<commit_message>
Ändrat namn från authorizationManagement till authorizationmanagement (ändrat från stor till liten bokstav). Tagit bort citationstecken från svensk översättning av tjänstekontraktsnamnet.
</commit_message>
<xml_diff>
--- a/ServiceInteractions/riv/infrastructure/directory/employee/trunk/docs/AB_infrastructure_directory_employee_1.0_RC3.docx
+++ b/ServiceInteractions/riv/infrastructure/directory/employee/trunk/docs/AB_infrastructure_directory_employee_1.0_RC3.docx
@@ -1,6 +1,6 @@
 
 <file path=word/document.xml><?xml version="1.0" encoding="utf-8"?>
-<w:document xmlns:wpc="http://schemas.microsoft.com/office/word/2010/wordprocessingCanvas" xmlns:mc="http://schemas.openxmlformats.org/markup-compatibility/2006" xmlns:o="urn:schemas-microsoft-com:office:office" xmlns:r="http://schemas.openxmlformats.org/officeDocument/2006/relationships" xmlns:m="http://schemas.openxmlformats.org/officeDocument/2006/math" xmlns:v="urn:schemas-microsoft-com:vml" xmlns:wp14="http://schemas.microsoft.com/office/word/2010/wordprocessingDrawing" xmlns:wp="http://schemas.openxmlformats.org/drawingml/2006/wordprocessingDrawing" xmlns:w10="urn:schemas-microsoft-com:office:word" xmlns:w="http://schemas.openxmlformats.org/wordprocessingml/2006/main" xmlns:w14="http://schemas.microsoft.com/office/word/2010/wordml" xmlns:wpg="http://schemas.microsoft.com/office/word/2010/wordprocessingGroup" xmlns:wpi="http://schemas.microsoft.com/office/word/2010/wordprocessingInk" xmlns:wne="http://schemas.microsoft.com/office/word/2006/wordml" xmlns:wps="http://schemas.microsoft.com/office/word/2010/wordprocessingShape" mc:Ignorable="w14 wp14">
+<w:document xmlns:ve="http://schemas.openxmlformats.org/markup-compatibility/2006" xmlns:o="urn:schemas-microsoft-com:office:office" xmlns:r="http://schemas.openxmlformats.org/officeDocument/2006/relationships" xmlns:m="http://schemas.openxmlformats.org/officeDocument/2006/math" xmlns:v="urn:schemas-microsoft-com:vml" xmlns:wp="http://schemas.openxmlformats.org/drawingml/2006/wordprocessingDrawing" xmlns:w10="urn:schemas-microsoft-com:office:word" xmlns:w="http://schemas.openxmlformats.org/wordprocessingml/2006/main" xmlns:wne="http://schemas.microsoft.com/office/word/2006/wordml">
   <w:body>
     <w:tbl>
       <w:tblPr>
@@ -9,7 +9,7 @@
         <w:tblBorders>
           <w:left w:val="single" w:sz="18" w:space="0" w:color="00A9A7"/>
         </w:tblBorders>
-        <w:tblLook w:val="0400" w:firstRow="0" w:lastRow="0" w:firstColumn="0" w:lastColumn="0" w:noHBand="0" w:noVBand="1"/>
+        <w:tblLook w:val="0400"/>
       </w:tblPr>
       <w:tblGrid>
         <w:gridCol w:w="284"/>
@@ -31,7 +31,7 @@
           </w:tcPr>
           <w:p>
             <w:pPr>
-              <w:pStyle w:val="Brdtext"/>
+              <w:pStyle w:val="BodyText"/>
             </w:pPr>
           </w:p>
         </w:tc>
@@ -55,7 +55,7 @@
           </w:tcPr>
           <w:p>
             <w:pPr>
-              <w:pStyle w:val="Brdtext"/>
+              <w:pStyle w:val="BodyText"/>
             </w:pPr>
           </w:p>
         </w:tc>
@@ -66,7 +66,7 @@
           </w:tcPr>
           <w:p>
             <w:pPr>
-              <w:pStyle w:val="Rubrik"/>
+              <w:pStyle w:val="Title"/>
               <w:rPr>
                 <w:color w:val="008000"/>
               </w:rPr>
@@ -118,7 +118,7 @@
           </w:p>
           <w:p>
             <w:pPr>
-              <w:pStyle w:val="Brdtext"/>
+              <w:pStyle w:val="BodyText"/>
               <w:rPr>
                 <w:sz w:val="32"/>
               </w:rPr>
@@ -175,67 +175,41 @@
           </w:p>
           <w:p>
             <w:pPr>
-              <w:pStyle w:val="Brdtext"/>
+              <w:pStyle w:val="BodyText"/>
               <w:rPr>
                 <w:color w:val="008000"/>
                 <w:sz w:val="28"/>
               </w:rPr>
             </w:pPr>
-            <w:r>
+            <w:fldSimple w:instr=" DOCPROPERTY &quot;publisheddate&quot; \* MERGEFORMAT ">
+              <w:r>
+                <w:rPr>
+                  <w:color w:val="008000"/>
+                  <w:sz w:val="28"/>
+                </w:rPr>
+                <w:t>2014-0</w:t>
+              </w:r>
+              <w:r>
+                <w:rPr>
+                  <w:color w:val="008000"/>
+                  <w:sz w:val="28"/>
+                </w:rPr>
+                <w:t>7-22</w:t>
+              </w:r>
+            </w:fldSimple>
+          </w:p>
+          <w:p>
+            <w:pPr>
+              <w:pStyle w:val="BodyText"/>
               <w:rPr>
                 <w:color w:val="008000"/>
                 <w:sz w:val="28"/>
               </w:rPr>
-              <w:fldChar w:fldCharType="begin"/>
-            </w:r>
-            <w:r>
-              <w:rPr>
-                <w:color w:val="008000"/>
-                <w:sz w:val="28"/>
-              </w:rPr>
-              <w:instrText xml:space="preserve"> DOCPROPERTY "publisheddate" \* MERGEFORMAT </w:instrText>
-            </w:r>
-            <w:r>
-              <w:rPr>
-                <w:color w:val="008000"/>
-                <w:sz w:val="28"/>
-              </w:rPr>
-              <w:fldChar w:fldCharType="separate"/>
-            </w:r>
-            <w:r>
-              <w:rPr>
-                <w:color w:val="008000"/>
-                <w:sz w:val="28"/>
-              </w:rPr>
-              <w:t>2014-0</w:t>
-            </w:r>
-            <w:r>
-              <w:rPr>
-                <w:color w:val="008000"/>
-                <w:sz w:val="28"/>
-              </w:rPr>
-              <w:t>7-22</w:t>
-            </w:r>
-            <w:r>
-              <w:rPr>
-                <w:color w:val="008000"/>
-                <w:sz w:val="28"/>
-              </w:rPr>
-              <w:fldChar w:fldCharType="end"/>
-            </w:r>
-          </w:p>
-          <w:p>
-            <w:pPr>
-              <w:pStyle w:val="Brdtext"/>
-              <w:rPr>
-                <w:color w:val="008000"/>
-                <w:sz w:val="28"/>
-              </w:rPr>
-            </w:pPr>
-          </w:p>
-          <w:p>
-            <w:pPr>
-              <w:pStyle w:val="Brdtext"/>
+            </w:pPr>
+          </w:p>
+          <w:p>
+            <w:pPr>
+              <w:pStyle w:val="BodyText"/>
             </w:pPr>
           </w:p>
         </w:tc>
@@ -251,7 +225,7 @@
           </w:tcPr>
           <w:p>
             <w:pPr>
-              <w:pStyle w:val="Brdtext"/>
+              <w:pStyle w:val="BodyText"/>
             </w:pPr>
           </w:p>
         </w:tc>
@@ -262,7 +236,7 @@
           </w:tcPr>
           <w:p>
             <w:pPr>
-              <w:pStyle w:val="Rubrik"/>
+              <w:pStyle w:val="Title"/>
               <w:rPr>
                 <w:color w:val="008000"/>
               </w:rPr>
@@ -274,7 +248,7 @@
     <w:p/>
     <w:p>
       <w:pPr>
-        <w:pStyle w:val="Indexrubrik"/>
+        <w:pStyle w:val="IndexHeading"/>
       </w:pPr>
       <w:r>
         <w:rPr>
@@ -303,11 +277,10 @@
           <w:docPartUnique/>
         </w:docPartObj>
       </w:sdtPr>
-      <w:sdtEndPr/>
       <w:sdtContent>
         <w:p>
           <w:pPr>
-            <w:pStyle w:val="Innehllsfrteckningsrubrik"/>
+            <w:pStyle w:val="TOCHeading"/>
             <w:rPr>
               <w:rStyle w:val="FrsttsbladUnderrubrikChar"/>
             </w:rPr>
@@ -321,7 +294,7 @@
         </w:p>
         <w:p>
           <w:pPr>
-            <w:pStyle w:val="Innehll1"/>
+            <w:pStyle w:val="TOC1"/>
             <w:tabs>
               <w:tab w:val="left" w:pos="440"/>
               <w:tab w:val="right" w:leader="dot" w:pos="8494"/>
@@ -422,7 +395,7 @@
         </w:p>
         <w:p>
           <w:pPr>
-            <w:pStyle w:val="Innehll2"/>
+            <w:pStyle w:val="TOC2"/>
             <w:tabs>
               <w:tab w:val="left" w:pos="879"/>
               <w:tab w:val="right" w:leader="dot" w:pos="8494"/>
@@ -503,7 +476,7 @@
         </w:p>
         <w:p>
           <w:pPr>
-            <w:pStyle w:val="Innehll2"/>
+            <w:pStyle w:val="TOC2"/>
             <w:tabs>
               <w:tab w:val="left" w:pos="879"/>
               <w:tab w:val="right" w:leader="dot" w:pos="8494"/>
@@ -584,7 +557,7 @@
         </w:p>
         <w:p>
           <w:pPr>
-            <w:pStyle w:val="Innehll1"/>
+            <w:pStyle w:val="TOC1"/>
             <w:tabs>
               <w:tab w:val="left" w:pos="440"/>
               <w:tab w:val="right" w:leader="dot" w:pos="8494"/>
@@ -667,7 +640,7 @@
         </w:p>
         <w:p>
           <w:pPr>
-            <w:pStyle w:val="Innehll2"/>
+            <w:pStyle w:val="TOC2"/>
             <w:tabs>
               <w:tab w:val="left" w:pos="879"/>
               <w:tab w:val="right" w:leader="dot" w:pos="8494"/>
@@ -748,7 +721,7 @@
         </w:p>
         <w:p>
           <w:pPr>
-            <w:pStyle w:val="Innehll2"/>
+            <w:pStyle w:val="TOC2"/>
             <w:tabs>
               <w:tab w:val="left" w:pos="879"/>
               <w:tab w:val="right" w:leader="dot" w:pos="8494"/>
@@ -829,7 +802,7 @@
         </w:p>
         <w:p>
           <w:pPr>
-            <w:pStyle w:val="Innehll2"/>
+            <w:pStyle w:val="TOC2"/>
             <w:tabs>
               <w:tab w:val="left" w:pos="879"/>
               <w:tab w:val="right" w:leader="dot" w:pos="8494"/>
@@ -910,7 +883,7 @@
         </w:p>
         <w:p>
           <w:pPr>
-            <w:pStyle w:val="Innehll3"/>
+            <w:pStyle w:val="TOC3"/>
             <w:tabs>
               <w:tab w:val="left" w:pos="1321"/>
               <w:tab w:val="right" w:leader="dot" w:pos="8494"/>
@@ -989,7 +962,7 @@
         </w:p>
         <w:p>
           <w:pPr>
-            <w:pStyle w:val="Innehll2"/>
+            <w:pStyle w:val="TOC2"/>
             <w:tabs>
               <w:tab w:val="left" w:pos="879"/>
               <w:tab w:val="right" w:leader="dot" w:pos="8494"/>
@@ -1070,7 +1043,7 @@
         </w:p>
         <w:p>
           <w:pPr>
-            <w:pStyle w:val="Innehll2"/>
+            <w:pStyle w:val="TOC2"/>
             <w:tabs>
               <w:tab w:val="left" w:pos="879"/>
               <w:tab w:val="right" w:leader="dot" w:pos="8494"/>
@@ -1151,7 +1124,7 @@
         </w:p>
         <w:p>
           <w:pPr>
-            <w:pStyle w:val="Innehll2"/>
+            <w:pStyle w:val="TOC2"/>
             <w:tabs>
               <w:tab w:val="left" w:pos="879"/>
               <w:tab w:val="right" w:leader="dot" w:pos="8494"/>
@@ -1232,7 +1205,7 @@
         </w:p>
         <w:p>
           <w:pPr>
-            <w:pStyle w:val="Innehll2"/>
+            <w:pStyle w:val="TOC2"/>
             <w:tabs>
               <w:tab w:val="left" w:pos="879"/>
               <w:tab w:val="right" w:leader="dot" w:pos="8494"/>
@@ -1353,10 +1326,10 @@
     </w:p>
     <w:tbl>
       <w:tblPr>
-        <w:tblStyle w:val="Tabellrutnt"/>
+        <w:tblStyle w:val="TableGrid"/>
         <w:tblpPr w:leftFromText="141" w:rightFromText="141" w:vertAnchor="text" w:horzAnchor="margin" w:tblpY="91"/>
         <w:tblW w:w="0" w:type="auto"/>
-        <w:tblLook w:val="04A0" w:firstRow="1" w:lastRow="0" w:firstColumn="1" w:lastColumn="0" w:noHBand="0" w:noVBand="1"/>
+        <w:tblLook w:val="04A0"/>
       </w:tblPr>
       <w:tblGrid>
         <w:gridCol w:w="1481"/>
@@ -1366,7 +1339,7 @@
       </w:tblGrid>
       <w:tr>
         <w:trPr>
-          <w:cnfStyle w:val="100000000000" w:firstRow="1" w:lastRow="0" w:firstColumn="0" w:lastColumn="0" w:oddVBand="0" w:evenVBand="0" w:oddHBand="0" w:evenHBand="0" w:firstRowFirstColumn="0" w:firstRowLastColumn="0" w:lastRowFirstColumn="0" w:lastRowLastColumn="0"/>
+          <w:cnfStyle w:val="100000000000"/>
         </w:trPr>
         <w:tc>
           <w:tcPr>
@@ -1375,7 +1348,7 @@
           </w:tcPr>
           <w:p>
             <w:pPr>
-              <w:pStyle w:val="Brdtext"/>
+              <w:pStyle w:val="BodyText"/>
             </w:pPr>
             <w:r>
               <w:t>Revisionshistorik inom projekt</w:t>
@@ -1390,7 +1363,7 @@
           </w:tcPr>
           <w:p>
             <w:pPr>
-              <w:pStyle w:val="Brdtext"/>
+              <w:pStyle w:val="BodyText"/>
             </w:pPr>
             <w:r>
               <w:t>Rev</w:t>
@@ -1406,7 +1379,7 @@
           </w:tcPr>
           <w:p>
             <w:pPr>
-              <w:pStyle w:val="Brdtext"/>
+              <w:pStyle w:val="BodyText"/>
             </w:pPr>
             <w:r>
               <w:t>Rev d</w:t>
@@ -1422,7 +1395,7 @@
           </w:tcPr>
           <w:p>
             <w:pPr>
-              <w:pStyle w:val="Brdtext"/>
+              <w:pStyle w:val="BodyText"/>
             </w:pPr>
             <w:r>
               <w:t>Kommentar</w:t>
@@ -1435,7 +1408,7 @@
           </w:tcPr>
           <w:p>
             <w:pPr>
-              <w:pStyle w:val="Brdtext"/>
+              <w:pStyle w:val="BodyText"/>
             </w:pPr>
             <w:r>
               <w:t>Ändrat av</w:t>
@@ -1507,23 +1480,8 @@
               <w:rPr>
                 <w:lang w:val="sv-SE"/>
               </w:rPr>
-              <w:t xml:space="preserve">, kopierad från tidigare </w:t>
-            </w:r>
-            <w:proofErr w:type="spellStart"/>
-            <w:r>
-              <w:rPr>
-                <w:lang w:val="sv-SE"/>
-              </w:rPr>
-              <w:t>arkitekturella</w:t>
-            </w:r>
-            <w:proofErr w:type="spellEnd"/>
-            <w:r>
-              <w:rPr>
-                <w:lang w:val="sv-SE"/>
-              </w:rPr>
-              <w:t xml:space="preserve"> beslut för </w:t>
-            </w:r>
-            <w:proofErr w:type="spellStart"/>
+              <w:t xml:space="preserve">, kopierad från tidigare arkitekturella beslut för </w:t>
+            </w:r>
             <w:proofErr w:type="gramStart"/>
             <w:r>
               <w:rPr>
@@ -1536,14 +1494,7 @@
               <w:rPr>
                 <w:lang w:val="sv-SE"/>
               </w:rPr>
-              <w:t>:organization</w:t>
-            </w:r>
-            <w:proofErr w:type="spellEnd"/>
-            <w:r>
-              <w:rPr>
-                <w:lang w:val="sv-SE"/>
-              </w:rPr>
-              <w:t xml:space="preserve"> innan uppdelningen i flera domäner</w:t>
+              <w:t>:organization innan uppdelningen i flera domäner</w:t>
             </w:r>
           </w:p>
         </w:tc>
@@ -1563,21 +1514,7 @@
               <w:rPr>
                 <w:lang w:val="sv-SE"/>
               </w:rPr>
-              <w:t xml:space="preserve">Henrika Littorin, </w:t>
-            </w:r>
-            <w:proofErr w:type="spellStart"/>
-            <w:r>
-              <w:rPr>
-                <w:lang w:val="sv-SE"/>
-              </w:rPr>
-              <w:t>Inera</w:t>
-            </w:r>
-            <w:proofErr w:type="spellEnd"/>
-            <w:r>
-              <w:rPr>
-                <w:lang w:val="sv-SE"/>
-              </w:rPr>
-              <w:t xml:space="preserve"> AB</w:t>
+              <w:t>Henrika Littorin, Inera AB</w:t>
             </w:r>
           </w:p>
         </w:tc>
@@ -1868,21 +1805,7 @@
               <w:rPr>
                 <w:lang w:val="sv-SE"/>
               </w:rPr>
-              <w:t xml:space="preserve">, </w:t>
-            </w:r>
-            <w:proofErr w:type="spellStart"/>
-            <w:r>
-              <w:rPr>
-                <w:lang w:val="sv-SE"/>
-              </w:rPr>
-              <w:t>Inera</w:t>
-            </w:r>
-            <w:proofErr w:type="spellEnd"/>
-            <w:r>
-              <w:rPr>
-                <w:lang w:val="sv-SE"/>
-              </w:rPr>
-              <w:t xml:space="preserve"> AB</w:t>
+              <w:t>, Inera AB</w:t>
             </w:r>
           </w:p>
         </w:tc>
@@ -2043,21 +1966,7 @@
               <w:rPr>
                 <w:lang w:val="sv-SE"/>
               </w:rPr>
-              <w:t xml:space="preserve">, </w:t>
-            </w:r>
-            <w:proofErr w:type="spellStart"/>
-            <w:r>
-              <w:rPr>
-                <w:lang w:val="sv-SE"/>
-              </w:rPr>
-              <w:t>Inera</w:t>
-            </w:r>
-            <w:proofErr w:type="spellEnd"/>
-            <w:r>
-              <w:rPr>
-                <w:lang w:val="sv-SE"/>
-              </w:rPr>
-              <w:t xml:space="preserve"> AB</w:t>
+              <w:t>, Inera AB</w:t>
             </w:r>
           </w:p>
         </w:tc>
@@ -2065,7 +1974,7 @@
     </w:tbl>
     <w:p>
       <w:pPr>
-        <w:pStyle w:val="Brdtext"/>
+        <w:pStyle w:val="BodyText"/>
         <w:rPr>
           <w:lang w:eastAsia="sv-SE"/>
         </w:rPr>
@@ -2073,11 +1982,11 @@
     </w:p>
     <w:tbl>
       <w:tblPr>
-        <w:tblStyle w:val="Tabellrutnt"/>
+        <w:tblStyle w:val="TableGrid"/>
         <w:tblpPr w:leftFromText="141" w:rightFromText="141" w:vertAnchor="text" w:horzAnchor="margin" w:tblpY="91"/>
         <w:tblW w:w="0" w:type="auto"/>
         <w:tblLayout w:type="fixed"/>
-        <w:tblLook w:val="04A0" w:firstRow="1" w:lastRow="0" w:firstColumn="1" w:lastColumn="0" w:noHBand="0" w:noVBand="1"/>
+        <w:tblLook w:val="04A0"/>
       </w:tblPr>
       <w:tblGrid>
         <w:gridCol w:w="542"/>
@@ -2087,7 +1996,7 @@
       </w:tblGrid>
       <w:tr>
         <w:trPr>
-          <w:cnfStyle w:val="100000000000" w:firstRow="1" w:lastRow="0" w:firstColumn="0" w:lastColumn="0" w:oddVBand="0" w:evenVBand="0" w:oddHBand="0" w:evenHBand="0" w:firstRowFirstColumn="0" w:firstRowLastColumn="0" w:lastRowFirstColumn="0" w:lastRowLastColumn="0"/>
+          <w:cnfStyle w:val="100000000000"/>
         </w:trPr>
         <w:tc>
           <w:tcPr>
@@ -2096,7 +2005,7 @@
           </w:tcPr>
           <w:p>
             <w:pPr>
-              <w:pStyle w:val="Brdtext"/>
+              <w:pStyle w:val="BodyText"/>
             </w:pPr>
             <w:r>
               <w:t>Referenser</w:t>
@@ -2111,7 +2020,7 @@
           </w:tcPr>
           <w:p>
             <w:pPr>
-              <w:pStyle w:val="Brdtext"/>
+              <w:pStyle w:val="BodyText"/>
             </w:pPr>
             <w:r>
               <w:t>Namn</w:t>
@@ -2124,7 +2033,7 @@
           </w:tcPr>
           <w:p>
             <w:pPr>
-              <w:pStyle w:val="Brdtext"/>
+              <w:pStyle w:val="BodyText"/>
             </w:pPr>
             <w:r>
               <w:t>Dokument</w:t>
@@ -2137,7 +2046,7 @@
           </w:tcPr>
           <w:p>
             <w:pPr>
-              <w:pStyle w:val="Brdtext"/>
+              <w:pStyle w:val="BodyText"/>
             </w:pPr>
             <w:r>
               <w:t>Kommentar</w:t>
@@ -2150,7 +2059,7 @@
           </w:tcPr>
           <w:p>
             <w:pPr>
-              <w:pStyle w:val="Brdtext"/>
+              <w:pStyle w:val="BodyText"/>
             </w:pPr>
             <w:r>
               <w:t>Länk</w:t>
@@ -2235,10 +2144,10 @@
                 <w:lang w:val="sv-SE"/>
               </w:rPr>
             </w:pPr>
-            <w:hyperlink r:id="rId9" w:history="1">
+            <w:hyperlink r:id="rId8" w:history="1">
               <w:r>
                 <w:rPr>
-                  <w:rStyle w:val="Hyperlnk"/>
+                  <w:rStyle w:val="Hyperlink"/>
                 </w:rPr>
                 <w:t>www.inera.se/arkitektur</w:t>
               </w:r>
@@ -2295,7 +2204,6 @@
               </w:rPr>
               <w:t xml:space="preserve">Tjänstekontraktsbeskrivning </w:t>
             </w:r>
-            <w:proofErr w:type="spellStart"/>
             <w:proofErr w:type="gramStart"/>
             <w:r>
               <w:rPr>
@@ -2316,7 +2224,6 @@
               </w:rPr>
               <w:t>organization</w:t>
             </w:r>
-            <w:proofErr w:type="spellEnd"/>
           </w:p>
         </w:tc>
         <w:tc>
@@ -2364,10 +2271,10 @@
                 <w:lang w:val="sv-SE"/>
               </w:rPr>
             </w:pPr>
-            <w:hyperlink r:id="rId10" w:history="1">
+            <w:hyperlink r:id="rId9" w:history="1">
               <w:r>
                 <w:rPr>
-                  <w:rStyle w:val="Hyperlnk"/>
+                  <w:rStyle w:val="Hyperlink"/>
                 </w:rPr>
                 <w:t>http://rivta.se/domains/infrastructure_directory_organization.html</w:t>
               </w:r>
@@ -2423,7 +2330,6 @@
               </w:rPr>
               <w:t xml:space="preserve">Tjänstekontraktsbeskrivning </w:t>
             </w:r>
-            <w:proofErr w:type="spellStart"/>
             <w:proofErr w:type="gramStart"/>
             <w:r>
               <w:rPr>
@@ -2444,7 +2350,6 @@
               </w:rPr>
               <w:t>employee</w:t>
             </w:r>
-            <w:proofErr w:type="spellEnd"/>
           </w:p>
         </w:tc>
         <w:tc>
@@ -2491,10 +2396,10 @@
                 <w:lang w:val="sv-SE"/>
               </w:rPr>
             </w:pPr>
-            <w:hyperlink r:id="rId11" w:history="1">
+            <w:hyperlink r:id="rId10" w:history="1">
               <w:r>
                 <w:rPr>
-                  <w:rStyle w:val="Hyperlnk"/>
+                  <w:rStyle w:val="Hyperlink"/>
                 </w:rPr>
                 <w:t>http://rivta.se/domains/infrastructure_directory_employee.html</w:t>
               </w:r>
@@ -2569,7 +2474,7 @@
               <w:rPr>
                 <w:lang w:val="sv-SE"/>
               </w:rPr>
-              <w:t>authorizationManagement</w:t>
+              <w:t>authorizationmanagement</w:t>
             </w:r>
             <w:proofErr w:type="spellEnd"/>
           </w:p>
@@ -2603,6 +2508,117 @@
                 <w:lang w:val="sv-SE"/>
               </w:rPr>
               <w:t>07-22</w:t>
+            </w:r>
+          </w:p>
+        </w:tc>
+        <w:tc>
+          <w:tcPr>
+            <w:tcW w:w="3509" w:type="dxa"/>
+          </w:tcPr>
+          <w:p>
+            <w:pPr>
+              <w:pStyle w:val="TableText"/>
+              <w:ind w:right="0"/>
+              <w:rPr>
+                <w:lang w:val="sv-SE"/>
+              </w:rPr>
+            </w:pPr>
+            <w:hyperlink r:id="rId11" w:history="1">
+              <w:r>
+                <w:rPr>
+                  <w:rStyle w:val="Hyperlink"/>
+                </w:rPr>
+                <w:t>http://rivta.se/domains/infrastructure_directory_</w:t>
+              </w:r>
+              <w:r>
+                <w:rPr>
+                  <w:rStyle w:val="Hyperlink"/>
+                </w:rPr>
+                <w:t>authorizationmanagement</w:t>
+              </w:r>
+              <w:r>
+                <w:rPr>
+                  <w:rStyle w:val="Hyperlink"/>
+                </w:rPr>
+                <w:t>.html</w:t>
+              </w:r>
+            </w:hyperlink>
+            <w:r>
+              <w:rPr>
+                <w:lang w:val="sv-SE"/>
+              </w:rPr>
+              <w:t xml:space="preserve"> </w:t>
+            </w:r>
+          </w:p>
+        </w:tc>
+      </w:tr>
+      <w:tr>
+        <w:tc>
+          <w:tcPr>
+            <w:tcW w:w="542" w:type="dxa"/>
+          </w:tcPr>
+          <w:p>
+            <w:pPr>
+              <w:pStyle w:val="TableText"/>
+              <w:ind w:right="0"/>
+              <w:jc w:val="center"/>
+              <w:rPr>
+                <w:lang w:val="sv-SE"/>
+              </w:rPr>
+            </w:pPr>
+            <w:bookmarkStart w:id="6" w:name="R5"/>
+            <w:r>
+              <w:rPr>
+                <w:lang w:val="sv-SE"/>
+              </w:rPr>
+              <w:t>R5</w:t>
+            </w:r>
+            <w:bookmarkEnd w:id="6"/>
+          </w:p>
+        </w:tc>
+        <w:tc>
+          <w:tcPr>
+            <w:tcW w:w="3110" w:type="dxa"/>
+          </w:tcPr>
+          <w:p>
+            <w:pPr>
+              <w:pStyle w:val="TableText"/>
+              <w:ind w:right="0"/>
+              <w:rPr>
+                <w:lang w:val="sv-SE"/>
+              </w:rPr>
+            </w:pPr>
+            <w:r>
+              <w:rPr>
+                <w:lang w:val="sv-SE"/>
+              </w:rPr>
+              <w:t>HSA WS användarhandledning</w:t>
+            </w:r>
+          </w:p>
+        </w:tc>
+        <w:tc>
+          <w:tcPr>
+            <w:tcW w:w="1559" w:type="dxa"/>
+          </w:tcPr>
+          <w:p>
+            <w:pPr>
+              <w:pStyle w:val="TableText"/>
+              <w:ind w:right="0"/>
+              <w:rPr>
+                <w:lang w:val="sv-SE"/>
+              </w:rPr>
+            </w:pPr>
+            <w:r>
+              <w:rPr>
+                <w:lang w:val="sv-SE"/>
+              </w:rPr>
+              <w:t xml:space="preserve">Version </w:t>
+            </w:r>
+            <w:r>
+              <w:rPr>
+                <w:lang w:val="sv-SE"/>
+              </w:rPr>
+              <w:t>2.27.0_1.0</w:t>
             </w:r>
           </w:p>
         </w:tc>
@@ -2621,106 +2637,7 @@
             <w:hyperlink r:id="rId12" w:history="1">
               <w:r>
                 <w:rPr>
-                  <w:rStyle w:val="Hyperlnk"/>
-                </w:rPr>
-                <w:t>http://rivta.se/domains/infrastructure_directory_authorizationManagement.html</w:t>
-              </w:r>
-            </w:hyperlink>
-            <w:r>
-              <w:rPr>
-                <w:lang w:val="sv-SE"/>
-              </w:rPr>
-              <w:t xml:space="preserve"> </w:t>
-            </w:r>
-          </w:p>
-        </w:tc>
-      </w:tr>
-      <w:tr>
-        <w:tc>
-          <w:tcPr>
-            <w:tcW w:w="542" w:type="dxa"/>
-          </w:tcPr>
-          <w:p>
-            <w:pPr>
-              <w:pStyle w:val="TableText"/>
-              <w:ind w:right="0"/>
-              <w:jc w:val="center"/>
-              <w:rPr>
-                <w:lang w:val="sv-SE"/>
-              </w:rPr>
-            </w:pPr>
-            <w:bookmarkStart w:id="6" w:name="R5"/>
-            <w:r>
-              <w:rPr>
-                <w:lang w:val="sv-SE"/>
-              </w:rPr>
-              <w:t>R5</w:t>
-            </w:r>
-            <w:bookmarkEnd w:id="6"/>
-          </w:p>
-        </w:tc>
-        <w:tc>
-          <w:tcPr>
-            <w:tcW w:w="3110" w:type="dxa"/>
-          </w:tcPr>
-          <w:p>
-            <w:pPr>
-              <w:pStyle w:val="TableText"/>
-              <w:ind w:right="0"/>
-              <w:rPr>
-                <w:lang w:val="sv-SE"/>
-              </w:rPr>
-            </w:pPr>
-            <w:r>
-              <w:rPr>
-                <w:lang w:val="sv-SE"/>
-              </w:rPr>
-              <w:t>HSA WS användarhandledning</w:t>
-            </w:r>
-          </w:p>
-        </w:tc>
-        <w:tc>
-          <w:tcPr>
-            <w:tcW w:w="1559" w:type="dxa"/>
-          </w:tcPr>
-          <w:p>
-            <w:pPr>
-              <w:pStyle w:val="TableText"/>
-              <w:ind w:right="0"/>
-              <w:rPr>
-                <w:lang w:val="sv-SE"/>
-              </w:rPr>
-            </w:pPr>
-            <w:r>
-              <w:rPr>
-                <w:lang w:val="sv-SE"/>
-              </w:rPr>
-              <w:t xml:space="preserve">Version </w:t>
-            </w:r>
-            <w:r>
-              <w:rPr>
-                <w:lang w:val="sv-SE"/>
-              </w:rPr>
-              <w:t>2.27.0_1.0</w:t>
-            </w:r>
-          </w:p>
-        </w:tc>
-        <w:tc>
-          <w:tcPr>
-            <w:tcW w:w="3509" w:type="dxa"/>
-          </w:tcPr>
-          <w:p>
-            <w:pPr>
-              <w:pStyle w:val="TableText"/>
-              <w:ind w:right="0"/>
-              <w:rPr>
-                <w:lang w:val="sv-SE"/>
-              </w:rPr>
-            </w:pPr>
-            <w:hyperlink r:id="rId13" w:history="1">
-              <w:r>
-                <w:rPr>
-                  <w:rStyle w:val="Hyperlnk"/>
+                  <w:rStyle w:val="Hyperlink"/>
                 </w:rPr>
                 <w:t>www.inera.se/hsa</w:t>
               </w:r>
@@ -2810,17 +2727,17 @@
                 <w:lang w:val="sv-SE"/>
               </w:rPr>
             </w:pPr>
-            <w:hyperlink r:id="rId14" w:history="1">
+            <w:hyperlink r:id="rId13" w:history="1">
               <w:r>
                 <w:rPr>
-                  <w:rStyle w:val="Hyperlnk"/>
+                  <w:rStyle w:val="Hyperlink"/>
                 </w:rPr>
                 <w:t>www.inera.se/hsa</w:t>
               </w:r>
             </w:hyperlink>
             <w:r>
               <w:rPr>
-                <w:rStyle w:val="Hyperlnk"/>
+                <w:rStyle w:val="Hyperlink"/>
               </w:rPr>
               <w:t>,</w:t>
             </w:r>
@@ -2842,7 +2759,7 @@
     </w:tbl>
     <w:p>
       <w:pPr>
-        <w:pStyle w:val="Brdtext"/>
+        <w:pStyle w:val="BodyText"/>
         <w:rPr>
           <w:lang w:eastAsia="sv-SE"/>
         </w:rPr>
@@ -2887,7 +2804,7 @@
     </w:p>
     <w:p>
       <w:pPr>
-        <w:pStyle w:val="Brdtext"/>
+        <w:pStyle w:val="BodyText"/>
       </w:pPr>
       <w:r>
         <w:t>En arkitektur kan delvis förstås genom de beslut som fattats för att komma fram till den, därför är det viktigt att dessa beslut dokumenteras. Varje beslut som beskrivs i detta dokument motiveras och dess påverkan på resten av arkitekturen eller andra faktorer beskrivs.</w:t>
@@ -2918,7 +2835,7 @@
     </w:p>
     <w:p>
       <w:pPr>
-        <w:pStyle w:val="Brdtext"/>
+        <w:pStyle w:val="BodyText"/>
       </w:pPr>
       <w:r>
         <w:t>Syftet med detta dokument:</w:t>
@@ -2926,7 +2843,7 @@
     </w:p>
     <w:p>
       <w:pPr>
-        <w:pStyle w:val="Brdtext"/>
+        <w:pStyle w:val="BodyText"/>
         <w:keepLines/>
         <w:widowControl w:val="0"/>
         <w:numPr>
@@ -2942,7 +2859,7 @@
     </w:p>
     <w:p>
       <w:pPr>
-        <w:pStyle w:val="Brdtext"/>
+        <w:pStyle w:val="BodyText"/>
         <w:keepLines/>
         <w:widowControl w:val="0"/>
         <w:numPr>
@@ -2958,7 +2875,7 @@
     </w:p>
     <w:p>
       <w:pPr>
-        <w:pStyle w:val="Brdtext"/>
+        <w:pStyle w:val="BodyText"/>
         <w:keepLines/>
         <w:widowControl w:val="0"/>
         <w:numPr>
@@ -2974,7 +2891,7 @@
     </w:p>
     <w:p>
       <w:pPr>
-        <w:pStyle w:val="Brdtext"/>
+        <w:pStyle w:val="BodyText"/>
         <w:keepLines/>
         <w:widowControl w:val="0"/>
         <w:numPr>
@@ -3005,7 +2922,7 @@
     </w:p>
     <w:p>
       <w:pPr>
-        <w:pStyle w:val="Brdtext"/>
+        <w:pStyle w:val="BodyText"/>
       </w:pPr>
       <w:r>
         <w:t xml:space="preserve">I texten relateras till följande begrepp, vilka man läsa mer om enligt hänvisningarna. </w:t>
@@ -3013,7 +2930,7 @@
     </w:p>
     <w:p>
       <w:pPr>
-        <w:pStyle w:val="Brdtext"/>
+        <w:pStyle w:val="BodyText"/>
       </w:pPr>
     </w:p>
     <w:tbl>
@@ -3029,7 +2946,7 @@
           <w:insideV w:val="single" w:sz="4" w:space="0" w:color="auto"/>
         </w:tblBorders>
         <w:tblLayout w:type="fixed"/>
-        <w:tblLook w:val="0000" w:firstRow="0" w:lastRow="0" w:firstColumn="0" w:lastColumn="0" w:noHBand="0" w:noVBand="0"/>
+        <w:tblLook w:val="0000"/>
       </w:tblPr>
       <w:tblGrid>
         <w:gridCol w:w="1985"/>
@@ -3046,7 +2963,7 @@
           </w:tcPr>
           <w:p>
             <w:pPr>
-              <w:pStyle w:val="Brdtext"/>
+              <w:pStyle w:val="BodyText"/>
               <w:snapToGrid w:val="0"/>
               <w:rPr>
                 <w:b/>
@@ -3066,7 +2983,7 @@
           </w:tcPr>
           <w:p>
             <w:pPr>
-              <w:pStyle w:val="Brdtext"/>
+              <w:pStyle w:val="BodyText"/>
               <w:snapToGrid w:val="0"/>
               <w:rPr>
                 <w:b/>
@@ -3088,7 +3005,7 @@
           </w:tcPr>
           <w:p>
             <w:pPr>
-              <w:pStyle w:val="Brdtext"/>
+              <w:pStyle w:val="BodyText"/>
               <w:snapToGrid w:val="0"/>
               <w:rPr>
                 <w:b/>
@@ -3115,7 +3032,7 @@
           </w:tcPr>
           <w:p>
             <w:pPr>
-              <w:pStyle w:val="Brdtext"/>
+              <w:pStyle w:val="BodyText"/>
               <w:snapToGrid w:val="0"/>
             </w:pPr>
             <w:proofErr w:type="spellStart"/>
@@ -3131,16 +3048,16 @@
           </w:tcPr>
           <w:p>
             <w:pPr>
-              <w:pStyle w:val="Brdtext"/>
+              <w:pStyle w:val="BodyText"/>
               <w:snapToGrid w:val="0"/>
               <w:rPr>
                 <w:bCs/>
               </w:rPr>
             </w:pPr>
-            <w:hyperlink r:id="rId15" w:history="1">
+            <w:hyperlink r:id="rId14" w:history="1">
               <w:r>
                 <w:rPr>
-                  <w:rStyle w:val="Hyperlnk"/>
+                  <w:rStyle w:val="Hyperlink"/>
                   <w:bCs/>
                 </w:rPr>
                 <w:t>www.sambi.se</w:t>
@@ -3160,7 +3077,7 @@
           </w:tcPr>
           <w:p>
             <w:pPr>
-              <w:pStyle w:val="Brdtext"/>
+              <w:pStyle w:val="BodyText"/>
               <w:snapToGrid w:val="0"/>
             </w:pPr>
           </w:p>
@@ -3176,7 +3093,7 @@
           </w:tcPr>
           <w:p>
             <w:pPr>
-              <w:pStyle w:val="Brdtext"/>
+              <w:pStyle w:val="BodyText"/>
               <w:snapToGrid w:val="0"/>
             </w:pPr>
             <w:proofErr w:type="gramStart"/>
@@ -3195,16 +3112,16 @@
           </w:tcPr>
           <w:p>
             <w:pPr>
-              <w:pStyle w:val="Brdtext"/>
+              <w:pStyle w:val="BodyText"/>
               <w:snapToGrid w:val="0"/>
               <w:rPr>
                 <w:bCs/>
               </w:rPr>
             </w:pPr>
-            <w:hyperlink r:id="rId16" w:history="1">
+            <w:hyperlink r:id="rId15" w:history="1">
               <w:r>
                 <w:rPr>
-                  <w:rStyle w:val="Hyperlnk"/>
+                  <w:rStyle w:val="Hyperlink"/>
                   <w:bCs/>
                 </w:rPr>
                 <w:t>www.inera.se/hsa</w:t>
@@ -3224,7 +3141,7 @@
           </w:tcPr>
           <w:p>
             <w:pPr>
-              <w:pStyle w:val="Brdtext"/>
+              <w:pStyle w:val="BodyText"/>
               <w:snapToGrid w:val="0"/>
               <w:rPr>
                 <w:b/>
@@ -3244,7 +3161,7 @@
           </w:tcPr>
           <w:p>
             <w:pPr>
-              <w:pStyle w:val="Brdtext"/>
+              <w:pStyle w:val="BodyText"/>
               <w:snapToGrid w:val="0"/>
             </w:pPr>
             <w:r>
@@ -3258,16 +3175,16 @@
           </w:tcPr>
           <w:p>
             <w:pPr>
-              <w:pStyle w:val="Brdtext"/>
+              <w:pStyle w:val="BodyText"/>
               <w:snapToGrid w:val="0"/>
               <w:rPr>
                 <w:bCs/>
               </w:rPr>
             </w:pPr>
-            <w:hyperlink r:id="rId17" w:history="1">
+            <w:hyperlink r:id="rId16" w:history="1">
               <w:r>
                 <w:rPr>
-                  <w:rStyle w:val="Hyperlnk"/>
+                  <w:rStyle w:val="Hyperlink"/>
                   <w:bCs/>
                 </w:rPr>
                 <w:t>http://www.notisum.se/rnp/sls/lag/20080355.htm</w:t>
@@ -3287,7 +3204,7 @@
           </w:tcPr>
           <w:p>
             <w:pPr>
-              <w:pStyle w:val="Brdtext"/>
+              <w:pStyle w:val="BodyText"/>
               <w:snapToGrid w:val="0"/>
               <w:rPr>
                 <w:b/>
@@ -3307,7 +3224,7 @@
           </w:tcPr>
           <w:p>
             <w:pPr>
-              <w:pStyle w:val="Brdtext"/>
+              <w:pStyle w:val="BodyText"/>
               <w:snapToGrid w:val="0"/>
             </w:pPr>
           </w:p>
@@ -3318,7 +3235,7 @@
           </w:tcPr>
           <w:p>
             <w:pPr>
-              <w:pStyle w:val="Brdtext"/>
+              <w:pStyle w:val="BodyText"/>
               <w:snapToGrid w:val="0"/>
               <w:rPr>
                 <w:b/>
@@ -3333,7 +3250,7 @@
           </w:tcPr>
           <w:p>
             <w:pPr>
-              <w:pStyle w:val="Brdtext"/>
+              <w:pStyle w:val="BodyText"/>
               <w:snapToGrid w:val="0"/>
               <w:rPr>
                 <w:b/>
@@ -3353,7 +3270,7 @@
           </w:tcPr>
           <w:p>
             <w:pPr>
-              <w:pStyle w:val="Brdtext"/>
+              <w:pStyle w:val="BodyText"/>
               <w:snapToGrid w:val="0"/>
             </w:pPr>
           </w:p>
@@ -3364,7 +3281,7 @@
           </w:tcPr>
           <w:p>
             <w:pPr>
-              <w:pStyle w:val="Brdtext"/>
+              <w:pStyle w:val="BodyText"/>
               <w:snapToGrid w:val="0"/>
               <w:rPr>
                 <w:b/>
@@ -3379,7 +3296,7 @@
           </w:tcPr>
           <w:p>
             <w:pPr>
-              <w:pStyle w:val="Brdtext"/>
+              <w:pStyle w:val="BodyText"/>
               <w:snapToGrid w:val="0"/>
               <w:rPr>
                 <w:b/>
@@ -3392,7 +3309,7 @@
     </w:tbl>
     <w:p>
       <w:pPr>
-        <w:pStyle w:val="Brdtext"/>
+        <w:pStyle w:val="BodyText"/>
       </w:pPr>
     </w:p>
     <w:p>
@@ -3419,7 +3336,7 @@
     </w:p>
     <w:p>
       <w:pPr>
-        <w:pStyle w:val="Liststycke"/>
+        <w:pStyle w:val="ListParagraph"/>
         <w:keepNext/>
         <w:numPr>
           <w:ilvl w:val="0"/>
@@ -3443,7 +3360,7 @@
     </w:p>
     <w:p>
       <w:pPr>
-        <w:pStyle w:val="Rubrik2"/>
+        <w:pStyle w:val="Heading2"/>
       </w:pPr>
       <w:bookmarkStart w:id="22" w:name="_Toc393786317"/>
       <w:r>
@@ -3460,7 +3377,7 @@
         <w:tblW w:w="9316" w:type="dxa"/>
         <w:tblInd w:w="108" w:type="dxa"/>
         <w:tblLayout w:type="fixed"/>
-        <w:tblLook w:val="0000" w:firstRow="0" w:lastRow="0" w:firstColumn="0" w:lastColumn="0" w:noHBand="0" w:noVBand="0"/>
+        <w:tblLook w:val="0000"/>
       </w:tblPr>
       <w:tblGrid>
         <w:gridCol w:w="2388"/>
@@ -3600,41 +3517,47 @@
               </w:rPr>
               <w:t xml:space="preserve">Informationsutbytet placerades inom domänen </w:t>
             </w:r>
+            <w:proofErr w:type="gramStart"/>
+            <w:r>
+              <w:rPr>
+                <w:sz w:val="22"/>
+              </w:rPr>
+              <w:t>infrastructure:directory</w:t>
+            </w:r>
+            <w:proofErr w:type="gramEnd"/>
+            <w:r>
+              <w:rPr>
+                <w:sz w:val="22"/>
+              </w:rPr>
+              <w:t xml:space="preserve">:organisation (sedermera </w:t>
+            </w:r>
             <w:proofErr w:type="spellStart"/>
-            <w:proofErr w:type="gramStart"/>
             <w:r>
               <w:rPr>
                 <w:sz w:val="22"/>
               </w:rPr>
-              <w:t>infrastructure:directory</w:t>
-            </w:r>
-            <w:proofErr w:type="gramEnd"/>
+              <w:t>organization</w:t>
+            </w:r>
+            <w:proofErr w:type="spellEnd"/>
             <w:r>
               <w:rPr>
                 <w:sz w:val="22"/>
               </w:rPr>
-              <w:t>:organisation</w:t>
+              <w:t xml:space="preserve">). Dock identifierades långt senare, efter studium av den s.k. </w:t>
+            </w:r>
+            <w:proofErr w:type="spellStart"/>
+            <w:r>
+              <w:rPr>
+                <w:sz w:val="22"/>
+              </w:rPr>
+              <w:t>VIFO-kartan</w:t>
             </w:r>
             <w:proofErr w:type="spellEnd"/>
             <w:r>
               <w:rPr>
                 <w:sz w:val="22"/>
               </w:rPr>
-              <w:t xml:space="preserve"> (sedermera </w:t>
-            </w:r>
-            <w:proofErr w:type="spellStart"/>
-            <w:r>
-              <w:rPr>
-                <w:sz w:val="22"/>
-              </w:rPr>
-              <w:t>organization</w:t>
-            </w:r>
-            <w:proofErr w:type="spellEnd"/>
-            <w:r>
-              <w:rPr>
-                <w:sz w:val="22"/>
-              </w:rPr>
-              <w:t>). Dock identifierades långt senare, efter studium av den s.k. VIFO-kartan [</w:t>
+              <w:t xml:space="preserve"> [</w:t>
             </w:r>
             <w:r>
               <w:rPr>
@@ -4373,7 +4296,7 @@
           </w:p>
           <w:p>
             <w:pPr>
-              <w:pStyle w:val="Brdtext"/>
+              <w:pStyle w:val="BodyText"/>
               <w:rPr>
                 <w:rFonts w:ascii="Arial" w:hAnsi="Arial" w:cs="Arial"/>
                 <w:color w:val="00A9A7" w:themeColor="accent1"/>
@@ -4384,30 +4307,30 @@
                 <w:rFonts w:ascii="Arial" w:hAnsi="Arial" w:cs="Arial"/>
                 <w:szCs w:val="20"/>
               </w:rPr>
-              <w:t xml:space="preserve">Beslutet fattat av </w:t>
-            </w:r>
-            <w:proofErr w:type="spellStart"/>
+              <w:t>Beslutet fattat av CeHis Arkitektur och Regelverk</w:t>
+            </w:r>
             <w:r>
               <w:rPr>
                 <w:rFonts w:ascii="Arial" w:hAnsi="Arial" w:cs="Arial"/>
                 <w:szCs w:val="20"/>
               </w:rPr>
-              <w:t>CeHis</w:t>
-            </w:r>
-            <w:proofErr w:type="spellEnd"/>
+              <w:t xml:space="preserve"> i samråd med tjänstedomänansvarig för </w:t>
+            </w:r>
+            <w:proofErr w:type="spellStart"/>
             <w:r>
               <w:rPr>
                 <w:rFonts w:ascii="Arial" w:hAnsi="Arial" w:cs="Arial"/>
                 <w:szCs w:val="20"/>
               </w:rPr>
-              <w:t xml:space="preserve"> Arkitektur och Regelverk</w:t>
-            </w:r>
+              <w:t>infrastructure_directory_organization</w:t>
+            </w:r>
+            <w:proofErr w:type="spellEnd"/>
             <w:r>
               <w:rPr>
                 <w:rFonts w:ascii="Arial" w:hAnsi="Arial" w:cs="Arial"/>
                 <w:szCs w:val="20"/>
               </w:rPr>
-              <w:t xml:space="preserve"> i samråd med tjänstedomänansvarig för </w:t>
+              <w:t>, _</w:t>
             </w:r>
             <w:proofErr w:type="spellStart"/>
             <w:r>
@@ -4415,7 +4338,7 @@
                 <w:rFonts w:ascii="Arial" w:hAnsi="Arial" w:cs="Arial"/>
                 <w:szCs w:val="20"/>
               </w:rPr>
-              <w:t>infrastructure_directory_organization</w:t>
+              <w:t>employee</w:t>
             </w:r>
             <w:proofErr w:type="spellEnd"/>
             <w:r>
@@ -4423,7 +4346,7 @@
                 <w:rFonts w:ascii="Arial" w:hAnsi="Arial" w:cs="Arial"/>
                 <w:szCs w:val="20"/>
               </w:rPr>
-              <w:t>, _</w:t>
+              <w:t xml:space="preserve"> och _</w:t>
             </w:r>
             <w:proofErr w:type="spellStart"/>
             <w:r>
@@ -4431,23 +4354,7 @@
                 <w:rFonts w:ascii="Arial" w:hAnsi="Arial" w:cs="Arial"/>
                 <w:szCs w:val="20"/>
               </w:rPr>
-              <w:t>employee</w:t>
-            </w:r>
-            <w:proofErr w:type="spellEnd"/>
-            <w:r>
-              <w:rPr>
-                <w:rFonts w:ascii="Arial" w:hAnsi="Arial" w:cs="Arial"/>
-                <w:szCs w:val="20"/>
-              </w:rPr>
-              <w:t xml:space="preserve"> och _</w:t>
-            </w:r>
-            <w:proofErr w:type="spellStart"/>
-            <w:r>
-              <w:rPr>
-                <w:rFonts w:ascii="Arial" w:hAnsi="Arial" w:cs="Arial"/>
-                <w:szCs w:val="20"/>
-              </w:rPr>
-              <w:t>authorizationManagement</w:t>
+              <w:t>authorizationmanagement</w:t>
             </w:r>
             <w:proofErr w:type="spellEnd"/>
             <w:r>
@@ -4568,7 +4475,7 @@
           </w:tcPr>
           <w:p>
             <w:pPr>
-              <w:pStyle w:val="Brdtext"/>
+              <w:pStyle w:val="BodyText"/>
               <w:rPr>
                 <w:color w:val="00A9A7" w:themeColor="accent1"/>
                 <w:sz w:val="20"/>
@@ -4642,7 +4549,7 @@
     <w:p/>
     <w:p>
       <w:pPr>
-        <w:pStyle w:val="Rubrik2"/>
+        <w:pStyle w:val="Heading2"/>
         <w:keepLines/>
         <w:widowControl w:val="0"/>
         <w:suppressAutoHyphens/>
@@ -4661,7 +4568,7 @@
         <w:tblW w:w="9316" w:type="dxa"/>
         <w:tblInd w:w="108" w:type="dxa"/>
         <w:tblLayout w:type="fixed"/>
-        <w:tblLook w:val="0000" w:firstRow="0" w:lastRow="0" w:firstColumn="0" w:lastColumn="0" w:noHBand="0" w:noVBand="0"/>
+        <w:tblLook w:val="0000"/>
       </w:tblPr>
       <w:tblGrid>
         <w:gridCol w:w="2388"/>
@@ -4834,18 +4741,38 @@
               </w:rPr>
               <w:t>WebService</w:t>
             </w:r>
+            <w:r>
+              <w:rPr>
+                <w:sz w:val="22"/>
+              </w:rPr>
+              <w:t>-</w:t>
+            </w:r>
+            <w:r>
+              <w:rPr>
+                <w:sz w:val="22"/>
+              </w:rPr>
+              <w:t>tjänster</w:t>
+            </w:r>
             <w:proofErr w:type="spellEnd"/>
             <w:r>
               <w:rPr>
                 <w:sz w:val="22"/>
               </w:rPr>
-              <w:t>-</w:t>
-            </w:r>
+              <w:t xml:space="preserve"> och </w:t>
+            </w:r>
+            <w:proofErr w:type="spellStart"/>
             <w:r>
               <w:rPr>
                 <w:sz w:val="22"/>
               </w:rPr>
-              <w:t>tjänster och LDAP-anrop förekommer.</w:t>
+              <w:t>LDAP-anrop</w:t>
+            </w:r>
+            <w:proofErr w:type="spellEnd"/>
+            <w:r>
+              <w:rPr>
+                <w:sz w:val="22"/>
+              </w:rPr>
+              <w:t xml:space="preserve"> förekommer.</w:t>
             </w:r>
           </w:p>
         </w:tc>
@@ -5093,7 +5020,7 @@
                 <w:smallCaps/>
                 <w:lang w:val="sv-SE"/>
               </w:rPr>
-              <w:t>WebService</w:t>
+              <w:t>WebService-metoder</w:t>
             </w:r>
             <w:proofErr w:type="spellEnd"/>
             <w:r>
@@ -5103,7 +5030,7 @@
                 <w:smallCaps/>
                 <w:lang w:val="sv-SE"/>
               </w:rPr>
-              <w:t>-metoder för HSA</w:t>
+              <w:t xml:space="preserve"> för HSA</w:t>
             </w:r>
           </w:p>
           <w:p>
@@ -5134,14 +5061,14 @@
               <w:rPr>
                 <w:lang w:val="sv-SE"/>
               </w:rPr>
-              <w:t>WebService</w:t>
+              <w:t>WebService-metoder</w:t>
             </w:r>
             <w:proofErr w:type="spellEnd"/>
             <w:r>
               <w:rPr>
                 <w:lang w:val="sv-SE"/>
               </w:rPr>
-              <w:t>-metoder som finns mot HSA idag, se [</w:t>
+              <w:t xml:space="preserve"> som finns mot HSA idag, se [</w:t>
             </w:r>
             <w:r>
               <w:rPr>
@@ -5230,42 +5157,14 @@
               <w:rPr>
                 <w:lang w:val="sv-SE"/>
               </w:rPr>
-              <w:t>WebService</w:t>
+              <w:t>WebService-metoden</w:t>
             </w:r>
             <w:proofErr w:type="spellEnd"/>
             <w:r>
               <w:rPr>
                 <w:lang w:val="sv-SE"/>
               </w:rPr>
-              <w:t xml:space="preserve">-metoden </w:t>
-            </w:r>
-            <w:proofErr w:type="spellStart"/>
-            <w:r>
-              <w:rPr>
-                <w:lang w:val="sv-SE"/>
-              </w:rPr>
-              <w:t>GetMiuForPerson</w:t>
-            </w:r>
-            <w:proofErr w:type="spellEnd"/>
-            <w:r>
-              <w:rPr>
-                <w:lang w:val="sv-SE"/>
-              </w:rPr>
-              <w:t xml:space="preserve"> (tjänstekontraktet </w:t>
-            </w:r>
-            <w:proofErr w:type="spellStart"/>
-            <w:r>
-              <w:rPr>
-                <w:lang w:val="sv-SE"/>
-              </w:rPr>
-              <w:t>GetCredentialsForPerson</w:t>
-            </w:r>
-            <w:proofErr w:type="spellEnd"/>
-            <w:r>
-              <w:rPr>
-                <w:lang w:val="sv-SE"/>
-              </w:rPr>
-              <w:t>) är därtill anpassad efter den nationella behörighetsmodellen, som i sin tur är anpassad efter Patientdatalagen, PDL.</w:t>
+              <w:t xml:space="preserve"> GetMiuForPerson (tjänstekontraktet GetCredentialsForPerson) är därtill anpassad efter den nationella behörighetsmodellen, som i sin tur är anpassad efter Patientdatalagen, PDL.</w:t>
             </w:r>
           </w:p>
         </w:tc>
@@ -5471,7 +5370,7 @@
           </w:p>
           <w:p>
             <w:pPr>
-              <w:pStyle w:val="Brdtext"/>
+              <w:pStyle w:val="BodyText"/>
               <w:rPr>
                 <w:rFonts w:ascii="Arial" w:hAnsi="Arial" w:cs="Arial"/>
                 <w:color w:val="00A9A7" w:themeColor="accent1"/>
@@ -5482,23 +5381,7 @@
                 <w:rFonts w:ascii="Arial" w:hAnsi="Arial" w:cs="Arial"/>
                 <w:szCs w:val="20"/>
               </w:rPr>
-              <w:t xml:space="preserve">Beslutet fattat av programansvarig Infrastruktur </w:t>
-            </w:r>
-            <w:proofErr w:type="spellStart"/>
-            <w:r>
-              <w:rPr>
-                <w:rFonts w:ascii="Arial" w:hAnsi="Arial" w:cs="Arial"/>
-                <w:szCs w:val="20"/>
-              </w:rPr>
-              <w:t>CeHis</w:t>
-            </w:r>
-            <w:proofErr w:type="spellEnd"/>
-            <w:r>
-              <w:rPr>
-                <w:rFonts w:ascii="Arial" w:hAnsi="Arial" w:cs="Arial"/>
-                <w:szCs w:val="20"/>
-              </w:rPr>
-              <w:t>.</w:t>
+              <w:t>Beslutet fattat av programansvarig Infrastruktur CeHis.</w:t>
             </w:r>
           </w:p>
         </w:tc>
@@ -5546,7 +5429,7 @@
           </w:tcPr>
           <w:p>
             <w:pPr>
-              <w:pStyle w:val="Brdtext"/>
+              <w:pStyle w:val="BodyText"/>
             </w:pPr>
             <w:r>
               <w:rPr>
@@ -5602,7 +5485,7 @@
           </w:tcPr>
           <w:p>
             <w:pPr>
-              <w:pStyle w:val="Brdtext"/>
+              <w:pStyle w:val="BodyText"/>
               <w:rPr>
                 <w:color w:val="00A9A7" w:themeColor="accent1"/>
                 <w:sz w:val="20"/>
@@ -5703,7 +5586,7 @@
         <w:tblW w:w="9316" w:type="dxa"/>
         <w:tblInd w:w="108" w:type="dxa"/>
         <w:tblLayout w:type="fixed"/>
-        <w:tblLook w:val="0000" w:firstRow="0" w:lastRow="0" w:firstColumn="0" w:lastColumn="0" w:noHBand="0" w:noVBand="0"/>
+        <w:tblLook w:val="0000"/>
       </w:tblPr>
       <w:tblGrid>
         <w:gridCol w:w="2388"/>
@@ -5751,7 +5634,7 @@
           </w:tcPr>
           <w:p>
             <w:pPr>
-              <w:pStyle w:val="Brdtext"/>
+              <w:pStyle w:val="BodyText"/>
               <w:rPr>
                 <w:color w:val="00A9A7" w:themeColor="accent1"/>
                 <w:sz w:val="20"/>
@@ -5832,7 +5715,7 @@
     <w:p/>
     <w:p>
       <w:pPr>
-        <w:pStyle w:val="Rubrik2"/>
+        <w:pStyle w:val="Heading2"/>
         <w:keepLines/>
         <w:widowControl w:val="0"/>
         <w:suppressAutoHyphens/>
@@ -5858,7 +5741,7 @@
         <w:tblW w:w="9316" w:type="dxa"/>
         <w:tblInd w:w="108" w:type="dxa"/>
         <w:tblLayout w:type="fixed"/>
-        <w:tblLook w:val="0000" w:firstRow="0" w:lastRow="0" w:firstColumn="0" w:lastColumn="0" w:noHBand="0" w:noVBand="0"/>
+        <w:tblLook w:val="0000"/>
       </w:tblPr>
       <w:tblGrid>
         <w:gridCol w:w="2388"/>
@@ -6435,21 +6318,7 @@
               <w:rPr>
                 <w:lang w:val="sv-SE"/>
               </w:rPr>
-              <w:t xml:space="preserve"> av objekt. Dock medför denna lösning att sökning endast kan göras på unik identitet (HSA-id/personnummer), vilket t.ex. omöjliggör sökningar enligt tjänstekontrakten </w:t>
-            </w:r>
-            <w:proofErr w:type="spellStart"/>
-            <w:r>
-              <w:rPr>
-                <w:lang w:val="sv-SE"/>
-              </w:rPr>
-              <w:t>GetCredentialsForPerson</w:t>
-            </w:r>
-            <w:proofErr w:type="spellEnd"/>
-            <w:r>
-              <w:rPr>
-                <w:lang w:val="sv-SE"/>
-              </w:rPr>
-              <w:t>. Kraven på tillgänglighet och prestanda är lika höga på tjänsteproducenterna som om slagningen gjorts direkt i varje katalog eftersom en påföljande sökning måste göras i de kataloger som omfattar den unika identiteten.</w:t>
+              <w:t xml:space="preserve"> av objekt. Dock medför denna lösning att sökning endast kan göras på unik identitet (HSA-id/personnummer), vilket t.ex. omöjliggör sökningar enligt tjänstekontrakten GetCredentialsForPerson. Kraven på tillgänglighet och prestanda är lika höga på tjänsteproducenterna som om slagningen gjorts direkt i varje katalog eftersom en påföljande sökning måste göras i de kataloger som omfattar den unika identiteten.</w:t>
             </w:r>
           </w:p>
           <w:p>
@@ -6932,7 +6801,7 @@
           </w:p>
           <w:p>
             <w:pPr>
-              <w:pStyle w:val="Brdtext"/>
+              <w:pStyle w:val="BodyText"/>
               <w:rPr>
                 <w:rFonts w:ascii="Arial" w:hAnsi="Arial" w:cs="Arial"/>
                 <w:color w:val="00A9A7" w:themeColor="accent1"/>
@@ -6966,23 +6835,7 @@
                 <w:rFonts w:ascii="Arial" w:hAnsi="Arial" w:cs="Arial"/>
                 <w:szCs w:val="20"/>
               </w:rPr>
-              <w:t xml:space="preserve">och tekniskt expertstöd i samråd med </w:t>
-            </w:r>
-            <w:proofErr w:type="spellStart"/>
-            <w:r>
-              <w:rPr>
-                <w:rFonts w:ascii="Arial" w:hAnsi="Arial" w:cs="Arial"/>
-                <w:szCs w:val="20"/>
-              </w:rPr>
-              <w:t>CeHis</w:t>
-            </w:r>
-            <w:proofErr w:type="spellEnd"/>
-            <w:r>
-              <w:rPr>
-                <w:rFonts w:ascii="Arial" w:hAnsi="Arial" w:cs="Arial"/>
-                <w:szCs w:val="20"/>
-              </w:rPr>
-              <w:t xml:space="preserve"> Arkitektur och Regelverk </w:t>
+              <w:t xml:space="preserve">och tekniskt expertstöd i samråd med CeHis Arkitektur och Regelverk </w:t>
             </w:r>
             <w:r>
               <w:rPr>
@@ -7044,7 +6897,7 @@
           </w:tcPr>
           <w:p>
             <w:pPr>
-              <w:pStyle w:val="Brdtext"/>
+              <w:pStyle w:val="BodyText"/>
               <w:rPr>
                 <w:color w:val="00A9A7" w:themeColor="accent1"/>
               </w:rPr>
@@ -7103,7 +6956,7 @@
           </w:tcPr>
           <w:p>
             <w:pPr>
-              <w:pStyle w:val="Brdtext"/>
+              <w:pStyle w:val="BodyText"/>
               <w:rPr>
                 <w:color w:val="00A9A7" w:themeColor="accent1"/>
                 <w:sz w:val="20"/>
@@ -7193,7 +7046,7 @@
     <w:p/>
     <w:p>
       <w:pPr>
-        <w:pStyle w:val="Rubrik3"/>
+        <w:pStyle w:val="Heading3"/>
         <w:keepLines/>
         <w:spacing w:before="0" w:after="80" w:line="300" w:lineRule="atLeast"/>
       </w:pPr>
@@ -7233,7 +7086,7 @@
         </w:rPr>
         <w:lastRenderedPageBreak/>
         <w:drawing>
-          <wp:inline distT="0" distB="0" distL="0" distR="0" wp14:anchorId="1982DE7C" wp14:editId="4C9DFC02">
+          <wp:inline distT="0" distB="0" distL="0" distR="0">
             <wp:extent cx="1536065" cy="2962411"/>
             <wp:effectExtent l="0" t="0" r="0" b="9525"/>
             <wp:docPr id="7" name="Bildobjekt 7"/>
@@ -7248,10 +7101,10 @@
                     <pic:cNvPicPr/>
                   </pic:nvPicPr>
                   <pic:blipFill>
-                    <a:blip r:embed="rId18">
+                    <a:blip r:embed="rId17">
                       <a:extLst>
                         <a:ext uri="{28A0092B-C50C-407E-A947-70E740481C1C}">
-                          <a14:useLocalDpi xmlns:a14="http://schemas.microsoft.com/office/drawing/2010/main" val="0"/>
+                          <a14:useLocalDpi xmlns:a14="http://schemas.microsoft.com/office/drawing/2010/main" xmlns:wps="http://schemas.microsoft.com/office/word/2010/wordprocessingShape" xmlns:wpi="http://schemas.microsoft.com/office/word/2010/wordprocessingInk" xmlns:wpg="http://schemas.microsoft.com/office/word/2010/wordprocessingGroup" xmlns:w14="http://schemas.microsoft.com/office/word/2010/wordml" xmlns:w="http://schemas.openxmlformats.org/wordprocessingml/2006/main" xmlns:w10="urn:schemas-microsoft-com:office:word" xmlns:wp14="http://schemas.microsoft.com/office/word/2010/wordprocessingDrawing" xmlns:v="urn:schemas-microsoft-com:vml" xmlns:o="urn:schemas-microsoft-com:office:office" xmlns:mc="http://schemas.openxmlformats.org/markup-compatibility/2006" xmlns:wpc="http://schemas.microsoft.com/office/word/2010/wordprocessingCanvas" xmlns="" val="0"/>
                         </a:ext>
                       </a:extLst>
                     </a:blip>
@@ -7352,7 +7205,7 @@
           <w:lang w:eastAsia="sv-SE"/>
         </w:rPr>
         <w:drawing>
-          <wp:inline distT="0" distB="0" distL="0" distR="0" wp14:anchorId="63D9C512" wp14:editId="346A3668">
+          <wp:inline distT="0" distB="0" distL="0" distR="0">
             <wp:extent cx="3495675" cy="3164092"/>
             <wp:effectExtent l="0" t="0" r="0" b="0"/>
             <wp:docPr id="8" name="Bildobjekt 8"/>
@@ -7367,10 +7220,10 @@
                     <pic:cNvPicPr/>
                   </pic:nvPicPr>
                   <pic:blipFill>
-                    <a:blip r:embed="rId19">
+                    <a:blip r:embed="rId18">
                       <a:extLst>
                         <a:ext uri="{28A0092B-C50C-407E-A947-70E740481C1C}">
-                          <a14:useLocalDpi xmlns:a14="http://schemas.microsoft.com/office/drawing/2010/main" val="0"/>
+                          <a14:useLocalDpi xmlns:a14="http://schemas.microsoft.com/office/drawing/2010/main" xmlns:wps="http://schemas.microsoft.com/office/word/2010/wordprocessingShape" xmlns:wpi="http://schemas.microsoft.com/office/word/2010/wordprocessingInk" xmlns:wpg="http://schemas.microsoft.com/office/word/2010/wordprocessingGroup" xmlns:w14="http://schemas.microsoft.com/office/word/2010/wordml" xmlns:w="http://schemas.openxmlformats.org/wordprocessingml/2006/main" xmlns:w10="urn:schemas-microsoft-com:office:word" xmlns:wp14="http://schemas.microsoft.com/office/word/2010/wordprocessingDrawing" xmlns:v="urn:schemas-microsoft-com:vml" xmlns:o="urn:schemas-microsoft-com:office:office" xmlns:mc="http://schemas.openxmlformats.org/markup-compatibility/2006" xmlns:wpc="http://schemas.microsoft.com/office/word/2010/wordprocessingCanvas" xmlns="" val="0"/>
                         </a:ext>
                       </a:extLst>
                     </a:blip>
@@ -7473,7 +7326,7 @@
         </w:rPr>
         <w:lastRenderedPageBreak/>
         <w:drawing>
-          <wp:inline distT="0" distB="0" distL="0" distR="0" wp14:anchorId="69B5F8B7" wp14:editId="05136285">
+          <wp:inline distT="0" distB="0" distL="0" distR="0">
             <wp:extent cx="4162425" cy="3043207"/>
             <wp:effectExtent l="0" t="0" r="0" b="5080"/>
             <wp:docPr id="34" name="Bildobjekt 34"/>
@@ -7488,10 +7341,10 @@
                     <pic:cNvPicPr/>
                   </pic:nvPicPr>
                   <pic:blipFill>
-                    <a:blip r:embed="rId20">
+                    <a:blip r:embed="rId19">
                       <a:extLst>
                         <a:ext uri="{28A0092B-C50C-407E-A947-70E740481C1C}">
-                          <a14:useLocalDpi xmlns:a14="http://schemas.microsoft.com/office/drawing/2010/main" val="0"/>
+                          <a14:useLocalDpi xmlns:a14="http://schemas.microsoft.com/office/drawing/2010/main" xmlns:wps="http://schemas.microsoft.com/office/word/2010/wordprocessingShape" xmlns:wpi="http://schemas.microsoft.com/office/word/2010/wordprocessingInk" xmlns:wpg="http://schemas.microsoft.com/office/word/2010/wordprocessingGroup" xmlns:w14="http://schemas.microsoft.com/office/word/2010/wordml" xmlns:w="http://schemas.openxmlformats.org/wordprocessingml/2006/main" xmlns:w10="urn:schemas-microsoft-com:office:word" xmlns:wp14="http://schemas.microsoft.com/office/word/2010/wordprocessingDrawing" xmlns:v="urn:schemas-microsoft-com:vml" xmlns:o="urn:schemas-microsoft-com:office:office" xmlns:mc="http://schemas.openxmlformats.org/markup-compatibility/2006" xmlns:wpc="http://schemas.microsoft.com/office/word/2010/wordprocessingCanvas" xmlns="" val="0"/>
                         </a:ext>
                       </a:extLst>
                     </a:blip>
@@ -7592,9 +7445,9 @@
     </w:p>
     <w:tbl>
       <w:tblPr>
-        <w:tblStyle w:val="Tabellrutnt"/>
+        <w:tblStyle w:val="TableGrid"/>
         <w:tblW w:w="0" w:type="auto"/>
-        <w:tblLook w:val="04A0" w:firstRow="1" w:lastRow="0" w:firstColumn="1" w:lastColumn="0" w:noHBand="0" w:noVBand="1"/>
+        <w:tblLook w:val="04A0"/>
       </w:tblPr>
       <w:tblGrid>
         <w:gridCol w:w="4300"/>
@@ -7602,7 +7455,7 @@
       </w:tblGrid>
       <w:tr>
         <w:trPr>
-          <w:cnfStyle w:val="100000000000" w:firstRow="1" w:lastRow="0" w:firstColumn="0" w:lastColumn="0" w:oddVBand="0" w:evenVBand="0" w:oddHBand="0" w:evenHBand="0" w:firstRowFirstColumn="0" w:firstRowLastColumn="0" w:lastRowFirstColumn="0" w:lastRowLastColumn="0"/>
+          <w:cnfStyle w:val="100000000000"/>
         </w:trPr>
         <w:tc>
           <w:tcPr>
@@ -7666,15 +7519,7 @@
           </w:tcPr>
           <w:p>
             <w:r>
-              <w:t xml:space="preserve">Möjliggör sökningar på andra attribut än HSA-id/personnummer (vilket t.ex. görs i </w:t>
-            </w:r>
-            <w:proofErr w:type="spellStart"/>
-            <w:r>
-              <w:t>GetCredentialsForPerson</w:t>
-            </w:r>
-            <w:proofErr w:type="spellEnd"/>
-            <w:r>
-              <w:t xml:space="preserve"> för att hitta de medarbetaruppdrag som en person är kopplad till)</w:t>
+              <w:t>Möjliggör sökningar på andra attribut än HSA-id/personnummer (vilket t.ex. görs i GetCredentialsForPerson för att hitta de medarbetaruppdrag som en person är kopplad till)</w:t>
             </w:r>
           </w:p>
         </w:tc>
@@ -7751,7 +7596,7 @@
     <w:p/>
     <w:p>
       <w:pPr>
-        <w:pStyle w:val="Rubrik2"/>
+        <w:pStyle w:val="Heading2"/>
         <w:keepLines/>
         <w:widowControl w:val="0"/>
         <w:suppressAutoHyphens/>
@@ -7784,7 +7629,7 @@
         <w:tblW w:w="9316" w:type="dxa"/>
         <w:tblInd w:w="108" w:type="dxa"/>
         <w:tblLayout w:type="fixed"/>
-        <w:tblLook w:val="0000" w:firstRow="0" w:lastRow="0" w:firstColumn="0" w:lastColumn="0" w:noHBand="0" w:noVBand="0"/>
+        <w:tblLook w:val="0000"/>
       </w:tblPr>
       <w:tblGrid>
         <w:gridCol w:w="2388"/>
@@ -8443,7 +8288,7 @@
           </w:p>
           <w:p>
             <w:pPr>
-              <w:pStyle w:val="Brdtext"/>
+              <w:pStyle w:val="BodyText"/>
               <w:rPr>
                 <w:rFonts w:ascii="Arial" w:hAnsi="Arial"/>
                 <w:szCs w:val="20"/>
@@ -8740,7 +8585,7 @@
           </w:p>
           <w:p>
             <w:pPr>
-              <w:pStyle w:val="Brdtext"/>
+              <w:pStyle w:val="BodyText"/>
               <w:rPr>
                 <w:rFonts w:ascii="Arial" w:hAnsi="Arial" w:cs="Arial"/>
                 <w:color w:val="00A9A7" w:themeColor="accent1"/>
@@ -8751,23 +8596,7 @@
                 <w:rFonts w:ascii="Arial" w:hAnsi="Arial" w:cs="Arial"/>
                 <w:szCs w:val="20"/>
               </w:rPr>
-              <w:t xml:space="preserve">Beslutet fattat av tjänstedomänansvarig i samråd med </w:t>
-            </w:r>
-            <w:proofErr w:type="spellStart"/>
-            <w:r>
-              <w:rPr>
-                <w:rFonts w:ascii="Arial" w:hAnsi="Arial" w:cs="Arial"/>
-                <w:szCs w:val="20"/>
-              </w:rPr>
-              <w:t>CeHis</w:t>
-            </w:r>
-            <w:proofErr w:type="spellEnd"/>
-            <w:r>
-              <w:rPr>
-                <w:rFonts w:ascii="Arial" w:hAnsi="Arial" w:cs="Arial"/>
-                <w:szCs w:val="20"/>
-              </w:rPr>
-              <w:t xml:space="preserve"> Arkitektur och Regelverk.</w:t>
+              <w:t>Beslutet fattat av tjänstedomänansvarig i samråd med CeHis Arkitektur och Regelverk.</w:t>
             </w:r>
           </w:p>
         </w:tc>
@@ -8815,7 +8644,7 @@
           </w:tcPr>
           <w:p>
             <w:pPr>
-              <w:pStyle w:val="Brdtext"/>
+              <w:pStyle w:val="BodyText"/>
               <w:rPr>
                 <w:color w:val="00A9A7" w:themeColor="accent1"/>
               </w:rPr>
@@ -8874,7 +8703,7 @@
           </w:tcPr>
           <w:p>
             <w:pPr>
-              <w:pStyle w:val="Brdtext"/>
+              <w:pStyle w:val="BodyText"/>
               <w:rPr>
                 <w:color w:val="00A9A7" w:themeColor="accent1"/>
                 <w:sz w:val="20"/>
@@ -8971,7 +8800,7 @@
     </w:tbl>
     <w:p>
       <w:pPr>
-        <w:pStyle w:val="Brdtext"/>
+        <w:pStyle w:val="BodyText"/>
       </w:pPr>
     </w:p>
     <w:p>
@@ -8989,7 +8818,7 @@
     </w:p>
     <w:p>
       <w:pPr>
-        <w:pStyle w:val="Rubrik2"/>
+        <w:pStyle w:val="Heading2"/>
         <w:keepLines/>
         <w:widowControl w:val="0"/>
         <w:suppressAutoHyphens/>
@@ -9017,7 +8846,7 @@
         <w:tblW w:w="9316" w:type="dxa"/>
         <w:tblInd w:w="108" w:type="dxa"/>
         <w:tblLayout w:type="fixed"/>
-        <w:tblLook w:val="0000" w:firstRow="0" w:lastRow="0" w:firstColumn="0" w:lastColumn="0" w:noHBand="0" w:noVBand="0"/>
+        <w:tblLook w:val="0000"/>
       </w:tblPr>
       <w:tblGrid>
         <w:gridCol w:w="2388"/>
@@ -9142,7 +8971,21 @@
               <w:rPr>
                 <w:sz w:val="22"/>
               </w:rPr>
-              <w:t>Informationsmodellen som används för tjänstedomänerna enligt beslut i AB-2.5 är inte avstämd mot nationellt fackspråk. Enligt avstämning med Arkitektur &amp; Regelverk saknas i VIFO-kartan [</w:t>
+              <w:t xml:space="preserve">Informationsmodellen som används för tjänstedomänerna enligt beslut i AB-2.5 är inte avstämd mot nationellt fackspråk. Enligt avstämning med Arkitektur &amp; Regelverk saknas i </w:t>
+            </w:r>
+            <w:proofErr w:type="spellStart"/>
+            <w:r>
+              <w:rPr>
+                <w:sz w:val="22"/>
+              </w:rPr>
+              <w:t>VIFO-kartan</w:t>
+            </w:r>
+            <w:proofErr w:type="spellEnd"/>
+            <w:r>
+              <w:rPr>
+                <w:sz w:val="22"/>
+              </w:rPr>
+              <w:t xml:space="preserve"> [</w:t>
             </w:r>
             <w:r>
               <w:rPr>
@@ -9544,7 +9387,7 @@
           </w:p>
           <w:p>
             <w:pPr>
-              <w:pStyle w:val="Brdtext"/>
+              <w:pStyle w:val="BodyText"/>
               <w:rPr>
                 <w:rFonts w:ascii="Arial" w:hAnsi="Arial"/>
                 <w:szCs w:val="20"/>
@@ -9661,7 +9504,7 @@
           </w:p>
           <w:p>
             <w:pPr>
-              <w:pStyle w:val="Brdtext"/>
+              <w:pStyle w:val="BodyText"/>
               <w:rPr>
                 <w:rFonts w:ascii="Arial" w:hAnsi="Arial" w:cs="Arial"/>
                 <w:color w:val="00A9A7" w:themeColor="accent1"/>
@@ -9736,7 +9579,7 @@
           </w:tcPr>
           <w:p>
             <w:pPr>
-              <w:pStyle w:val="Brdtext"/>
+              <w:pStyle w:val="BodyText"/>
               <w:rPr>
                 <w:color w:val="00A9A7" w:themeColor="accent1"/>
               </w:rPr>
@@ -9795,7 +9638,7 @@
           </w:tcPr>
           <w:p>
             <w:pPr>
-              <w:pStyle w:val="Brdtext"/>
+              <w:pStyle w:val="BodyText"/>
               <w:rPr>
                 <w:color w:val="00A9A7" w:themeColor="accent1"/>
                 <w:sz w:val="20"/>
@@ -9876,7 +9719,7 @@
     </w:tbl>
     <w:p>
       <w:pPr>
-        <w:pStyle w:val="Brdtext"/>
+        <w:pStyle w:val="BodyText"/>
       </w:pPr>
     </w:p>
     <w:p>
@@ -9894,7 +9737,7 @@
     </w:p>
     <w:p>
       <w:pPr>
-        <w:pStyle w:val="Rubrik2"/>
+        <w:pStyle w:val="Heading2"/>
         <w:keepLines/>
         <w:widowControl w:val="0"/>
         <w:suppressAutoHyphens/>
@@ -9915,7 +9758,7 @@
         <w:tblW w:w="9316" w:type="dxa"/>
         <w:tblInd w:w="108" w:type="dxa"/>
         <w:tblLayout w:type="fixed"/>
-        <w:tblLook w:val="0000" w:firstRow="0" w:lastRow="0" w:firstColumn="0" w:lastColumn="0" w:noHBand="0" w:noVBand="0"/>
+        <w:tblLook w:val="0000"/>
       </w:tblPr>
       <w:tblGrid>
         <w:gridCol w:w="2388"/>
@@ -10313,28 +10156,14 @@
               <w:rPr>
                 <w:lang w:val="sv-SE"/>
               </w:rPr>
-              <w:t xml:space="preserve"> är ett federationsprojekt som bedrivs av Apotekens Service AB, </w:t>
-            </w:r>
-            <w:proofErr w:type="spellStart"/>
-            <w:r>
-              <w:rPr>
-                <w:lang w:val="sv-SE"/>
-              </w:rPr>
-              <w:t>CeHis</w:t>
-            </w:r>
-            <w:proofErr w:type="spellEnd"/>
-            <w:r>
-              <w:rPr>
-                <w:lang w:val="sv-SE"/>
-              </w:rPr>
-              <w:t xml:space="preserve"> och </w:t>
+              <w:t xml:space="preserve"> är ett federationsprojekt som bedrivs av Apotekens Service AB, CeHis </w:t>
             </w:r>
             <w:proofErr w:type="gramStart"/>
             <w:r>
               <w:rPr>
                 <w:lang w:val="sv-SE"/>
               </w:rPr>
-              <w:t>.SE</w:t>
+              <w:t>och .SE</w:t>
             </w:r>
             <w:proofErr w:type="gramEnd"/>
             <w:r>
@@ -10612,14 +10441,14 @@
               <w:rPr>
                 <w:lang w:val="sv-SE"/>
               </w:rPr>
-              <w:t>WebService</w:t>
+              <w:t>WebService-gränssnitt</w:t>
             </w:r>
             <w:proofErr w:type="spellEnd"/>
             <w:r>
               <w:rPr>
                 <w:lang w:val="sv-SE"/>
               </w:rPr>
-              <w:t>-gränssnitt, så informationsmängderna är väl beprövade även i dessa sammanhang. Därtill är samtliga landsting och kommuner samt flera privata vårdgivare anslutna till HSA och är därmed familjära med detta schema.</w:t>
+              <w:t>, så informationsmängderna är väl beprövade även i dessa sammanhang. Därtill är samtliga landsting och kommuner samt flera privata vårdgivare anslutna till HSA och är därmed familjära med detta schema.</w:t>
             </w:r>
           </w:p>
         </w:tc>
@@ -10973,7 +10802,7 @@
           </w:p>
           <w:p>
             <w:pPr>
-              <w:pStyle w:val="Brdtext"/>
+              <w:pStyle w:val="BodyText"/>
               <w:rPr>
                 <w:rFonts w:ascii="Arial" w:hAnsi="Arial" w:cs="Arial"/>
                 <w:color w:val="00A9A7" w:themeColor="accent1"/>
@@ -10984,23 +10813,7 @@
                 <w:rFonts w:ascii="Arial" w:hAnsi="Arial" w:cs="Arial"/>
                 <w:szCs w:val="20"/>
               </w:rPr>
-              <w:t xml:space="preserve">Beslutet fattat av tjänstedomänansvarig i samråd med </w:t>
-            </w:r>
-            <w:proofErr w:type="spellStart"/>
-            <w:r>
-              <w:rPr>
-                <w:rFonts w:ascii="Arial" w:hAnsi="Arial" w:cs="Arial"/>
-                <w:szCs w:val="20"/>
-              </w:rPr>
-              <w:t>CeHis</w:t>
-            </w:r>
-            <w:proofErr w:type="spellEnd"/>
-            <w:r>
-              <w:rPr>
-                <w:rFonts w:ascii="Arial" w:hAnsi="Arial" w:cs="Arial"/>
-                <w:szCs w:val="20"/>
-              </w:rPr>
-              <w:t xml:space="preserve"> Arkitektur och Regelverk.</w:t>
+              <w:t>Beslutet fattat av tjänstedomänansvarig i samråd med CeHis Arkitektur och Regelverk.</w:t>
             </w:r>
           </w:p>
         </w:tc>
@@ -11048,7 +10861,7 @@
           </w:tcPr>
           <w:p>
             <w:pPr>
-              <w:pStyle w:val="Brdtext"/>
+              <w:pStyle w:val="BodyText"/>
               <w:rPr>
                 <w:color w:val="00A9A7" w:themeColor="accent1"/>
               </w:rPr>
@@ -11107,7 +10920,7 @@
           </w:tcPr>
           <w:p>
             <w:pPr>
-              <w:pStyle w:val="Brdtext"/>
+              <w:pStyle w:val="BodyText"/>
               <w:rPr>
                 <w:rFonts w:ascii="Arial" w:hAnsi="Arial"/>
                 <w:szCs w:val="20"/>
@@ -11125,7 +10938,7 @@
           </w:p>
           <w:p>
             <w:pPr>
-              <w:pStyle w:val="Brdtext"/>
+              <w:pStyle w:val="BodyText"/>
               <w:rPr>
                 <w:sz w:val="20"/>
                 <w:szCs w:val="20"/>
@@ -11218,7 +11031,7 @@
     </w:p>
     <w:p>
       <w:pPr>
-        <w:pStyle w:val="Rubrik2"/>
+        <w:pStyle w:val="Heading2"/>
         <w:keepLines/>
         <w:widowControl w:val="0"/>
         <w:suppressAutoHyphens/>
@@ -11243,7 +11056,7 @@
         <w:tblW w:w="9316" w:type="dxa"/>
         <w:tblInd w:w="108" w:type="dxa"/>
         <w:tblLayout w:type="fixed"/>
-        <w:tblLook w:val="0000" w:firstRow="0" w:lastRow="0" w:firstColumn="0" w:lastColumn="0" w:noHBand="0" w:noVBand="0"/>
+        <w:tblLook w:val="0000"/>
       </w:tblPr>
       <w:tblGrid>
         <w:gridCol w:w="2388"/>
@@ -11412,75 +11225,39 @@
                 <w:szCs w:val="20"/>
                 <w:lang w:eastAsia="ar-SA"/>
               </w:rPr>
-              <w:t xml:space="preserve">En patients rätt att få veta vem som utfört vård eller tittat i den egna journalen är </w:t>
-            </w:r>
-            <w:proofErr w:type="spellStart"/>
-            <w:r>
+              <w:t>En patients rätt att få veta vem som utfört vård eller tittat i den egna journalen är lagreglerat. En persons rätt att skydda uppgifter om namn och arbetsplats är det inte (endast personnummer och hemadress är uppgifter som kan skyddas enligt lag). En person som arbetar inom vården kan därmed vara tvungen att använda tjänster där uppgifter om namn och arbetsplats lagras och varifrån uppgifterna kan komma att lämnas ut på begäran – dock inte okontrollerat.</w:t>
+            </w:r>
+          </w:p>
+          <w:p>
+            <w:pPr>
               <w:rPr>
                 <w:rFonts w:ascii="Arial" w:hAnsi="Arial"/>
                 <w:szCs w:val="20"/>
                 <w:lang w:eastAsia="ar-SA"/>
               </w:rPr>
-              <w:t>lagreglerat</w:t>
-            </w:r>
-            <w:proofErr w:type="spellEnd"/>
+            </w:pPr>
+          </w:p>
+          <w:p>
+            <w:pPr>
+              <w:rPr>
+                <w:color w:val="00A9A7" w:themeColor="accent1"/>
+              </w:rPr>
+            </w:pPr>
             <w:r>
               <w:rPr>
                 <w:rFonts w:ascii="Arial" w:hAnsi="Arial"/>
                 <w:szCs w:val="20"/>
                 <w:lang w:eastAsia="ar-SA"/>
               </w:rPr>
-              <w:t>. En persons rätt att skydda uppgifter om namn och arbetsplats är det inte (endast personnummer och hemadress är uppgifter som kan skyddas enligt lag). En person som arbetar inom vården kan därmed vara tvungen att använda tjänster där uppgifter om namn och arbetsplats lagras och varifrån uppgifterna kan komma att lämnas ut på begäran – dock inte okontrollerat.</w:t>
-            </w:r>
-          </w:p>
-          <w:p>
-            <w:pPr>
+              <w:t>En tjänsteproducent som verkar inom ramen för tjänstedomänen infrastructure:directory:</w:t>
+            </w:r>
+            <w:r>
               <w:rPr>
                 <w:rFonts w:ascii="Arial" w:hAnsi="Arial"/>
                 <w:szCs w:val="20"/>
                 <w:lang w:eastAsia="ar-SA"/>
               </w:rPr>
-            </w:pPr>
-          </w:p>
-          <w:p>
-            <w:pPr>
-              <w:rPr>
-                <w:color w:val="00A9A7" w:themeColor="accent1"/>
-              </w:rPr>
-            </w:pPr>
-            <w:r>
-              <w:rPr>
-                <w:rFonts w:ascii="Arial" w:hAnsi="Arial"/>
-                <w:szCs w:val="20"/>
-                <w:lang w:eastAsia="ar-SA"/>
-              </w:rPr>
-              <w:t xml:space="preserve">En tjänsteproducent som verkar inom ramen för tjänstedomänen </w:t>
-            </w:r>
-            <w:proofErr w:type="spellStart"/>
-            <w:r>
-              <w:rPr>
-                <w:rFonts w:ascii="Arial" w:hAnsi="Arial"/>
-                <w:szCs w:val="20"/>
-                <w:lang w:eastAsia="ar-SA"/>
-              </w:rPr>
-              <w:t>infrastructure:directory:</w:t>
-            </w:r>
-            <w:r>
-              <w:rPr>
-                <w:rFonts w:ascii="Arial" w:hAnsi="Arial"/>
-                <w:szCs w:val="20"/>
-                <w:lang w:eastAsia="ar-SA"/>
-              </w:rPr>
-              <w:t>employee</w:t>
-            </w:r>
-            <w:proofErr w:type="spellEnd"/>
-            <w:r>
-              <w:rPr>
-                <w:rFonts w:ascii="Arial" w:hAnsi="Arial"/>
-                <w:szCs w:val="20"/>
-                <w:lang w:eastAsia="ar-SA"/>
-              </w:rPr>
-              <w:t xml:space="preserve"> </w:t>
+              <w:t xml:space="preserve">employee </w:t>
             </w:r>
             <w:r>
               <w:rPr>
@@ -12046,7 +11823,7 @@
           </w:p>
           <w:p>
             <w:pPr>
-              <w:pStyle w:val="Brdtext"/>
+              <w:pStyle w:val="BodyText"/>
               <w:rPr>
                 <w:rFonts w:ascii="Arial" w:hAnsi="Arial" w:cs="Arial"/>
                 <w:color w:val="00A9A7" w:themeColor="accent1"/>
@@ -12057,23 +11834,7 @@
                 <w:rFonts w:ascii="Arial" w:hAnsi="Arial" w:cs="Arial"/>
                 <w:szCs w:val="20"/>
               </w:rPr>
-              <w:t xml:space="preserve">Beslutet fattat av tjänstedomänansvarig i samråd med </w:t>
-            </w:r>
-            <w:proofErr w:type="spellStart"/>
-            <w:r>
-              <w:rPr>
-                <w:rFonts w:ascii="Arial" w:hAnsi="Arial" w:cs="Arial"/>
-                <w:szCs w:val="20"/>
-              </w:rPr>
-              <w:t>CeHis</w:t>
-            </w:r>
-            <w:proofErr w:type="spellEnd"/>
-            <w:r>
-              <w:rPr>
-                <w:rFonts w:ascii="Arial" w:hAnsi="Arial" w:cs="Arial"/>
-                <w:szCs w:val="20"/>
-              </w:rPr>
-              <w:t xml:space="preserve"> Arkitektur och Regelverk.</w:t>
+              <w:t>Beslutet fattat av tjänstedomänansvarig i samråd med CeHis Arkitektur och Regelverk.</w:t>
             </w:r>
           </w:p>
         </w:tc>
@@ -12121,7 +11882,7 @@
           </w:tcPr>
           <w:p>
             <w:pPr>
-              <w:pStyle w:val="Brdtext"/>
+              <w:pStyle w:val="BodyText"/>
             </w:pPr>
             <w:r>
               <w:rPr>
@@ -12177,7 +11938,7 @@
           </w:tcPr>
           <w:p>
             <w:pPr>
-              <w:pStyle w:val="Brdtext"/>
+              <w:pStyle w:val="BodyText"/>
               <w:rPr>
                 <w:sz w:val="20"/>
                 <w:szCs w:val="20"/>
@@ -12265,10 +12026,10 @@
       </w:pPr>
     </w:p>
     <w:sectPr>
-      <w:headerReference w:type="even" r:id="rId21"/>
-      <w:headerReference w:type="default" r:id="rId22"/>
-      <w:footerReference w:type="default" r:id="rId23"/>
-      <w:headerReference w:type="first" r:id="rId24"/>
+      <w:headerReference w:type="even" r:id="rId20"/>
+      <w:headerReference w:type="default" r:id="rId21"/>
+      <w:footerReference w:type="default" r:id="rId22"/>
+      <w:headerReference w:type="first" r:id="rId23"/>
       <w:pgSz w:w="11906" w:h="16838" w:code="9"/>
       <w:pgMar w:top="2948" w:right="1701" w:bottom="1814" w:left="1701" w:header="340" w:footer="0" w:gutter="0"/>
       <w:pgNumType w:start="1"/>
@@ -12281,7 +12042,7 @@
 </file>
 
 <file path=word/endnotes.xml><?xml version="1.0" encoding="utf-8"?>
-<w:endnotes xmlns:wpc="http://schemas.microsoft.com/office/word/2010/wordprocessingCanvas" xmlns:mc="http://schemas.openxmlformats.org/markup-compatibility/2006" xmlns:o="urn:schemas-microsoft-com:office:office" xmlns:r="http://schemas.openxmlformats.org/officeDocument/2006/relationships" xmlns:m="http://schemas.openxmlformats.org/officeDocument/2006/math" xmlns:v="urn:schemas-microsoft-com:vml" xmlns:wp14="http://schemas.microsoft.com/office/word/2010/wordprocessingDrawing" xmlns:wp="http://schemas.openxmlformats.org/drawingml/2006/wordprocessingDrawing" xmlns:w10="urn:schemas-microsoft-com:office:word" xmlns:w="http://schemas.openxmlformats.org/wordprocessingml/2006/main" xmlns:w14="http://schemas.microsoft.com/office/word/2010/wordml" xmlns:wpg="http://schemas.microsoft.com/office/word/2010/wordprocessingGroup" xmlns:wpi="http://schemas.microsoft.com/office/word/2010/wordprocessingInk" xmlns:wne="http://schemas.microsoft.com/office/word/2006/wordml" xmlns:wps="http://schemas.microsoft.com/office/word/2010/wordprocessingShape" mc:Ignorable="w14 wp14">
+<w:endnotes xmlns:ve="http://schemas.openxmlformats.org/markup-compatibility/2006" xmlns:o="urn:schemas-microsoft-com:office:office" xmlns:r="http://schemas.openxmlformats.org/officeDocument/2006/relationships" xmlns:m="http://schemas.openxmlformats.org/officeDocument/2006/math" xmlns:v="urn:schemas-microsoft-com:vml" xmlns:wp="http://schemas.openxmlformats.org/drawingml/2006/wordprocessingDrawing" xmlns:w10="urn:schemas-microsoft-com:office:word" xmlns:w="http://schemas.openxmlformats.org/wordprocessingml/2006/main" xmlns:wne="http://schemas.microsoft.com/office/word/2006/wordml">
   <w:endnote w:type="separator" w:id="-1">
     <w:p>
       <w:r>
@@ -12304,7 +12065,7 @@
 </file>
 
 <file path=word/footer1.xml><?xml version="1.0" encoding="utf-8"?>
-<w:ftr xmlns:wpc="http://schemas.microsoft.com/office/word/2010/wordprocessingCanvas" xmlns:mc="http://schemas.openxmlformats.org/markup-compatibility/2006" xmlns:o="urn:schemas-microsoft-com:office:office" xmlns:r="http://schemas.openxmlformats.org/officeDocument/2006/relationships" xmlns:m="http://schemas.openxmlformats.org/officeDocument/2006/math" xmlns:v="urn:schemas-microsoft-com:vml" xmlns:wp14="http://schemas.microsoft.com/office/word/2010/wordprocessingDrawing" xmlns:wp="http://schemas.openxmlformats.org/drawingml/2006/wordprocessingDrawing" xmlns:w10="urn:schemas-microsoft-com:office:word" xmlns:w="http://schemas.openxmlformats.org/wordprocessingml/2006/main" xmlns:w14="http://schemas.microsoft.com/office/word/2010/wordml" xmlns:wpg="http://schemas.microsoft.com/office/word/2010/wordprocessingGroup" xmlns:wpi="http://schemas.microsoft.com/office/word/2010/wordprocessingInk" xmlns:wne="http://schemas.microsoft.com/office/word/2006/wordml" xmlns:wps="http://schemas.microsoft.com/office/word/2010/wordprocessingShape" mc:Ignorable="w14 wp14">
+<w:ftr xmlns:ve="http://schemas.openxmlformats.org/markup-compatibility/2006" xmlns:o="urn:schemas-microsoft-com:office:office" xmlns:r="http://schemas.openxmlformats.org/officeDocument/2006/relationships" xmlns:m="http://schemas.openxmlformats.org/officeDocument/2006/math" xmlns:v="urn:schemas-microsoft-com:vml" xmlns:wp="http://schemas.openxmlformats.org/drawingml/2006/wordprocessingDrawing" xmlns:w10="urn:schemas-microsoft-com:office:word" xmlns:w="http://schemas.openxmlformats.org/wordprocessingml/2006/main" xmlns:wne="http://schemas.microsoft.com/office/word/2006/wordml">
   <w:tbl>
     <w:tblPr>
       <w:tblW w:w="9923" w:type="dxa"/>
@@ -12315,7 +12076,7 @@
         <w:insideV w:val="single" w:sz="4" w:space="0" w:color="00A9A7"/>
       </w:tblBorders>
       <w:tblLayout w:type="fixed"/>
-      <w:tblLook w:val="01E0" w:firstRow="1" w:lastRow="1" w:firstColumn="1" w:lastColumn="1" w:noHBand="0" w:noVBand="0"/>
+      <w:tblLook w:val="01E0"/>
     </w:tblPr>
     <w:tblGrid>
       <w:gridCol w:w="1702"/>
@@ -12334,7 +12095,7 @@
         </w:tcPr>
         <w:p>
           <w:pPr>
-            <w:pStyle w:val="Sidfot"/>
+            <w:pStyle w:val="Footer"/>
           </w:pPr>
           <w:r>
             <w:t>Inera AB</w:t>
@@ -12347,7 +12108,7 @@
         </w:tcPr>
         <w:p>
           <w:pPr>
-            <w:pStyle w:val="Sidfot"/>
+            <w:pStyle w:val="Footer"/>
           </w:pPr>
           <w:r>
             <w:t>Box 177 03</w:t>
@@ -12355,7 +12116,7 @@
         </w:p>
         <w:p>
           <w:pPr>
-            <w:pStyle w:val="Sidfot"/>
+            <w:pStyle w:val="Footer"/>
           </w:pPr>
           <w:r>
             <w:t>Östgötagatan 12</w:t>
@@ -12363,7 +12124,7 @@
         </w:p>
         <w:p>
           <w:pPr>
-            <w:pStyle w:val="Sidfot"/>
+            <w:pStyle w:val="Footer"/>
           </w:pPr>
           <w:r>
             <w:t>118 93 Stockholm</w:t>
@@ -12376,7 +12137,7 @@
         </w:tcPr>
         <w:p>
           <w:pPr>
-            <w:pStyle w:val="Sidfot"/>
+            <w:pStyle w:val="Footer"/>
             <w:rPr>
               <w:lang w:val="en-US"/>
             </w:rPr>
@@ -12390,7 +12151,7 @@
         </w:p>
         <w:p>
           <w:pPr>
-            <w:pStyle w:val="Sidfot"/>
+            <w:pStyle w:val="Footer"/>
             <w:rPr>
               <w:lang w:val="en-US"/>
             </w:rPr>
@@ -12404,7 +12165,7 @@
         </w:p>
         <w:p>
           <w:pPr>
-            <w:pStyle w:val="Sidfot"/>
+            <w:pStyle w:val="Footer"/>
             <w:rPr>
               <w:lang w:val="en-US"/>
             </w:rPr>
@@ -12423,7 +12184,7 @@
         </w:tcPr>
         <w:p>
           <w:pPr>
-            <w:pStyle w:val="Sidfot"/>
+            <w:pStyle w:val="Footer"/>
           </w:pPr>
           <w:r>
             <w:t>Organisationsnummer</w:t>
@@ -12431,7 +12192,7 @@
         </w:p>
         <w:p>
           <w:pPr>
-            <w:pStyle w:val="Sidfot"/>
+            <w:pStyle w:val="Footer"/>
           </w:pPr>
           <w:r>
             <w:t>556559-4230</w:t>
@@ -12439,7 +12200,7 @@
         </w:p>
         <w:p>
           <w:pPr>
-            <w:pStyle w:val="Sidfot"/>
+            <w:pStyle w:val="Footer"/>
           </w:pPr>
         </w:p>
       </w:tc>
@@ -12449,9 +12210,9 @@
         </w:tcPr>
         <w:p>
           <w:pPr>
-            <w:pStyle w:val="Sidfot"/>
+            <w:pStyle w:val="Footer"/>
             <w:rPr>
-              <w:rStyle w:val="Sidnummer"/>
+              <w:rStyle w:val="PageNumber"/>
             </w:rPr>
           </w:pPr>
           <w:r>
@@ -12459,75 +12220,75 @@
           </w:r>
           <w:r>
             <w:rPr>
-              <w:rStyle w:val="Sidnummer"/>
+              <w:rStyle w:val="PageNumber"/>
             </w:rPr>
             <w:t xml:space="preserve">Sid </w:t>
           </w:r>
           <w:r>
             <w:rPr>
-              <w:rStyle w:val="Sidnummer"/>
+              <w:rStyle w:val="PageNumber"/>
             </w:rPr>
             <w:fldChar w:fldCharType="begin"/>
           </w:r>
           <w:r>
             <w:rPr>
-              <w:rStyle w:val="Sidnummer"/>
+              <w:rStyle w:val="PageNumber"/>
             </w:rPr>
             <w:instrText xml:space="preserve"> PAGE </w:instrText>
           </w:r>
           <w:r>
             <w:rPr>
-              <w:rStyle w:val="Sidnummer"/>
+              <w:rStyle w:val="PageNumber"/>
             </w:rPr>
             <w:fldChar w:fldCharType="separate"/>
           </w:r>
           <w:r>
             <w:rPr>
-              <w:rStyle w:val="Sidnummer"/>
+              <w:rStyle w:val="PageNumber"/>
+              <w:noProof/>
+            </w:rPr>
+            <w:t>6</w:t>
+          </w:r>
+          <w:r>
+            <w:rPr>
+              <w:rStyle w:val="PageNumber"/>
+            </w:rPr>
+            <w:fldChar w:fldCharType="end"/>
+          </w:r>
+          <w:r>
+            <w:rPr>
+              <w:rStyle w:val="PageNumber"/>
+            </w:rPr>
+            <w:t>/</w:t>
+          </w:r>
+          <w:r>
+            <w:rPr>
+              <w:rStyle w:val="PageNumber"/>
+            </w:rPr>
+            <w:fldChar w:fldCharType="begin"/>
+          </w:r>
+          <w:r>
+            <w:rPr>
+              <w:rStyle w:val="PageNumber"/>
+            </w:rPr>
+            <w:instrText xml:space="preserve"> NUMPAGES </w:instrText>
+          </w:r>
+          <w:r>
+            <w:rPr>
+              <w:rStyle w:val="PageNumber"/>
+            </w:rPr>
+            <w:fldChar w:fldCharType="separate"/>
+          </w:r>
+          <w:r>
+            <w:rPr>
+              <w:rStyle w:val="PageNumber"/>
               <w:noProof/>
             </w:rPr>
             <w:t>19</w:t>
           </w:r>
           <w:r>
             <w:rPr>
-              <w:rStyle w:val="Sidnummer"/>
-            </w:rPr>
-            <w:fldChar w:fldCharType="end"/>
-          </w:r>
-          <w:r>
-            <w:rPr>
-              <w:rStyle w:val="Sidnummer"/>
-            </w:rPr>
-            <w:t>/</w:t>
-          </w:r>
-          <w:r>
-            <w:rPr>
-              <w:rStyle w:val="Sidnummer"/>
-            </w:rPr>
-            <w:fldChar w:fldCharType="begin"/>
-          </w:r>
-          <w:r>
-            <w:rPr>
-              <w:rStyle w:val="Sidnummer"/>
-            </w:rPr>
-            <w:instrText xml:space="preserve"> NUMPAGES </w:instrText>
-          </w:r>
-          <w:r>
-            <w:rPr>
-              <w:rStyle w:val="Sidnummer"/>
-            </w:rPr>
-            <w:fldChar w:fldCharType="separate"/>
-          </w:r>
-          <w:r>
-            <w:rPr>
-              <w:rStyle w:val="Sidnummer"/>
-              <w:noProof/>
-            </w:rPr>
-            <w:t>19</w:t>
-          </w:r>
-          <w:r>
-            <w:rPr>
-              <w:rStyle w:val="Sidnummer"/>
+              <w:rStyle w:val="PageNumber"/>
             </w:rPr>
             <w:fldChar w:fldCharType="end"/>
           </w:r>
@@ -12541,7 +12302,7 @@
 </file>
 
 <file path=word/footnotes.xml><?xml version="1.0" encoding="utf-8"?>
-<w:footnotes xmlns:wpc="http://schemas.microsoft.com/office/word/2010/wordprocessingCanvas" xmlns:mc="http://schemas.openxmlformats.org/markup-compatibility/2006" xmlns:o="urn:schemas-microsoft-com:office:office" xmlns:r="http://schemas.openxmlformats.org/officeDocument/2006/relationships" xmlns:m="http://schemas.openxmlformats.org/officeDocument/2006/math" xmlns:v="urn:schemas-microsoft-com:vml" xmlns:wp14="http://schemas.microsoft.com/office/word/2010/wordprocessingDrawing" xmlns:wp="http://schemas.openxmlformats.org/drawingml/2006/wordprocessingDrawing" xmlns:w10="urn:schemas-microsoft-com:office:word" xmlns:w="http://schemas.openxmlformats.org/wordprocessingml/2006/main" xmlns:w14="http://schemas.microsoft.com/office/word/2010/wordml" xmlns:wpg="http://schemas.microsoft.com/office/word/2010/wordprocessingGroup" xmlns:wpi="http://schemas.microsoft.com/office/word/2010/wordprocessingInk" xmlns:wne="http://schemas.microsoft.com/office/word/2006/wordml" xmlns:wps="http://schemas.microsoft.com/office/word/2010/wordprocessingShape" mc:Ignorable="w14 wp14">
+<w:footnotes xmlns:ve="http://schemas.openxmlformats.org/markup-compatibility/2006" xmlns:o="urn:schemas-microsoft-com:office:office" xmlns:r="http://schemas.openxmlformats.org/officeDocument/2006/relationships" xmlns:m="http://schemas.openxmlformats.org/officeDocument/2006/math" xmlns:v="urn:schemas-microsoft-com:vml" xmlns:wp="http://schemas.openxmlformats.org/drawingml/2006/wordprocessingDrawing" xmlns:w10="urn:schemas-microsoft-com:office:word" xmlns:w="http://schemas.openxmlformats.org/wordprocessingml/2006/main" xmlns:wne="http://schemas.microsoft.com/office/word/2006/wordml">
   <w:footnote w:type="separator" w:id="-1">
     <w:p>
       <w:r>
@@ -12564,14 +12325,14 @@
 </file>
 
 <file path=word/header1.xml><?xml version="1.0" encoding="utf-8"?>
-<w:hdr xmlns:wpc="http://schemas.microsoft.com/office/word/2010/wordprocessingCanvas" xmlns:mc="http://schemas.openxmlformats.org/markup-compatibility/2006" xmlns:o="urn:schemas-microsoft-com:office:office" xmlns:r="http://schemas.openxmlformats.org/officeDocument/2006/relationships" xmlns:m="http://schemas.openxmlformats.org/officeDocument/2006/math" xmlns:v="urn:schemas-microsoft-com:vml" xmlns:wp14="http://schemas.microsoft.com/office/word/2010/wordprocessingDrawing" xmlns:wp="http://schemas.openxmlformats.org/drawingml/2006/wordprocessingDrawing" xmlns:w10="urn:schemas-microsoft-com:office:word" xmlns:w="http://schemas.openxmlformats.org/wordprocessingml/2006/main" xmlns:w14="http://schemas.microsoft.com/office/word/2010/wordml" xmlns:wpg="http://schemas.microsoft.com/office/word/2010/wordprocessingGroup" xmlns:wpi="http://schemas.microsoft.com/office/word/2010/wordprocessingInk" xmlns:wne="http://schemas.microsoft.com/office/word/2006/wordml" xmlns:wps="http://schemas.microsoft.com/office/word/2010/wordprocessingShape" mc:Ignorable="w14 wp14">
+<w:hdr xmlns:ve="http://schemas.openxmlformats.org/markup-compatibility/2006" xmlns:o="urn:schemas-microsoft-com:office:office" xmlns:r="http://schemas.openxmlformats.org/officeDocument/2006/relationships" xmlns:m="http://schemas.openxmlformats.org/officeDocument/2006/math" xmlns:v="urn:schemas-microsoft-com:vml" xmlns:wp="http://schemas.openxmlformats.org/drawingml/2006/wordprocessingDrawing" xmlns:w10="urn:schemas-microsoft-com:office:word" xmlns:w="http://schemas.openxmlformats.org/wordprocessingml/2006/main" xmlns:wne="http://schemas.microsoft.com/office/word/2006/wordml">
   <w:p/>
   <w:p/>
 </w:hdr>
 </file>
 
 <file path=word/header2.xml><?xml version="1.0" encoding="utf-8"?>
-<w:hdr xmlns:wpc="http://schemas.microsoft.com/office/word/2010/wordprocessingCanvas" xmlns:mc="http://schemas.openxmlformats.org/markup-compatibility/2006" xmlns:o="urn:schemas-microsoft-com:office:office" xmlns:r="http://schemas.openxmlformats.org/officeDocument/2006/relationships" xmlns:m="http://schemas.openxmlformats.org/officeDocument/2006/math" xmlns:v="urn:schemas-microsoft-com:vml" xmlns:wp14="http://schemas.microsoft.com/office/word/2010/wordprocessingDrawing" xmlns:wp="http://schemas.openxmlformats.org/drawingml/2006/wordprocessingDrawing" xmlns:w10="urn:schemas-microsoft-com:office:word" xmlns:w="http://schemas.openxmlformats.org/wordprocessingml/2006/main" xmlns:w14="http://schemas.microsoft.com/office/word/2010/wordml" xmlns:wpg="http://schemas.microsoft.com/office/word/2010/wordprocessingGroup" xmlns:wpi="http://schemas.microsoft.com/office/word/2010/wordprocessingInk" xmlns:wne="http://schemas.microsoft.com/office/word/2006/wordml" xmlns:wps="http://schemas.microsoft.com/office/word/2010/wordprocessingShape" mc:Ignorable="w14 wp14">
+<w:hdr xmlns:ve="http://schemas.openxmlformats.org/markup-compatibility/2006" xmlns:o="urn:schemas-microsoft-com:office:office" xmlns:r="http://schemas.openxmlformats.org/officeDocument/2006/relationships" xmlns:m="http://schemas.openxmlformats.org/officeDocument/2006/math" xmlns:v="urn:schemas-microsoft-com:vml" xmlns:wp="http://schemas.openxmlformats.org/drawingml/2006/wordprocessingDrawing" xmlns:w10="urn:schemas-microsoft-com:office:word" xmlns:w="http://schemas.openxmlformats.org/wordprocessingml/2006/main" xmlns:wne="http://schemas.microsoft.com/office/word/2006/wordml">
   <w:tbl>
     <w:tblPr>
       <w:tblW w:w="10681" w:type="dxa"/>
@@ -12581,7 +12342,7 @@
         <w:insideV w:val="single" w:sz="4" w:space="0" w:color="00A9A7"/>
       </w:tblBorders>
       <w:tblLayout w:type="fixed"/>
-      <w:tblLook w:val="01E0" w:firstRow="1" w:lastRow="1" w:firstColumn="1" w:lastColumn="1" w:noHBand="0" w:noVBand="0"/>
+      <w:tblLook w:val="01E0"/>
     </w:tblPr>
     <w:tblGrid>
       <w:gridCol w:w="2459"/>
@@ -12603,7 +12364,7 @@
         </w:tcPr>
         <w:p>
           <w:pPr>
-            <w:pStyle w:val="Sidfot"/>
+            <w:pStyle w:val="Footer"/>
           </w:pPr>
         </w:p>
       </w:tc>
@@ -12617,29 +12378,16 @@
         </w:tcPr>
         <w:p>
           <w:pPr>
-            <w:pStyle w:val="Sidfot"/>
+            <w:pStyle w:val="Footer"/>
           </w:pPr>
-          <w:r>
-            <w:fldChar w:fldCharType="begin"/>
-          </w:r>
-          <w:r>
-            <w:instrText xml:space="preserve"> FILENAME   \* MERGEFORMAT </w:instrText>
-          </w:r>
-          <w:r>
-            <w:fldChar w:fldCharType="separate"/>
-          </w:r>
-          <w:r>
-            <w:rPr>
-              <w:noProof/>
-            </w:rPr>
-            <w:t>Arkitekturella_beslut_infrastructure_directory_employee</w:t>
-          </w:r>
-          <w:r>
-            <w:rPr>
-              <w:noProof/>
-            </w:rPr>
-            <w:fldChar w:fldCharType="end"/>
-          </w:r>
+          <w:fldSimple w:instr=" FILENAME   \* MERGEFORMAT ">
+            <w:r>
+              <w:rPr>
+                <w:noProof/>
+              </w:rPr>
+              <w:t>Arkitekturella_beslut_infrastructure_directory_employee</w:t>
+            </w:r>
+          </w:fldSimple>
           <w:r>
             <w:rPr>
               <w:noProof/>
@@ -12681,7 +12429,7 @@
         </w:tcPr>
         <w:p>
           <w:pPr>
-            <w:pStyle w:val="Sidfot"/>
+            <w:pStyle w:val="Footer"/>
           </w:pPr>
           <w:r>
             <w:t>Henrika Littorin</w:t>
@@ -12698,7 +12446,7 @@
         </w:tcPr>
         <w:p>
           <w:pPr>
-            <w:pStyle w:val="Sidfot"/>
+            <w:pStyle w:val="Footer"/>
           </w:pPr>
           <w:r>
             <w:t>Senast ändrad</w:t>
@@ -12706,7 +12454,7 @@
         </w:p>
         <w:p>
           <w:pPr>
-            <w:pStyle w:val="Sidfot"/>
+            <w:pStyle w:val="Footer"/>
           </w:pPr>
           <w:r>
             <w:t>2014-07-22</w:t>
@@ -12739,7 +12487,7 @@
         </w:tcPr>
         <w:p>
           <w:pPr>
-            <w:pStyle w:val="Sidhuvud"/>
+            <w:pStyle w:val="Header"/>
           </w:pPr>
           <w:r>
             <w:rPr>
@@ -12747,7 +12495,7 @@
               <w:lang w:eastAsia="sv-SE"/>
             </w:rPr>
             <w:drawing>
-              <wp:inline distT="0" distB="0" distL="0" distR="0" wp14:anchorId="68FBF147" wp14:editId="24641D71">
+              <wp:inline distT="0" distB="0" distL="0" distR="0">
                 <wp:extent cx="1087200" cy="867600"/>
                 <wp:effectExtent l="0" t="0" r="0" b="8890"/>
                 <wp:docPr id="23" name="Bild 23"/>
@@ -12767,7 +12515,7 @@
                         <a:blip r:embed="rId1" cstate="print">
                           <a:extLst>
                             <a:ext uri="{28A0092B-C50C-407E-A947-70E740481C1C}">
-                              <a14:useLocalDpi xmlns:a14="http://schemas.microsoft.com/office/drawing/2010/main" val="0"/>
+                              <a14:useLocalDpi xmlns:a14="http://schemas.microsoft.com/office/drawing/2010/main" xmlns:wps="http://schemas.microsoft.com/office/word/2010/wordprocessingShape" xmlns:wpi="http://schemas.microsoft.com/office/word/2010/wordprocessingInk" xmlns:wpg="http://schemas.microsoft.com/office/word/2010/wordprocessingGroup" xmlns:w14="http://schemas.microsoft.com/office/word/2010/wordml" xmlns:w="http://schemas.openxmlformats.org/wordprocessingml/2006/main" xmlns:w10="urn:schemas-microsoft-com:office:word" xmlns:wp14="http://schemas.microsoft.com/office/word/2010/wordprocessingDrawing" xmlns:v="urn:schemas-microsoft-com:vml" xmlns:o="urn:schemas-microsoft-com:office:office" xmlns:mc="http://schemas.openxmlformats.org/markup-compatibility/2006" xmlns:wpc="http://schemas.microsoft.com/office/word/2010/wordprocessingCanvas" xmlns="" val="0"/>
                             </a:ext>
                           </a:extLst>
                         </a:blip>
@@ -12809,13 +12557,13 @@
 </file>
 
 <file path=word/header3.xml><?xml version="1.0" encoding="utf-8"?>
-<w:hdr xmlns:wpc="http://schemas.microsoft.com/office/word/2010/wordprocessingCanvas" xmlns:mc="http://schemas.openxmlformats.org/markup-compatibility/2006" xmlns:o="urn:schemas-microsoft-com:office:office" xmlns:r="http://schemas.openxmlformats.org/officeDocument/2006/relationships" xmlns:m="http://schemas.openxmlformats.org/officeDocument/2006/math" xmlns:v="urn:schemas-microsoft-com:vml" xmlns:wp14="http://schemas.microsoft.com/office/word/2010/wordprocessingDrawing" xmlns:wp="http://schemas.openxmlformats.org/drawingml/2006/wordprocessingDrawing" xmlns:w10="urn:schemas-microsoft-com:office:word" xmlns:w="http://schemas.openxmlformats.org/wordprocessingml/2006/main" xmlns:w14="http://schemas.microsoft.com/office/word/2010/wordml" xmlns:wpg="http://schemas.microsoft.com/office/word/2010/wordprocessingGroup" xmlns:wpi="http://schemas.microsoft.com/office/word/2010/wordprocessingInk" xmlns:wne="http://schemas.microsoft.com/office/word/2006/wordml" xmlns:wps="http://schemas.microsoft.com/office/word/2010/wordprocessingShape" mc:Ignorable="w14 wp14">
+<w:hdr xmlns:ve="http://schemas.openxmlformats.org/markup-compatibility/2006" xmlns:o="urn:schemas-microsoft-com:office:office" xmlns:r="http://schemas.openxmlformats.org/officeDocument/2006/relationships" xmlns:m="http://schemas.openxmlformats.org/officeDocument/2006/math" xmlns:v="urn:schemas-microsoft-com:vml" xmlns:wp="http://schemas.openxmlformats.org/drawingml/2006/wordprocessingDrawing" xmlns:w10="urn:schemas-microsoft-com:office:word" xmlns:w="http://schemas.openxmlformats.org/wordprocessingml/2006/main" xmlns:wne="http://schemas.microsoft.com/office/word/2006/wordml">
   <w:tbl>
     <w:tblPr>
       <w:tblW w:w="10681" w:type="dxa"/>
       <w:tblInd w:w="-792" w:type="dxa"/>
       <w:tblLayout w:type="fixed"/>
-      <w:tblLook w:val="01E0" w:firstRow="1" w:lastRow="1" w:firstColumn="1" w:lastColumn="1" w:noHBand="0" w:noVBand="0"/>
+      <w:tblLook w:val="01E0"/>
     </w:tblPr>
     <w:tblGrid>
       <w:gridCol w:w="2460"/>
@@ -12839,7 +12587,7 @@
         </w:tcPr>
         <w:p>
           <w:pPr>
-            <w:pStyle w:val="Sidhuvud"/>
+            <w:pStyle w:val="Header"/>
           </w:pPr>
         </w:p>
       </w:tc>
@@ -12855,7 +12603,7 @@
         </w:tcPr>
         <w:p>
           <w:pPr>
-            <w:pStyle w:val="Sidhuvud"/>
+            <w:pStyle w:val="Header"/>
           </w:pPr>
         </w:p>
       </w:tc>
@@ -12871,7 +12619,7 @@
         </w:tcPr>
         <w:p>
           <w:pPr>
-            <w:pStyle w:val="Sidhuvud"/>
+            <w:pStyle w:val="Header"/>
           </w:pPr>
         </w:p>
       </w:tc>
@@ -12887,7 +12635,7 @@
         </w:tcPr>
         <w:p>
           <w:pPr>
-            <w:pStyle w:val="Sidhuvud"/>
+            <w:pStyle w:val="Header"/>
           </w:pPr>
         </w:p>
       </w:tc>
@@ -12911,7 +12659,7 @@
         </w:tcPr>
         <w:p>
           <w:pPr>
-            <w:pStyle w:val="Sidhuvud"/>
+            <w:pStyle w:val="Header"/>
           </w:pPr>
           <w:r>
             <w:rPr>
@@ -12919,7 +12667,7 @@
               <w:lang w:eastAsia="sv-SE"/>
             </w:rPr>
             <w:drawing>
-              <wp:inline distT="0" distB="0" distL="0" distR="0" wp14:anchorId="118CE7DE" wp14:editId="65A7E1D9">
+              <wp:inline distT="0" distB="0" distL="0" distR="0">
                 <wp:extent cx="1091565" cy="865505"/>
                 <wp:effectExtent l="0" t="0" r="0" b="0"/>
                 <wp:docPr id="1" name="Bildobjekt 1"/>
@@ -12939,7 +12687,7 @@
                         <a:blip r:embed="rId1">
                           <a:extLst>
                             <a:ext uri="{28A0092B-C50C-407E-A947-70E740481C1C}">
-                              <a14:useLocalDpi xmlns:a14="http://schemas.microsoft.com/office/drawing/2010/main" val="0"/>
+                              <a14:useLocalDpi xmlns:a14="http://schemas.microsoft.com/office/drawing/2010/main" xmlns:wps="http://schemas.microsoft.com/office/word/2010/wordprocessingShape" xmlns:wpi="http://schemas.microsoft.com/office/word/2010/wordprocessingInk" xmlns:wpg="http://schemas.microsoft.com/office/word/2010/wordprocessingGroup" xmlns:w14="http://schemas.microsoft.com/office/word/2010/wordml" xmlns:w="http://schemas.openxmlformats.org/wordprocessingml/2006/main" xmlns:w10="urn:schemas-microsoft-com:office:word" xmlns:wp14="http://schemas.microsoft.com/office/word/2010/wordprocessingDrawing" xmlns:v="urn:schemas-microsoft-com:vml" xmlns:o="urn:schemas-microsoft-com:office:office" xmlns:mc="http://schemas.openxmlformats.org/markup-compatibility/2006" xmlns:wpc="http://schemas.microsoft.com/office/word/2010/wordprocessingCanvas" xmlns="" val="0"/>
                             </a:ext>
                           </a:extLst>
                         </a:blip>
@@ -12970,19 +12718,19 @@
   </w:tbl>
   <w:p>
     <w:pPr>
-      <w:pStyle w:val="Sidhuvud"/>
+      <w:pStyle w:val="Header"/>
     </w:pPr>
   </w:p>
   <w:p>
     <w:pPr>
-      <w:pStyle w:val="Sidhuvud"/>
+      <w:pStyle w:val="Header"/>
     </w:pPr>
   </w:p>
 </w:hdr>
 </file>
 
 <file path=word/numbering.xml><?xml version="1.0" encoding="utf-8"?>
-<w:numbering xmlns:wpc="http://schemas.microsoft.com/office/word/2010/wordprocessingCanvas" xmlns:mc="http://schemas.openxmlformats.org/markup-compatibility/2006" xmlns:o="urn:schemas-microsoft-com:office:office" xmlns:r="http://schemas.openxmlformats.org/officeDocument/2006/relationships" xmlns:m="http://schemas.openxmlformats.org/officeDocument/2006/math" xmlns:v="urn:schemas-microsoft-com:vml" xmlns:wp14="http://schemas.microsoft.com/office/word/2010/wordprocessingDrawing" xmlns:wp="http://schemas.openxmlformats.org/drawingml/2006/wordprocessingDrawing" xmlns:w10="urn:schemas-microsoft-com:office:word" xmlns:w="http://schemas.openxmlformats.org/wordprocessingml/2006/main" xmlns:w14="http://schemas.microsoft.com/office/word/2010/wordml" xmlns:wpg="http://schemas.microsoft.com/office/word/2010/wordprocessingGroup" xmlns:wpi="http://schemas.microsoft.com/office/word/2010/wordprocessingInk" xmlns:wne="http://schemas.microsoft.com/office/word/2006/wordml" xmlns:wps="http://schemas.microsoft.com/office/word/2010/wordprocessingShape" mc:Ignorable="w14 wp14">
+<w:numbering xmlns:ve="http://schemas.openxmlformats.org/markup-compatibility/2006" xmlns:o="urn:schemas-microsoft-com:office:office" xmlns:r="http://schemas.openxmlformats.org/officeDocument/2006/relationships" xmlns:m="http://schemas.openxmlformats.org/officeDocument/2006/math" xmlns:v="urn:schemas-microsoft-com:vml" xmlns:wp="http://schemas.openxmlformats.org/drawingml/2006/wordprocessingDrawing" xmlns:w10="urn:schemas-microsoft-com:office:word" xmlns:w="http://schemas.openxmlformats.org/wordprocessingml/2006/main" xmlns:wne="http://schemas.microsoft.com/office/word/2006/wordml">
   <w:numPicBullet w:numPicBulletId="0">
     <w:pict>
       <v:shapetype id="_x0000_t75" coordsize="21600,21600" o:spt="75" o:preferrelative="t" path="m@4@5l@4@11@9@11@9@5xe" filled="f" stroked="f">
@@ -13004,21 +12752,21 @@
         <v:path o:extrusionok="f" gradientshapeok="t" o:connecttype="rect"/>
         <o:lock v:ext="edit" aspectratio="t"/>
       </v:shapetype>
-      <v:shape id="_x0000_i1113" type="#_x0000_t75" style="width:5.25pt;height:15pt" o:bullet="t">
+      <v:shape id="_x0000_i1041" type="#_x0000_t75" style="width:5.1pt;height:15.3pt" o:bullet="t">
         <v:imagedata r:id="rId1" o:title="Pil-v2-Word"/>
       </v:shape>
     </w:pict>
   </w:numPicBullet>
   <w:numPicBullet w:numPicBulletId="1">
     <w:pict>
-      <v:shape id="_x0000_i1114" type="#_x0000_t75" style="width:5.25pt;height:12pt" o:bullet="t">
+      <v:shape id="_x0000_i1042" type="#_x0000_t75" style="width:5.1pt;height:12.1pt" o:bullet="t">
         <v:imagedata r:id="rId2" o:title="Pil-v2-Word"/>
       </v:shape>
     </w:pict>
   </w:numPicBullet>
   <w:numPicBullet w:numPicBulletId="2">
     <w:pict>
-      <v:shape id="_x0000_i1115" type="#_x0000_t75" style="width:5.25pt;height:10.5pt" o:bullet="t">
+      <v:shape id="_x0000_i1043" type="#_x0000_t75" style="width:5.1pt;height:10.2pt" o:bullet="t">
         <v:imagedata r:id="rId3" o:title="Pil-v2-Word"/>
       </v:shape>
     </w:pict>
@@ -14625,7 +14373,7 @@
     <w:lvl w:ilvl="0">
       <w:start w:val="1"/>
       <w:numFmt w:val="decimal"/>
-      <w:pStyle w:val="Numreradlista"/>
+      <w:pStyle w:val="ListNumber"/>
       <w:lvlText w:val="%1."/>
       <w:lvlJc w:val="left"/>
       <w:pPr>
@@ -14787,7 +14535,7 @@
     <w:lvl w:ilvl="0">
       <w:start w:val="1"/>
       <w:numFmt w:val="decimal"/>
-      <w:pStyle w:val="Rubrik1"/>
+      <w:pStyle w:val="Heading1"/>
       <w:lvlText w:val="%1."/>
       <w:lvlJc w:val="left"/>
       <w:pPr>
@@ -14797,7 +14545,7 @@
     <w:lvl w:ilvl="1">
       <w:start w:val="1"/>
       <w:numFmt w:val="decimal"/>
-      <w:pStyle w:val="Rubrik2"/>
+      <w:pStyle w:val="Heading2"/>
       <w:lvlText w:val="%1.%2."/>
       <w:lvlJc w:val="left"/>
       <w:pPr>
@@ -14807,7 +14555,7 @@
     <w:lvl w:ilvl="2">
       <w:start w:val="1"/>
       <w:numFmt w:val="decimal"/>
-      <w:pStyle w:val="Rubrik3"/>
+      <w:pStyle w:val="Heading3"/>
       <w:lvlText w:val="%1.%2.%3."/>
       <w:lvlJc w:val="left"/>
       <w:pPr>
@@ -15401,7 +15149,7 @@
     <w:lvl w:ilvl="0">
       <w:start w:val="1"/>
       <w:numFmt w:val="bullet"/>
-      <w:pStyle w:val="Punktlista"/>
+      <w:pStyle w:val="ListBullet"/>
       <w:lvlText w:val=""/>
       <w:lvlJc w:val="left"/>
       <w:pPr>
@@ -16256,7 +16004,1088 @@
 </file>
 
 <file path=word/styles.xml><?xml version="1.0" encoding="utf-8"?>
-<w:styles xmlns:mc="http://schemas.openxmlformats.org/markup-compatibility/2006" xmlns:r="http://schemas.openxmlformats.org/officeDocument/2006/relationships" xmlns:w="http://schemas.openxmlformats.org/wordprocessingml/2006/main" xmlns:w14="http://schemas.microsoft.com/office/word/2010/wordml" mc:Ignorable="w14">
+<w:styles xmlns:r="http://schemas.openxmlformats.org/officeDocument/2006/relationships" xmlns:w="http://schemas.openxmlformats.org/wordprocessingml/2006/main">
+  <w:docDefaults>
+    <w:rPrDefault>
+      <w:rPr>
+        <w:rFonts w:ascii="Times New Roman" w:eastAsia="Times New Roman" w:hAnsi="Times New Roman" w:cs="Times New Roman"/>
+        <w:lang w:val="sv-SE" w:eastAsia="sv-SE" w:bidi="ar-SA"/>
+      </w:rPr>
+    </w:rPrDefault>
+    <w:pPrDefault/>
+  </w:docDefaults>
+  <w:latentStyles w:defLockedState="0" w:defUIPriority="0" w:defSemiHidden="0" w:defUnhideWhenUsed="0" w:defQFormat="0" w:count="267">
+    <w:lsdException w:name="Normal" w:qFormat="1"/>
+    <w:lsdException w:name="heading 1" w:uiPriority="9" w:qFormat="1"/>
+    <w:lsdException w:name="heading 2" w:uiPriority="9" w:qFormat="1"/>
+    <w:lsdException w:name="heading 3" w:uiPriority="9" w:qFormat="1"/>
+    <w:lsdException w:name="toc 1" w:uiPriority="39"/>
+    <w:lsdException w:name="toc 2" w:uiPriority="39"/>
+    <w:lsdException w:name="toc 3" w:uiPriority="39"/>
+    <w:lsdException w:name="caption" w:semiHidden="1" w:unhideWhenUsed="1" w:qFormat="1"/>
+    <w:lsdException w:name="List Bullet" w:qFormat="1"/>
+    <w:lsdException w:name="List Number" w:qFormat="1"/>
+    <w:lsdException w:name="Title" w:qFormat="1"/>
+    <w:lsdException w:name="Hyperlink" w:uiPriority="99" w:qFormat="1"/>
+    <w:lsdException w:name="Table Grid" w:uiPriority="59"/>
+    <w:lsdException w:name="Placeholder Text" w:semiHidden="1" w:uiPriority="99"/>
+    <w:lsdException w:name="No Spacing" w:uiPriority="1"/>
+    <w:lsdException w:name="Light Shading" w:uiPriority="60"/>
+    <w:lsdException w:name="Light List" w:uiPriority="61"/>
+    <w:lsdException w:name="Light Grid" w:uiPriority="62"/>
+    <w:lsdException w:name="Medium Shading 1" w:uiPriority="63"/>
+    <w:lsdException w:name="Medium Shading 2" w:uiPriority="64"/>
+    <w:lsdException w:name="Medium List 1" w:uiPriority="65"/>
+    <w:lsdException w:name="Medium List 2" w:uiPriority="66"/>
+    <w:lsdException w:name="Medium Grid 1" w:uiPriority="67"/>
+    <w:lsdException w:name="Medium Grid 2" w:uiPriority="68"/>
+    <w:lsdException w:name="Medium Grid 3" w:uiPriority="69"/>
+    <w:lsdException w:name="Dark List" w:uiPriority="70"/>
+    <w:lsdException w:name="Colorful Shading" w:uiPriority="71"/>
+    <w:lsdException w:name="Colorful List" w:uiPriority="72"/>
+    <w:lsdException w:name="Colorful Grid" w:uiPriority="73"/>
+    <w:lsdException w:name="Light Shading Accent 1" w:uiPriority="60"/>
+    <w:lsdException w:name="Light List Accent 1" w:uiPriority="61"/>
+    <w:lsdException w:name="Light Grid Accent 1" w:uiPriority="62"/>
+    <w:lsdException w:name="Medium Shading 1 Accent 1" w:uiPriority="63"/>
+    <w:lsdException w:name="Medium Shading 2 Accent 1" w:uiPriority="64"/>
+    <w:lsdException w:name="Medium List 1 Accent 1" w:uiPriority="65"/>
+    <w:lsdException w:name="Revision" w:semiHidden="1" w:uiPriority="99"/>
+    <w:lsdException w:name="List Paragraph" w:uiPriority="34"/>
+    <w:lsdException w:name="Quote" w:uiPriority="29"/>
+    <w:lsdException w:name="Intense Quote" w:uiPriority="30"/>
+    <w:lsdException w:name="Medium List 2 Accent 1" w:uiPriority="66"/>
+    <w:lsdException w:name="Medium Grid 1 Accent 1" w:uiPriority="67"/>
+    <w:lsdException w:name="Medium Grid 2 Accent 1" w:uiPriority="68"/>
+    <w:lsdException w:name="Medium Grid 3 Accent 1" w:uiPriority="69"/>
+    <w:lsdException w:name="Dark List Accent 1" w:uiPriority="70"/>
+    <w:lsdException w:name="Colorful Shading Accent 1" w:uiPriority="71"/>
+    <w:lsdException w:name="Colorful List Accent 1" w:uiPriority="72"/>
+    <w:lsdException w:name="Colorful Grid Accent 1" w:uiPriority="73"/>
+    <w:lsdException w:name="Light Shading Accent 2" w:uiPriority="60"/>
+    <w:lsdException w:name="Light List Accent 2" w:uiPriority="61"/>
+    <w:lsdException w:name="Light Grid Accent 2" w:uiPriority="62"/>
+    <w:lsdException w:name="Medium Shading 1 Accent 2" w:uiPriority="63"/>
+    <w:lsdException w:name="Medium Shading 2 Accent 2" w:uiPriority="64"/>
+    <w:lsdException w:name="Medium List 1 Accent 2" w:uiPriority="65"/>
+    <w:lsdException w:name="Medium List 2 Accent 2" w:uiPriority="66"/>
+    <w:lsdException w:name="Medium Grid 1 Accent 2" w:uiPriority="67"/>
+    <w:lsdException w:name="Medium Grid 2 Accent 2" w:uiPriority="68"/>
+    <w:lsdException w:name="Medium Grid 3 Accent 2" w:uiPriority="69"/>
+    <w:lsdException w:name="Dark List Accent 2" w:uiPriority="70"/>
+    <w:lsdException w:name="Colorful Shading Accent 2" w:uiPriority="71"/>
+    <w:lsdException w:name="Colorful List Accent 2" w:uiPriority="72"/>
+    <w:lsdException w:name="Colorful Grid Accent 2" w:uiPriority="73"/>
+    <w:lsdException w:name="Light Shading Accent 3" w:uiPriority="60"/>
+    <w:lsdException w:name="Light List Accent 3" w:uiPriority="61"/>
+    <w:lsdException w:name="Light Grid Accent 3" w:uiPriority="62"/>
+    <w:lsdException w:name="Medium Shading 1 Accent 3" w:uiPriority="63"/>
+    <w:lsdException w:name="Medium Shading 2 Accent 3" w:uiPriority="64"/>
+    <w:lsdException w:name="Medium List 1 Accent 3" w:uiPriority="65"/>
+    <w:lsdException w:name="Medium List 2 Accent 3" w:uiPriority="66"/>
+    <w:lsdException w:name="Medium Grid 1 Accent 3" w:uiPriority="67"/>
+    <w:lsdException w:name="Medium Grid 2 Accent 3" w:uiPriority="68"/>
+    <w:lsdException w:name="Medium Grid 3 Accent 3" w:uiPriority="69"/>
+    <w:lsdException w:name="Dark List Accent 3" w:uiPriority="70"/>
+    <w:lsdException w:name="Colorful Shading Accent 3" w:uiPriority="71"/>
+    <w:lsdException w:name="Colorful List Accent 3" w:uiPriority="72"/>
+    <w:lsdException w:name="Colorful Grid Accent 3" w:uiPriority="73"/>
+    <w:lsdException w:name="Light Shading Accent 4" w:uiPriority="60"/>
+    <w:lsdException w:name="Light List Accent 4" w:uiPriority="61"/>
+    <w:lsdException w:name="Light Grid Accent 4" w:uiPriority="62"/>
+    <w:lsdException w:name="Medium Shading 1 Accent 4" w:uiPriority="63"/>
+    <w:lsdException w:name="Medium Shading 2 Accent 4" w:uiPriority="64"/>
+    <w:lsdException w:name="Medium List 1 Accent 4" w:uiPriority="65"/>
+    <w:lsdException w:name="Medium List 2 Accent 4" w:uiPriority="66"/>
+    <w:lsdException w:name="Medium Grid 1 Accent 4" w:uiPriority="67"/>
+    <w:lsdException w:name="Medium Grid 2 Accent 4" w:uiPriority="68"/>
+    <w:lsdException w:name="Medium Grid 3 Accent 4" w:uiPriority="69"/>
+    <w:lsdException w:name="Dark List Accent 4" w:uiPriority="70"/>
+    <w:lsdException w:name="Colorful Shading Accent 4" w:uiPriority="71"/>
+    <w:lsdException w:name="Colorful List Accent 4" w:uiPriority="72"/>
+    <w:lsdException w:name="Colorful Grid Accent 4" w:uiPriority="73"/>
+    <w:lsdException w:name="Light Shading Accent 5" w:uiPriority="60"/>
+    <w:lsdException w:name="Light List Accent 5" w:uiPriority="61"/>
+    <w:lsdException w:name="Light Grid Accent 5" w:uiPriority="62"/>
+    <w:lsdException w:name="Medium Shading 1 Accent 5" w:uiPriority="63"/>
+    <w:lsdException w:name="Medium Shading 2 Accent 5" w:uiPriority="64"/>
+    <w:lsdException w:name="Medium List 1 Accent 5" w:uiPriority="65"/>
+    <w:lsdException w:name="Medium List 2 Accent 5" w:uiPriority="66"/>
+    <w:lsdException w:name="Medium Grid 1 Accent 5" w:uiPriority="67"/>
+    <w:lsdException w:name="Medium Grid 2 Accent 5" w:uiPriority="68"/>
+    <w:lsdException w:name="Medium Grid 3 Accent 5" w:uiPriority="69"/>
+    <w:lsdException w:name="Dark List Accent 5" w:uiPriority="70"/>
+    <w:lsdException w:name="Colorful Shading Accent 5" w:uiPriority="71"/>
+    <w:lsdException w:name="Colorful List Accent 5" w:uiPriority="72"/>
+    <w:lsdException w:name="Colorful Grid Accent 5" w:uiPriority="73"/>
+    <w:lsdException w:name="Light Shading Accent 6" w:uiPriority="60"/>
+    <w:lsdException w:name="Light List Accent 6" w:uiPriority="61"/>
+    <w:lsdException w:name="Light Grid Accent 6" w:uiPriority="62"/>
+    <w:lsdException w:name="Medium Shading 1 Accent 6" w:uiPriority="63"/>
+    <w:lsdException w:name="Medium Shading 2 Accent 6" w:uiPriority="64"/>
+    <w:lsdException w:name="Medium List 1 Accent 6" w:uiPriority="65"/>
+    <w:lsdException w:name="Medium List 2 Accent 6" w:uiPriority="66"/>
+    <w:lsdException w:name="Medium Grid 1 Accent 6" w:uiPriority="67"/>
+    <w:lsdException w:name="Medium Grid 2 Accent 6" w:uiPriority="68"/>
+    <w:lsdException w:name="Medium Grid 3 Accent 6" w:uiPriority="69"/>
+    <w:lsdException w:name="Dark List Accent 6" w:uiPriority="70"/>
+    <w:lsdException w:name="Colorful Shading Accent 6" w:uiPriority="71"/>
+    <w:lsdException w:name="Colorful List Accent 6" w:uiPriority="72"/>
+    <w:lsdException w:name="Colorful Grid Accent 6" w:uiPriority="73"/>
+    <w:lsdException w:name="Subtle Emphasis" w:uiPriority="19"/>
+    <w:lsdException w:name="Intense Emphasis" w:uiPriority="21"/>
+    <w:lsdException w:name="Subtle Reference" w:uiPriority="31"/>
+    <w:lsdException w:name="Intense Reference" w:uiPriority="32"/>
+    <w:lsdException w:name="Book Title" w:uiPriority="33"/>
+    <w:lsdException w:name="Bibliography" w:semiHidden="1" w:uiPriority="37" w:unhideWhenUsed="1"/>
+    <w:lsdException w:name="TOC Heading" w:semiHidden="1" w:uiPriority="39" w:unhideWhenUsed="1" w:qFormat="1"/>
+  </w:latentStyles>
+  <w:style w:type="paragraph" w:default="1" w:styleId="Normal">
+    <w:name w:val="Normal"/>
+    <w:next w:val="BodyText"/>
+    <w:qFormat/>
+    <w:rsid w:val="003F245C"/>
+    <w:pPr>
+      <w:spacing w:before="20" w:after="100"/>
+    </w:pPr>
+    <w:rPr>
+      <w:sz w:val="22"/>
+      <w:szCs w:val="24"/>
+      <w:lang w:eastAsia="en-GB"/>
+    </w:rPr>
+  </w:style>
+  <w:style w:type="paragraph" w:styleId="Heading1">
+    <w:name w:val="heading 1"/>
+    <w:basedOn w:val="BodyText"/>
+    <w:next w:val="Normal"/>
+    <w:link w:val="Heading1Char"/>
+    <w:uiPriority w:val="9"/>
+    <w:qFormat/>
+    <w:rsid w:val="003F245C"/>
+    <w:pPr>
+      <w:keepNext/>
+      <w:numPr>
+        <w:numId w:val="35"/>
+      </w:numPr>
+      <w:spacing w:before="600" w:after="160"/>
+      <w:outlineLvl w:val="0"/>
+    </w:pPr>
+    <w:rPr>
+      <w:rFonts w:ascii="Arial" w:hAnsi="Arial" w:cs="Arial"/>
+      <w:bCs/>
+      <w:kern w:val="32"/>
+      <w:sz w:val="36"/>
+      <w:szCs w:val="32"/>
+    </w:rPr>
+  </w:style>
+  <w:style w:type="paragraph" w:styleId="Heading2">
+    <w:name w:val="heading 2"/>
+    <w:basedOn w:val="BodyText"/>
+    <w:next w:val="Normal"/>
+    <w:link w:val="Heading2Char"/>
+    <w:uiPriority w:val="9"/>
+    <w:qFormat/>
+    <w:rsid w:val="003F245C"/>
+    <w:pPr>
+      <w:keepNext/>
+      <w:numPr>
+        <w:ilvl w:val="1"/>
+        <w:numId w:val="35"/>
+      </w:numPr>
+      <w:spacing w:before="480" w:after="120"/>
+      <w:outlineLvl w:val="1"/>
+    </w:pPr>
+    <w:rPr>
+      <w:rFonts w:ascii="Arial" w:hAnsi="Arial" w:cs="Arial"/>
+      <w:bCs/>
+      <w:iCs/>
+      <w:sz w:val="28"/>
+      <w:szCs w:val="28"/>
+    </w:rPr>
+  </w:style>
+  <w:style w:type="paragraph" w:styleId="Heading3">
+    <w:name w:val="heading 3"/>
+    <w:basedOn w:val="BodyText"/>
+    <w:next w:val="Normal"/>
+    <w:link w:val="Heading3Char"/>
+    <w:uiPriority w:val="9"/>
+    <w:qFormat/>
+    <w:rsid w:val="003F245C"/>
+    <w:pPr>
+      <w:keepNext/>
+      <w:numPr>
+        <w:ilvl w:val="2"/>
+        <w:numId w:val="35"/>
+      </w:numPr>
+      <w:spacing w:before="400" w:after="0"/>
+      <w:outlineLvl w:val="2"/>
+    </w:pPr>
+    <w:rPr>
+      <w:rFonts w:ascii="Arial" w:hAnsi="Arial" w:cs="Arial"/>
+      <w:b/>
+      <w:bCs/>
+      <w:szCs w:val="26"/>
+    </w:rPr>
+  </w:style>
+  <w:style w:type="paragraph" w:styleId="Heading4">
+    <w:name w:val="heading 4"/>
+    <w:basedOn w:val="Heading3"/>
+    <w:next w:val="Normal"/>
+    <w:rsid w:val="008F5601"/>
+    <w:pPr>
+      <w:spacing w:before="360"/>
+      <w:outlineLvl w:val="3"/>
+    </w:pPr>
+  </w:style>
+  <w:style w:type="paragraph" w:styleId="Heading5">
+    <w:name w:val="heading 5"/>
+    <w:basedOn w:val="Heading4"/>
+    <w:next w:val="Normal"/>
+    <w:rsid w:val="008F5601"/>
+    <w:pPr>
+      <w:spacing w:before="240"/>
+      <w:outlineLvl w:val="4"/>
+    </w:pPr>
+  </w:style>
+  <w:style w:type="paragraph" w:styleId="Heading6">
+    <w:name w:val="heading 6"/>
+    <w:basedOn w:val="Normal"/>
+    <w:next w:val="Normal"/>
+    <w:rsid w:val="008F5601"/>
+    <w:pPr>
+      <w:spacing w:before="120" w:after="60"/>
+      <w:outlineLvl w:val="5"/>
+    </w:pPr>
+    <w:rPr>
+      <w:b/>
+      <w:bCs/>
+      <w:szCs w:val="22"/>
+    </w:rPr>
+  </w:style>
+  <w:style w:type="paragraph" w:styleId="Heading7">
+    <w:name w:val="heading 7"/>
+    <w:basedOn w:val="Normal"/>
+    <w:next w:val="Normal"/>
+    <w:rsid w:val="008F5601"/>
+    <w:pPr>
+      <w:spacing w:before="240" w:after="60"/>
+      <w:outlineLvl w:val="6"/>
+    </w:pPr>
+    <w:rPr>
+      <w:sz w:val="24"/>
+    </w:rPr>
+  </w:style>
+  <w:style w:type="paragraph" w:styleId="Heading8">
+    <w:name w:val="heading 8"/>
+    <w:basedOn w:val="Normal"/>
+    <w:next w:val="Normal"/>
+    <w:rsid w:val="008F5601"/>
+    <w:pPr>
+      <w:spacing w:before="240" w:after="60"/>
+      <w:outlineLvl w:val="7"/>
+    </w:pPr>
+    <w:rPr>
+      <w:iCs/>
+      <w:sz w:val="24"/>
+    </w:rPr>
+  </w:style>
+  <w:style w:type="paragraph" w:styleId="Heading9">
+    <w:name w:val="heading 9"/>
+    <w:basedOn w:val="Normal"/>
+    <w:next w:val="Normal"/>
+    <w:rsid w:val="008F5601"/>
+    <w:pPr>
+      <w:spacing w:before="240" w:after="60"/>
+      <w:outlineLvl w:val="8"/>
+    </w:pPr>
+    <w:rPr>
+      <w:rFonts w:ascii="Arial" w:hAnsi="Arial" w:cs="Arial"/>
+      <w:szCs w:val="22"/>
+    </w:rPr>
+  </w:style>
+  <w:style w:type="character" w:default="1" w:styleId="DefaultParagraphFont">
+    <w:name w:val="Default Paragraph Font"/>
+    <w:uiPriority w:val="1"/>
+    <w:semiHidden/>
+    <w:unhideWhenUsed/>
+  </w:style>
+  <w:style w:type="table" w:default="1" w:styleId="TableNormal">
+    <w:name w:val="Normal Table"/>
+    <w:uiPriority w:val="99"/>
+    <w:semiHidden/>
+    <w:unhideWhenUsed/>
+    <w:qFormat/>
+    <w:tblPr>
+      <w:tblInd w:w="0" w:type="dxa"/>
+      <w:tblCellMar>
+        <w:top w:w="0" w:type="dxa"/>
+        <w:left w:w="108" w:type="dxa"/>
+        <w:bottom w:w="0" w:type="dxa"/>
+        <w:right w:w="108" w:type="dxa"/>
+      </w:tblCellMar>
+    </w:tblPr>
+  </w:style>
+  <w:style w:type="numbering" w:default="1" w:styleId="NoList">
+    <w:name w:val="No List"/>
+    <w:uiPriority w:val="99"/>
+    <w:semiHidden/>
+    <w:unhideWhenUsed/>
+  </w:style>
+  <w:style w:type="character" w:customStyle="1" w:styleId="Heading1Char">
+    <w:name w:val="Heading 1 Char"/>
+    <w:link w:val="Heading1"/>
+    <w:uiPriority w:val="9"/>
+    <w:rsid w:val="003F245C"/>
+    <w:rPr>
+      <w:rFonts w:ascii="Arial" w:hAnsi="Arial" w:cs="Arial"/>
+      <w:bCs/>
+      <w:kern w:val="32"/>
+      <w:sz w:val="36"/>
+      <w:szCs w:val="32"/>
+      <w:lang w:eastAsia="en-GB"/>
+    </w:rPr>
+  </w:style>
+  <w:style w:type="paragraph" w:styleId="Header">
+    <w:name w:val="header"/>
+    <w:basedOn w:val="BodyText"/>
+    <w:semiHidden/>
+    <w:rsid w:val="00E123DA"/>
+    <w:pPr>
+      <w:spacing w:after="0"/>
+    </w:pPr>
+    <w:rPr>
+      <w:rFonts w:ascii="Arial" w:hAnsi="Arial"/>
+      <w:color w:val="00A9A7"/>
+      <w:sz w:val="14"/>
+    </w:rPr>
+  </w:style>
+  <w:style w:type="paragraph" w:styleId="Footer">
+    <w:name w:val="footer"/>
+    <w:basedOn w:val="BodyText"/>
+    <w:semiHidden/>
+    <w:rsid w:val="00E123DA"/>
+    <w:pPr>
+      <w:tabs>
+        <w:tab w:val="center" w:pos="4153"/>
+        <w:tab w:val="right" w:pos="8306"/>
+      </w:tabs>
+      <w:spacing w:after="0"/>
+    </w:pPr>
+    <w:rPr>
+      <w:rFonts w:ascii="Arial" w:hAnsi="Arial"/>
+      <w:color w:val="00A9A7"/>
+      <w:sz w:val="14"/>
+    </w:rPr>
+  </w:style>
+  <w:style w:type="table" w:styleId="TableProfessional">
+    <w:name w:val="Table Professional"/>
+    <w:basedOn w:val="TableNormal"/>
+    <w:rsid w:val="00C86683"/>
+    <w:pPr>
+      <w:spacing w:before="20"/>
+    </w:pPr>
+    <w:rPr>
+      <w:rFonts w:ascii="Arial" w:hAnsi="Arial"/>
+      <w:sz w:val="16"/>
+    </w:rPr>
+    <w:tblPr>
+      <w:tblInd w:w="0" w:type="dxa"/>
+      <w:tblBorders>
+        <w:top w:val="single" w:sz="6" w:space="0" w:color="00A9A7"/>
+        <w:left w:val="single" w:sz="6" w:space="0" w:color="00A9A7"/>
+        <w:bottom w:val="single" w:sz="6" w:space="0" w:color="00A9A7"/>
+        <w:right w:val="single" w:sz="6" w:space="0" w:color="00A9A7"/>
+        <w:insideH w:val="single" w:sz="6" w:space="0" w:color="00A9A7"/>
+        <w:insideV w:val="single" w:sz="6" w:space="0" w:color="00A9A7"/>
+      </w:tblBorders>
+      <w:tblCellMar>
+        <w:top w:w="0" w:type="dxa"/>
+        <w:left w:w="108" w:type="dxa"/>
+        <w:bottom w:w="0" w:type="dxa"/>
+        <w:right w:w="108" w:type="dxa"/>
+      </w:tblCellMar>
+    </w:tblPr>
+    <w:tcPr>
+      <w:shd w:val="clear" w:color="auto" w:fill="auto"/>
+    </w:tcPr>
+    <w:tblStylePr w:type="firstRow">
+      <w:pPr>
+        <w:wordWrap/>
+        <w:spacing w:beforeLines="20" w:beforeAutospacing="0" w:afterLines="0" w:afterAutospacing="0"/>
+      </w:pPr>
+      <w:rPr>
+        <w:rFonts w:ascii="Arial" w:hAnsi="Arial"/>
+        <w:b/>
+        <w:bCs/>
+        <w:color w:val="FFFFFF"/>
+        <w:sz w:val="16"/>
+      </w:rPr>
+      <w:tblPr/>
+      <w:tcPr>
+        <w:tcBorders>
+          <w:top w:val="single" w:sz="4" w:space="0" w:color="00A9A7"/>
+          <w:left w:val="single" w:sz="4" w:space="0" w:color="00A9A7"/>
+          <w:bottom w:val="single" w:sz="4" w:space="0" w:color="00A9A7"/>
+          <w:right w:val="single" w:sz="4" w:space="0" w:color="00A9A7"/>
+          <w:insideH w:val="nil"/>
+          <w:insideV w:val="nil"/>
+        </w:tcBorders>
+        <w:shd w:val="solid" w:color="00A9A7" w:fill="FFFFFF"/>
+      </w:tcPr>
+    </w:tblStylePr>
+  </w:style>
+  <w:style w:type="character" w:styleId="PageNumber">
+    <w:name w:val="page number"/>
+    <w:semiHidden/>
+    <w:rsid w:val="000D68C0"/>
+    <w:rPr>
+      <w:rFonts w:ascii="Arial" w:hAnsi="Arial"/>
+      <w:b/>
+      <w:color w:val="1C1C1C"/>
+      <w:sz w:val="14"/>
+    </w:rPr>
+  </w:style>
+  <w:style w:type="character" w:styleId="Hyperlink">
+    <w:name w:val="Hyperlink"/>
+    <w:uiPriority w:val="99"/>
+    <w:qFormat/>
+    <w:rsid w:val="00B26C77"/>
+    <w:rPr>
+      <w:rFonts w:ascii="Arial" w:hAnsi="Arial"/>
+      <w:color w:val="CD5227"/>
+      <w:sz w:val="22"/>
+      <w:u w:val="single"/>
+      <w:lang w:val="sv-SE"/>
+    </w:rPr>
+  </w:style>
+  <w:style w:type="character" w:styleId="FollowedHyperlink">
+    <w:name w:val="FollowedHyperlink"/>
+    <w:semiHidden/>
+    <w:rsid w:val="00524F0D"/>
+    <w:rPr>
+      <w:rFonts w:ascii="Times New Roman" w:hAnsi="Times New Roman"/>
+      <w:color w:val="CD5227"/>
+      <w:sz w:val="22"/>
+      <w:u w:val="single"/>
+    </w:rPr>
+  </w:style>
+  <w:style w:type="paragraph" w:styleId="ListBullet">
+    <w:name w:val="List Bullet"/>
+    <w:basedOn w:val="BodyText"/>
+    <w:qFormat/>
+    <w:rsid w:val="003F245C"/>
+    <w:pPr>
+      <w:numPr>
+        <w:numId w:val="1"/>
+      </w:numPr>
+      <w:tabs>
+        <w:tab w:val="clear" w:pos="567"/>
+      </w:tabs>
+      <w:ind w:left="692" w:hanging="335"/>
+      <w:contextualSpacing/>
+    </w:pPr>
+  </w:style>
+  <w:style w:type="paragraph" w:styleId="TOC1">
+    <w:name w:val="toc 1"/>
+    <w:basedOn w:val="Normal"/>
+    <w:next w:val="Normal"/>
+    <w:autoRedefine/>
+    <w:uiPriority w:val="39"/>
+    <w:rsid w:val="00E435D9"/>
+    <w:pPr>
+      <w:spacing w:after="160"/>
+    </w:pPr>
+    <w:rPr>
+      <w:rFonts w:ascii="Arial" w:hAnsi="Arial"/>
+      <w:b/>
+      <w:color w:val="1C1C1C"/>
+      <w:sz w:val="20"/>
+    </w:rPr>
+  </w:style>
+  <w:style w:type="paragraph" w:styleId="TOC2">
+    <w:name w:val="toc 2"/>
+    <w:basedOn w:val="Normal"/>
+    <w:next w:val="Normal"/>
+    <w:autoRedefine/>
+    <w:uiPriority w:val="39"/>
+    <w:rsid w:val="00E435D9"/>
+    <w:pPr>
+      <w:spacing w:after="160"/>
+      <w:ind w:left="221"/>
+    </w:pPr>
+    <w:rPr>
+      <w:rFonts w:ascii="Arial" w:hAnsi="Arial"/>
+      <w:color w:val="1C1C1C"/>
+      <w:sz w:val="20"/>
+    </w:rPr>
+  </w:style>
+  <w:style w:type="paragraph" w:styleId="TOC3">
+    <w:name w:val="toc 3"/>
+    <w:basedOn w:val="Normal"/>
+    <w:next w:val="Normal"/>
+    <w:autoRedefine/>
+    <w:uiPriority w:val="39"/>
+    <w:rsid w:val="006660F6"/>
+    <w:pPr>
+      <w:ind w:left="440"/>
+    </w:pPr>
+    <w:rPr>
+      <w:rFonts w:ascii="Arial" w:hAnsi="Arial"/>
+      <w:sz w:val="20"/>
+    </w:rPr>
+  </w:style>
+  <w:style w:type="paragraph" w:styleId="TOC4">
+    <w:name w:val="toc 4"/>
+    <w:basedOn w:val="Normal"/>
+    <w:next w:val="Normal"/>
+    <w:autoRedefine/>
+    <w:semiHidden/>
+    <w:rsid w:val="00E435D9"/>
+    <w:pPr>
+      <w:spacing w:after="160"/>
+      <w:ind w:left="658"/>
+    </w:pPr>
+    <w:rPr>
+      <w:rFonts w:ascii="Arial" w:hAnsi="Arial"/>
+      <w:color w:val="1C1C1C"/>
+      <w:sz w:val="20"/>
+    </w:rPr>
+  </w:style>
+  <w:style w:type="paragraph" w:styleId="TOC5">
+    <w:name w:val="toc 5"/>
+    <w:basedOn w:val="Normal"/>
+    <w:next w:val="Normal"/>
+    <w:autoRedefine/>
+    <w:semiHidden/>
+    <w:rsid w:val="00E435D9"/>
+    <w:pPr>
+      <w:spacing w:after="160"/>
+      <w:ind w:left="879"/>
+    </w:pPr>
+    <w:rPr>
+      <w:rFonts w:ascii="Arial" w:hAnsi="Arial"/>
+      <w:color w:val="1C1C1C"/>
+      <w:sz w:val="20"/>
+    </w:rPr>
+  </w:style>
+  <w:style w:type="paragraph" w:styleId="TOC6">
+    <w:name w:val="toc 6"/>
+    <w:basedOn w:val="Normal"/>
+    <w:next w:val="Normal"/>
+    <w:autoRedefine/>
+    <w:semiHidden/>
+    <w:rsid w:val="00E435D9"/>
+    <w:pPr>
+      <w:spacing w:after="160"/>
+      <w:ind w:left="1100"/>
+    </w:pPr>
+    <w:rPr>
+      <w:rFonts w:ascii="Arial" w:hAnsi="Arial"/>
+      <w:color w:val="1C1C1C"/>
+      <w:sz w:val="20"/>
+    </w:rPr>
+  </w:style>
+  <w:style w:type="paragraph" w:styleId="TOC7">
+    <w:name w:val="toc 7"/>
+    <w:basedOn w:val="Normal"/>
+    <w:next w:val="Normal"/>
+    <w:autoRedefine/>
+    <w:semiHidden/>
+    <w:rsid w:val="00E435D9"/>
+    <w:pPr>
+      <w:spacing w:after="160"/>
+      <w:ind w:left="1321"/>
+    </w:pPr>
+    <w:rPr>
+      <w:rFonts w:ascii="Arial" w:hAnsi="Arial"/>
+      <w:color w:val="1C1C1C"/>
+      <w:sz w:val="20"/>
+    </w:rPr>
+  </w:style>
+  <w:style w:type="paragraph" w:styleId="TOC8">
+    <w:name w:val="toc 8"/>
+    <w:basedOn w:val="Normal"/>
+    <w:next w:val="Normal"/>
+    <w:autoRedefine/>
+    <w:semiHidden/>
+    <w:rsid w:val="00E435D9"/>
+    <w:pPr>
+      <w:spacing w:after="160"/>
+      <w:ind w:left="1542"/>
+    </w:pPr>
+    <w:rPr>
+      <w:rFonts w:ascii="Arial" w:hAnsi="Arial"/>
+      <w:color w:val="1C1C1C"/>
+      <w:sz w:val="20"/>
+    </w:rPr>
+  </w:style>
+  <w:style w:type="paragraph" w:styleId="TOC9">
+    <w:name w:val="toc 9"/>
+    <w:basedOn w:val="Normal"/>
+    <w:next w:val="Normal"/>
+    <w:autoRedefine/>
+    <w:semiHidden/>
+    <w:rsid w:val="00E435D9"/>
+    <w:pPr>
+      <w:spacing w:after="160"/>
+      <w:ind w:left="1758"/>
+    </w:pPr>
+    <w:rPr>
+      <w:rFonts w:ascii="Arial" w:hAnsi="Arial"/>
+      <w:color w:val="1C1C1C"/>
+      <w:sz w:val="20"/>
+    </w:rPr>
+  </w:style>
+  <w:style w:type="paragraph" w:styleId="ListNumber">
+    <w:name w:val="List Number"/>
+    <w:basedOn w:val="BodyText"/>
+    <w:qFormat/>
+    <w:rsid w:val="00DA7395"/>
+    <w:pPr>
+      <w:numPr>
+        <w:numId w:val="2"/>
+      </w:numPr>
+    </w:pPr>
+  </w:style>
+  <w:style w:type="paragraph" w:styleId="BodyText">
+    <w:name w:val="Body Text"/>
+    <w:basedOn w:val="Normal"/>
+    <w:link w:val="BodyTextChar"/>
+    <w:rsid w:val="003F245C"/>
+  </w:style>
+  <w:style w:type="paragraph" w:styleId="BodyText2">
+    <w:name w:val="Body Text 2"/>
+    <w:basedOn w:val="BodyText"/>
+    <w:next w:val="BodyText"/>
+    <w:semiHidden/>
+    <w:rsid w:val="00104E54"/>
+    <w:pPr>
+      <w:spacing w:after="20"/>
+    </w:pPr>
+    <w:rPr>
+      <w:rFonts w:ascii="Arial" w:hAnsi="Arial"/>
+      <w:sz w:val="18"/>
+    </w:rPr>
+  </w:style>
+  <w:style w:type="paragraph" w:customStyle="1" w:styleId="FrsttsbladUnderrubrik">
+    <w:name w:val="Försättsblad Underrubrik"/>
+    <w:basedOn w:val="Normal"/>
+    <w:next w:val="BodyText"/>
+    <w:link w:val="FrsttsbladUnderrubrikChar"/>
+    <w:qFormat/>
+    <w:rsid w:val="00477063"/>
+    <w:pPr>
+      <w:spacing w:before="120" w:after="600"/>
+    </w:pPr>
+    <w:rPr>
+      <w:rFonts w:ascii="Arial" w:hAnsi="Arial" w:cs="Arial"/>
+      <w:sz w:val="28"/>
+      <w:szCs w:val="28"/>
+    </w:rPr>
+  </w:style>
+  <w:style w:type="numbering" w:styleId="111111">
+    <w:name w:val="Outline List 2"/>
+    <w:basedOn w:val="NoList"/>
+    <w:semiHidden/>
+    <w:rsid w:val="004D2F92"/>
+    <w:pPr>
+      <w:numPr>
+        <w:numId w:val="3"/>
+      </w:numPr>
+    </w:pPr>
+  </w:style>
+  <w:style w:type="numbering" w:styleId="1ai">
+    <w:name w:val="Outline List 1"/>
+    <w:basedOn w:val="NoList"/>
+    <w:semiHidden/>
+    <w:rsid w:val="00524F0D"/>
+    <w:pPr>
+      <w:numPr>
+        <w:numId w:val="4"/>
+      </w:numPr>
+    </w:pPr>
+  </w:style>
+  <w:style w:type="paragraph" w:styleId="Index1">
+    <w:name w:val="index 1"/>
+    <w:basedOn w:val="Normal"/>
+    <w:next w:val="Normal"/>
+    <w:autoRedefine/>
+    <w:rsid w:val="00465985"/>
+    <w:pPr>
+      <w:ind w:left="220" w:hanging="220"/>
+    </w:pPr>
+  </w:style>
+  <w:style w:type="paragraph" w:customStyle="1" w:styleId="Rubrik1Nr">
+    <w:name w:val="Rubrik 1 Nr"/>
+    <w:next w:val="Normal"/>
+    <w:qFormat/>
+    <w:rsid w:val="004D2F92"/>
+    <w:pPr>
+      <w:numPr>
+        <w:numId w:val="29"/>
+      </w:numPr>
+      <w:spacing w:before="600" w:after="160"/>
+      <w:outlineLvl w:val="0"/>
+    </w:pPr>
+    <w:rPr>
+      <w:rFonts w:ascii="Arial" w:hAnsi="Arial" w:cs="Arial"/>
+      <w:bCs/>
+      <w:kern w:val="32"/>
+      <w:sz w:val="36"/>
+      <w:szCs w:val="32"/>
+    </w:rPr>
+  </w:style>
+  <w:style w:type="paragraph" w:customStyle="1" w:styleId="Rubrik2Nr">
+    <w:name w:val="Rubrik 2 Nr"/>
+    <w:next w:val="Normal"/>
+    <w:qFormat/>
+    <w:rsid w:val="004D2F92"/>
+    <w:pPr>
+      <w:numPr>
+        <w:ilvl w:val="1"/>
+        <w:numId w:val="29"/>
+      </w:numPr>
+      <w:spacing w:before="480" w:after="120"/>
+      <w:outlineLvl w:val="1"/>
+    </w:pPr>
+    <w:rPr>
+      <w:rFonts w:ascii="Arial" w:hAnsi="Arial" w:cs="Arial"/>
+      <w:bCs/>
+      <w:iCs/>
+      <w:sz w:val="28"/>
+      <w:szCs w:val="28"/>
+    </w:rPr>
+  </w:style>
+  <w:style w:type="paragraph" w:customStyle="1" w:styleId="Rubrik3Nr">
+    <w:name w:val="Rubrik 3 Nr"/>
+    <w:basedOn w:val="Heading3"/>
+    <w:next w:val="Normal"/>
+    <w:qFormat/>
+    <w:rsid w:val="004D2F92"/>
+    <w:pPr>
+      <w:numPr>
+        <w:numId w:val="29"/>
+      </w:numPr>
+    </w:pPr>
+    <w:rPr>
+      <w:bCs w:val="0"/>
+      <w:iCs/>
+      <w:lang w:eastAsia="sv-SE"/>
+    </w:rPr>
+  </w:style>
+  <w:style w:type="paragraph" w:styleId="IndexHeading">
+    <w:name w:val="index heading"/>
+    <w:basedOn w:val="Normal"/>
+    <w:next w:val="Index1"/>
+    <w:rsid w:val="00465985"/>
+    <w:pPr>
+      <w:spacing w:before="600" w:after="160"/>
+    </w:pPr>
+    <w:rPr>
+      <w:rFonts w:ascii="Arial" w:hAnsi="Arial"/>
+      <w:b/>
+      <w:bCs/>
+      <w:sz w:val="36"/>
+    </w:rPr>
+  </w:style>
+  <w:style w:type="paragraph" w:styleId="Title">
+    <w:name w:val="Title"/>
+    <w:aliases w:val="Försättsblad Rubrik"/>
+    <w:basedOn w:val="Normal"/>
+    <w:next w:val="Normal"/>
+    <w:link w:val="TitleChar"/>
+    <w:qFormat/>
+    <w:rsid w:val="003F245C"/>
+    <w:pPr>
+      <w:spacing w:before="0" w:after="120"/>
+    </w:pPr>
+    <w:rPr>
+      <w:rFonts w:ascii="Arial" w:hAnsi="Arial" w:cs="Arial"/>
+      <w:b/>
+      <w:color w:val="00A9A7"/>
+      <w:sz w:val="56"/>
+      <w:szCs w:val="56"/>
+    </w:rPr>
+  </w:style>
+  <w:style w:type="character" w:customStyle="1" w:styleId="TitleChar">
+    <w:name w:val="Title Char"/>
+    <w:aliases w:val="Försättsblad Rubrik Char"/>
+    <w:link w:val="Title"/>
+    <w:rsid w:val="003F245C"/>
+    <w:rPr>
+      <w:rFonts w:ascii="Arial" w:hAnsi="Arial" w:cs="Arial"/>
+      <w:b/>
+      <w:color w:val="00A9A7"/>
+      <w:sz w:val="56"/>
+      <w:szCs w:val="56"/>
+      <w:lang w:eastAsia="en-GB"/>
+    </w:rPr>
+  </w:style>
+  <w:style w:type="paragraph" w:styleId="NoSpacing">
+    <w:name w:val="No Spacing"/>
+    <w:link w:val="NoSpacingChar"/>
+    <w:uiPriority w:val="1"/>
+    <w:rsid w:val="0076353E"/>
+    <w:rPr>
+      <w:rFonts w:ascii="Calibri" w:hAnsi="Calibri"/>
+      <w:sz w:val="22"/>
+      <w:szCs w:val="22"/>
+    </w:rPr>
+  </w:style>
+  <w:style w:type="character" w:customStyle="1" w:styleId="FrsttsbladUnderrubrikChar">
+    <w:name w:val="Försättsblad Underrubrik Char"/>
+    <w:link w:val="FrsttsbladUnderrubrik"/>
+    <w:rsid w:val="00477063"/>
+    <w:rPr>
+      <w:rFonts w:ascii="Arial" w:hAnsi="Arial" w:cs="Arial"/>
+      <w:sz w:val="28"/>
+      <w:szCs w:val="28"/>
+      <w:lang w:eastAsia="en-GB"/>
+    </w:rPr>
+  </w:style>
+  <w:style w:type="character" w:customStyle="1" w:styleId="NoSpacingChar">
+    <w:name w:val="No Spacing Char"/>
+    <w:link w:val="NoSpacing"/>
+    <w:uiPriority w:val="1"/>
+    <w:rsid w:val="0076353E"/>
+    <w:rPr>
+      <w:rFonts w:ascii="Calibri" w:hAnsi="Calibri"/>
+      <w:sz w:val="22"/>
+      <w:szCs w:val="22"/>
+    </w:rPr>
+  </w:style>
+  <w:style w:type="paragraph" w:styleId="BalloonText">
+    <w:name w:val="Balloon Text"/>
+    <w:basedOn w:val="Normal"/>
+    <w:link w:val="BalloonTextChar"/>
+    <w:rsid w:val="0076353E"/>
+    <w:pPr>
+      <w:spacing w:before="0" w:after="0"/>
+    </w:pPr>
+    <w:rPr>
+      <w:rFonts w:ascii="Tahoma" w:hAnsi="Tahoma" w:cs="Tahoma"/>
+      <w:sz w:val="16"/>
+      <w:szCs w:val="16"/>
+    </w:rPr>
+  </w:style>
+  <w:style w:type="character" w:customStyle="1" w:styleId="BalloonTextChar">
+    <w:name w:val="Balloon Text Char"/>
+    <w:link w:val="BalloonText"/>
+    <w:rsid w:val="0076353E"/>
+    <w:rPr>
+      <w:rFonts w:ascii="Tahoma" w:hAnsi="Tahoma" w:cs="Tahoma"/>
+      <w:sz w:val="16"/>
+      <w:szCs w:val="16"/>
+      <w:lang w:eastAsia="en-GB"/>
+    </w:rPr>
+  </w:style>
+  <w:style w:type="character" w:customStyle="1" w:styleId="BodyTextChar">
+    <w:name w:val="Body Text Char"/>
+    <w:link w:val="BodyText"/>
+    <w:rsid w:val="003F245C"/>
+    <w:rPr>
+      <w:sz w:val="22"/>
+      <w:szCs w:val="24"/>
+      <w:lang w:eastAsia="en-GB"/>
+    </w:rPr>
+  </w:style>
+  <w:style w:type="table" w:styleId="TableGrid">
+    <w:name w:val="Table Grid"/>
+    <w:basedOn w:val="TableNormal"/>
+    <w:uiPriority w:val="59"/>
+    <w:rsid w:val="004B7C7D"/>
+    <w:pPr>
+      <w:spacing w:before="20" w:after="20"/>
+    </w:pPr>
+    <w:rPr>
+      <w:rFonts w:ascii="Arial" w:hAnsi="Arial"/>
+      <w:sz w:val="18"/>
+    </w:rPr>
+    <w:tblPr>
+      <w:tblInd w:w="0" w:type="dxa"/>
+      <w:tblBorders>
+        <w:top w:val="single" w:sz="4" w:space="0" w:color="00A9A7"/>
+        <w:left w:val="single" w:sz="4" w:space="0" w:color="00A9A7"/>
+        <w:bottom w:val="single" w:sz="4" w:space="0" w:color="00A9A7"/>
+        <w:right w:val="single" w:sz="4" w:space="0" w:color="00A9A7"/>
+        <w:insideH w:val="single" w:sz="4" w:space="0" w:color="00A9A7"/>
+        <w:insideV w:val="single" w:sz="4" w:space="0" w:color="00A9A7"/>
+      </w:tblBorders>
+      <w:tblCellMar>
+        <w:top w:w="0" w:type="dxa"/>
+        <w:left w:w="108" w:type="dxa"/>
+        <w:bottom w:w="0" w:type="dxa"/>
+        <w:right w:w="108" w:type="dxa"/>
+      </w:tblCellMar>
+    </w:tblPr>
+    <w:tblStylePr w:type="firstRow">
+      <w:pPr>
+        <w:wordWrap/>
+        <w:spacing w:beforeLines="0" w:beforeAutospacing="0" w:afterLines="0" w:afterAutospacing="0" w:line="240" w:lineRule="auto"/>
+      </w:pPr>
+      <w:rPr>
+        <w:rFonts w:ascii="Arial" w:hAnsi="Arial"/>
+        <w:b/>
+        <w:color w:val="FFFFFF" w:themeColor="background1"/>
+        <w:sz w:val="20"/>
+      </w:rPr>
+      <w:tblPr/>
+      <w:tcPr>
+        <w:shd w:val="clear" w:color="auto" w:fill="00A9A7"/>
+      </w:tcPr>
+    </w:tblStylePr>
+  </w:style>
+  <w:style w:type="paragraph" w:styleId="TOCHeading">
+    <w:name w:val="TOC Heading"/>
+    <w:basedOn w:val="Heading1"/>
+    <w:next w:val="Normal"/>
+    <w:uiPriority w:val="39"/>
+    <w:semiHidden/>
+    <w:unhideWhenUsed/>
+    <w:qFormat/>
+    <w:rsid w:val="00495E86"/>
+    <w:pPr>
+      <w:keepLines/>
+      <w:spacing w:before="480" w:after="0" w:line="276" w:lineRule="auto"/>
+      <w:outlineLvl w:val="9"/>
+    </w:pPr>
+    <w:rPr>
+      <w:rFonts w:asciiTheme="majorHAnsi" w:eastAsiaTheme="majorEastAsia" w:hAnsiTheme="majorHAnsi" w:cstheme="majorBidi"/>
+      <w:b/>
+      <w:color w:val="007E7C" w:themeColor="accent1" w:themeShade="BF"/>
+      <w:kern w:val="0"/>
+      <w:sz w:val="28"/>
+      <w:szCs w:val="28"/>
+      <w:lang w:eastAsia="sv-SE"/>
+    </w:rPr>
+  </w:style>
+  <w:style w:type="character" w:styleId="PlaceholderText">
+    <w:name w:val="Placeholder Text"/>
+    <w:basedOn w:val="DefaultParagraphFont"/>
+    <w:uiPriority w:val="99"/>
+    <w:semiHidden/>
+    <w:rsid w:val="00E6091D"/>
+    <w:rPr>
+      <w:color w:val="808080"/>
+    </w:rPr>
+  </w:style>
+  <w:style w:type="paragraph" w:customStyle="1" w:styleId="TableText">
+    <w:name w:val="Table Text"/>
+    <w:basedOn w:val="BodyText"/>
+    <w:rsid w:val="00CA5524"/>
+    <w:pPr>
+      <w:suppressAutoHyphens/>
+      <w:overflowPunct w:val="0"/>
+      <w:autoSpaceDE w:val="0"/>
+      <w:spacing w:before="0" w:after="0"/>
+      <w:ind w:left="28" w:right="28"/>
+      <w:textAlignment w:val="baseline"/>
+    </w:pPr>
+    <w:rPr>
+      <w:rFonts w:ascii="Arial" w:hAnsi="Arial"/>
+      <w:szCs w:val="20"/>
+      <w:lang w:val="en-US" w:eastAsia="ar-SA"/>
+    </w:rPr>
+  </w:style>
+  <w:style w:type="paragraph" w:customStyle="1" w:styleId="PontusSvar">
+    <w:name w:val="Pontus Svar"/>
+    <w:basedOn w:val="Normal"/>
+    <w:rsid w:val="00CA5524"/>
+    <w:pPr>
+      <w:tabs>
+        <w:tab w:val="num" w:pos="643"/>
+      </w:tabs>
+      <w:suppressAutoHyphens/>
+      <w:overflowPunct w:val="0"/>
+      <w:autoSpaceDE w:val="0"/>
+      <w:spacing w:before="0" w:after="120"/>
+      <w:ind w:left="643" w:hanging="360"/>
+      <w:textAlignment w:val="baseline"/>
+    </w:pPr>
+    <w:rPr>
+      <w:rFonts w:ascii="Arial" w:hAnsi="Arial"/>
+      <w:sz w:val="20"/>
+      <w:szCs w:val="20"/>
+      <w:lang w:eastAsia="ar-SA"/>
+    </w:rPr>
+  </w:style>
+  <w:style w:type="paragraph" w:customStyle="1" w:styleId="TableHeader">
+    <w:name w:val="Table Header"/>
+    <w:basedOn w:val="TableText"/>
+    <w:rsid w:val="00CA5524"/>
+    <w:pPr>
+      <w:jc w:val="center"/>
+    </w:pPr>
+    <w:rPr>
+      <w:b/>
+      <w:bCs/>
+    </w:rPr>
+  </w:style>
+  <w:style w:type="paragraph" w:styleId="ListParagraph">
+    <w:name w:val="List Paragraph"/>
+    <w:basedOn w:val="Normal"/>
+    <w:link w:val="ListParagraphChar"/>
+    <w:uiPriority w:val="34"/>
+    <w:rsid w:val="00CD6E73"/>
+    <w:pPr>
+      <w:spacing w:before="0" w:after="0" w:line="280" w:lineRule="atLeast"/>
+      <w:ind w:left="720" w:hanging="360"/>
+      <w:contextualSpacing/>
+    </w:pPr>
+    <w:rPr>
+      <w:rFonts w:ascii="Georgia" w:eastAsia="Calibri" w:hAnsi="Georgia"/>
+      <w:sz w:val="20"/>
+      <w:szCs w:val="22"/>
+      <w:lang w:eastAsia="en-US"/>
+    </w:rPr>
+  </w:style>
+  <w:style w:type="character" w:customStyle="1" w:styleId="ListParagraphChar">
+    <w:name w:val="List Paragraph Char"/>
+    <w:basedOn w:val="DefaultParagraphFont"/>
+    <w:link w:val="ListParagraph"/>
+    <w:uiPriority w:val="34"/>
+    <w:rsid w:val="00CD6E73"/>
+    <w:rPr>
+      <w:rFonts w:ascii="Georgia" w:eastAsia="Calibri" w:hAnsi="Georgia"/>
+      <w:szCs w:val="22"/>
+      <w:lang w:eastAsia="en-US"/>
+    </w:rPr>
+  </w:style>
+  <w:style w:type="character" w:customStyle="1" w:styleId="Heading2Char">
+    <w:name w:val="Heading 2 Char"/>
+    <w:basedOn w:val="DefaultParagraphFont"/>
+    <w:link w:val="Heading2"/>
+    <w:uiPriority w:val="9"/>
+    <w:rsid w:val="00DF6B75"/>
+    <w:rPr>
+      <w:rFonts w:ascii="Arial" w:hAnsi="Arial" w:cs="Arial"/>
+      <w:bCs/>
+      <w:iCs/>
+      <w:sz w:val="28"/>
+      <w:szCs w:val="28"/>
+      <w:lang w:eastAsia="en-GB"/>
+    </w:rPr>
+  </w:style>
+  <w:style w:type="character" w:customStyle="1" w:styleId="Heading3Char">
+    <w:name w:val="Heading 3 Char"/>
+    <w:basedOn w:val="DefaultParagraphFont"/>
+    <w:link w:val="Heading3"/>
+    <w:uiPriority w:val="9"/>
+    <w:rsid w:val="00DF6B75"/>
+    <w:rPr>
+      <w:rFonts w:ascii="Arial" w:hAnsi="Arial" w:cs="Arial"/>
+      <w:b/>
+      <w:bCs/>
+      <w:sz w:val="22"/>
+      <w:szCs w:val="26"/>
+      <w:lang w:eastAsia="en-GB"/>
+    </w:rPr>
+  </w:style>
+</w:styles>
+</file>
+
+<file path=word/stylesWithEffects.xml><?xml version="1.0" encoding="utf-8"?>
+<w:styles xmlns:wpc="http://schemas.microsoft.com/office/word/2010/wordprocessingCanvas" xmlns:mc="http://schemas.openxmlformats.org/markup-compatibility/2006" xmlns:o="urn:schemas-microsoft-com:office:office" xmlns:r="http://schemas.openxmlformats.org/officeDocument/2006/relationships" xmlns:m="http://schemas.openxmlformats.org/officeDocument/2006/math" xmlns:v="urn:schemas-microsoft-com:vml" xmlns:wp14="http://schemas.microsoft.com/office/word/2010/wordprocessingDrawing" xmlns:wp="http://schemas.openxmlformats.org/drawingml/2006/wordprocessingDrawing" xmlns:w10="urn:schemas-microsoft-com:office:word" xmlns:w="http://schemas.openxmlformats.org/wordprocessingml/2006/main" xmlns:w14="http://schemas.microsoft.com/office/word/2010/wordml" xmlns:wpg="http://schemas.microsoft.com/office/word/2010/wordprocessingGroup" xmlns:wpi="http://schemas.microsoft.com/office/word/2010/wordprocessingInk" xmlns:wne="http://schemas.microsoft.com/office/word/2006/wordml" xmlns:wps="http://schemas.microsoft.com/office/word/2010/wordprocessingShape" mc:Ignorable="w14 wp14">
   <w:docDefaults>
     <w:rPrDefault>
       <w:rPr>
@@ -17321,1072 +18150,6 @@
 </w:styles>
 </file>
 
-<file path=word/stylesWithEffects.xml><?xml version="1.0" encoding="utf-8"?>
-<w:styles xmlns:wpc="http://schemas.microsoft.com/office/word/2010/wordprocessingCanvas" xmlns:mc="http://schemas.openxmlformats.org/markup-compatibility/2006" xmlns:o="urn:schemas-microsoft-com:office:office" xmlns:r="http://schemas.openxmlformats.org/officeDocument/2006/relationships" xmlns:m="http://schemas.openxmlformats.org/officeDocument/2006/math" xmlns:v="urn:schemas-microsoft-com:vml" xmlns:wp14="http://schemas.microsoft.com/office/word/2010/wordprocessingDrawing" xmlns:wp="http://schemas.openxmlformats.org/drawingml/2006/wordprocessingDrawing" xmlns:w10="urn:schemas-microsoft-com:office:word" xmlns:w="http://schemas.openxmlformats.org/wordprocessingml/2006/main" xmlns:w14="http://schemas.microsoft.com/office/word/2010/wordml" xmlns:wpg="http://schemas.microsoft.com/office/word/2010/wordprocessingGroup" xmlns:wpi="http://schemas.microsoft.com/office/word/2010/wordprocessingInk" xmlns:wne="http://schemas.microsoft.com/office/word/2006/wordml" xmlns:wps="http://schemas.microsoft.com/office/word/2010/wordprocessingShape" mc:Ignorable="w14 wp14">
-  <w:docDefaults>
-    <w:rPrDefault>
-      <w:rPr>
-        <w:rFonts w:ascii="Times New Roman" w:eastAsia="Times New Roman" w:hAnsi="Times New Roman" w:cs="Times New Roman"/>
-        <w:lang w:val="sv-SE" w:eastAsia="sv-SE" w:bidi="ar-SA"/>
-      </w:rPr>
-    </w:rPrDefault>
-    <w:pPrDefault/>
-  </w:docDefaults>
-  <w:latentStyles w:defLockedState="0" w:defUIPriority="0" w:defSemiHidden="0" w:defUnhideWhenUsed="0" w:defQFormat="0" w:count="267">
-    <w:lsdException w:name="Normal" w:qFormat="1"/>
-    <w:lsdException w:name="heading 1" w:uiPriority="9" w:qFormat="1"/>
-    <w:lsdException w:name="heading 2" w:uiPriority="9" w:qFormat="1"/>
-    <w:lsdException w:name="heading 3" w:uiPriority="9" w:qFormat="1"/>
-    <w:lsdException w:name="toc 1" w:uiPriority="39"/>
-    <w:lsdException w:name="toc 2" w:uiPriority="39"/>
-    <w:lsdException w:name="toc 3" w:uiPriority="39"/>
-    <w:lsdException w:name="caption" w:semiHidden="1" w:unhideWhenUsed="1" w:qFormat="1"/>
-    <w:lsdException w:name="List Bullet" w:qFormat="1"/>
-    <w:lsdException w:name="List Number" w:qFormat="1"/>
-    <w:lsdException w:name="Title" w:qFormat="1"/>
-    <w:lsdException w:name="Hyperlink" w:uiPriority="99" w:qFormat="1"/>
-    <w:lsdException w:name="Table Grid" w:uiPriority="59"/>
-    <w:lsdException w:name="Placeholder Text" w:semiHidden="1" w:uiPriority="99"/>
-    <w:lsdException w:name="No Spacing" w:uiPriority="1"/>
-    <w:lsdException w:name="Light Shading" w:uiPriority="60"/>
-    <w:lsdException w:name="Light List" w:uiPriority="61"/>
-    <w:lsdException w:name="Light Grid" w:uiPriority="62"/>
-    <w:lsdException w:name="Medium Shading 1" w:uiPriority="63"/>
-    <w:lsdException w:name="Medium Shading 2" w:uiPriority="64"/>
-    <w:lsdException w:name="Medium List 1" w:uiPriority="65"/>
-    <w:lsdException w:name="Medium List 2" w:uiPriority="66"/>
-    <w:lsdException w:name="Medium Grid 1" w:uiPriority="67"/>
-    <w:lsdException w:name="Medium Grid 2" w:uiPriority="68"/>
-    <w:lsdException w:name="Medium Grid 3" w:uiPriority="69"/>
-    <w:lsdException w:name="Dark List" w:uiPriority="70"/>
-    <w:lsdException w:name="Colorful Shading" w:uiPriority="71"/>
-    <w:lsdException w:name="Colorful List" w:uiPriority="72"/>
-    <w:lsdException w:name="Colorful Grid" w:uiPriority="73"/>
-    <w:lsdException w:name="Light Shading Accent 1" w:uiPriority="60"/>
-    <w:lsdException w:name="Light List Accent 1" w:uiPriority="61"/>
-    <w:lsdException w:name="Light Grid Accent 1" w:uiPriority="62"/>
-    <w:lsdException w:name="Medium Shading 1 Accent 1" w:uiPriority="63"/>
-    <w:lsdException w:name="Medium Shading 2 Accent 1" w:uiPriority="64"/>
-    <w:lsdException w:name="Medium List 1 Accent 1" w:uiPriority="65"/>
-    <w:lsdException w:name="Revision" w:semiHidden="1" w:uiPriority="99"/>
-    <w:lsdException w:name="List Paragraph" w:uiPriority="34"/>
-    <w:lsdException w:name="Quote" w:uiPriority="29"/>
-    <w:lsdException w:name="Intense Quote" w:uiPriority="30"/>
-    <w:lsdException w:name="Medium List 2 Accent 1" w:uiPriority="66"/>
-    <w:lsdException w:name="Medium Grid 1 Accent 1" w:uiPriority="67"/>
-    <w:lsdException w:name="Medium Grid 2 Accent 1" w:uiPriority="68"/>
-    <w:lsdException w:name="Medium Grid 3 Accent 1" w:uiPriority="69"/>
-    <w:lsdException w:name="Dark List Accent 1" w:uiPriority="70"/>
-    <w:lsdException w:name="Colorful Shading Accent 1" w:uiPriority="71"/>
-    <w:lsdException w:name="Colorful List Accent 1" w:uiPriority="72"/>
-    <w:lsdException w:name="Colorful Grid Accent 1" w:uiPriority="73"/>
-    <w:lsdException w:name="Light Shading Accent 2" w:uiPriority="60"/>
-    <w:lsdException w:name="Light List Accent 2" w:uiPriority="61"/>
-    <w:lsdException w:name="Light Grid Accent 2" w:uiPriority="62"/>
-    <w:lsdException w:name="Medium Shading 1 Accent 2" w:uiPriority="63"/>
-    <w:lsdException w:name="Medium Shading 2 Accent 2" w:uiPriority="64"/>
-    <w:lsdException w:name="Medium List 1 Accent 2" w:uiPriority="65"/>
-    <w:lsdException w:name="Medium List 2 Accent 2" w:uiPriority="66"/>
-    <w:lsdException w:name="Medium Grid 1 Accent 2" w:uiPriority="67"/>
-    <w:lsdException w:name="Medium Grid 2 Accent 2" w:uiPriority="68"/>
-    <w:lsdException w:name="Medium Grid 3 Accent 2" w:uiPriority="69"/>
-    <w:lsdException w:name="Dark List Accent 2" w:uiPriority="70"/>
-    <w:lsdException w:name="Colorful Shading Accent 2" w:uiPriority="71"/>
-    <w:lsdException w:name="Colorful List Accent 2" w:uiPriority="72"/>
-    <w:lsdException w:name="Colorful Grid Accent 2" w:uiPriority="73"/>
-    <w:lsdException w:name="Light Shading Accent 3" w:uiPriority="60"/>
-    <w:lsdException w:name="Light List Accent 3" w:uiPriority="61"/>
-    <w:lsdException w:name="Light Grid Accent 3" w:uiPriority="62"/>
-    <w:lsdException w:name="Medium Shading 1 Accent 3" w:uiPriority="63"/>
-    <w:lsdException w:name="Medium Shading 2 Accent 3" w:uiPriority="64"/>
-    <w:lsdException w:name="Medium List 1 Accent 3" w:uiPriority="65"/>
-    <w:lsdException w:name="Medium List 2 Accent 3" w:uiPriority="66"/>
-    <w:lsdException w:name="Medium Grid 1 Accent 3" w:uiPriority="67"/>
-    <w:lsdException w:name="Medium Grid 2 Accent 3" w:uiPriority="68"/>
-    <w:lsdException w:name="Medium Grid 3 Accent 3" w:uiPriority="69"/>
-    <w:lsdException w:name="Dark List Accent 3" w:uiPriority="70"/>
-    <w:lsdException w:name="Colorful Shading Accent 3" w:uiPriority="71"/>
-    <w:lsdException w:name="Colorful List Accent 3" w:uiPriority="72"/>
-    <w:lsdException w:name="Colorful Grid Accent 3" w:uiPriority="73"/>
-    <w:lsdException w:name="Light Shading Accent 4" w:uiPriority="60"/>
-    <w:lsdException w:name="Light List Accent 4" w:uiPriority="61"/>
-    <w:lsdException w:name="Light Grid Accent 4" w:uiPriority="62"/>
-    <w:lsdException w:name="Medium Shading 1 Accent 4" w:uiPriority="63"/>
-    <w:lsdException w:name="Medium Shading 2 Accent 4" w:uiPriority="64"/>
-    <w:lsdException w:name="Medium List 1 Accent 4" w:uiPriority="65"/>
-    <w:lsdException w:name="Medium List 2 Accent 4" w:uiPriority="66"/>
-    <w:lsdException w:name="Medium Grid 1 Accent 4" w:uiPriority="67"/>
-    <w:lsdException w:name="Medium Grid 2 Accent 4" w:uiPriority="68"/>
-    <w:lsdException w:name="Medium Grid 3 Accent 4" w:uiPriority="69"/>
-    <w:lsdException w:name="Dark List Accent 4" w:uiPriority="70"/>
-    <w:lsdException w:name="Colorful Shading Accent 4" w:uiPriority="71"/>
-    <w:lsdException w:name="Colorful List Accent 4" w:uiPriority="72"/>
-    <w:lsdException w:name="Colorful Grid Accent 4" w:uiPriority="73"/>
-    <w:lsdException w:name="Light Shading Accent 5" w:uiPriority="60"/>
-    <w:lsdException w:name="Light List Accent 5" w:uiPriority="61"/>
-    <w:lsdException w:name="Light Grid Accent 5" w:uiPriority="62"/>
-    <w:lsdException w:name="Medium Shading 1 Accent 5" w:uiPriority="63"/>
-    <w:lsdException w:name="Medium Shading 2 Accent 5" w:uiPriority="64"/>
-    <w:lsdException w:name="Medium List 1 Accent 5" w:uiPriority="65"/>
-    <w:lsdException w:name="Medium List 2 Accent 5" w:uiPriority="66"/>
-    <w:lsdException w:name="Medium Grid 1 Accent 5" w:uiPriority="67"/>
-    <w:lsdException w:name="Medium Grid 2 Accent 5" w:uiPriority="68"/>
-    <w:lsdException w:name="Medium Grid 3 Accent 5" w:uiPriority="69"/>
-    <w:lsdException w:name="Dark List Accent 5" w:uiPriority="70"/>
-    <w:lsdException w:name="Colorful Shading Accent 5" w:uiPriority="71"/>
-    <w:lsdException w:name="Colorful List Accent 5" w:uiPriority="72"/>
-    <w:lsdException w:name="Colorful Grid Accent 5" w:uiPriority="73"/>
-    <w:lsdException w:name="Light Shading Accent 6" w:uiPriority="60"/>
-    <w:lsdException w:name="Light List Accent 6" w:uiPriority="61"/>
-    <w:lsdException w:name="Light Grid Accent 6" w:uiPriority="62"/>
-    <w:lsdException w:name="Medium Shading 1 Accent 6" w:uiPriority="63"/>
-    <w:lsdException w:name="Medium Shading 2 Accent 6" w:uiPriority="64"/>
-    <w:lsdException w:name="Medium List 1 Accent 6" w:uiPriority="65"/>
-    <w:lsdException w:name="Medium List 2 Accent 6" w:uiPriority="66"/>
-    <w:lsdException w:name="Medium Grid 1 Accent 6" w:uiPriority="67"/>
-    <w:lsdException w:name="Medium Grid 2 Accent 6" w:uiPriority="68"/>
-    <w:lsdException w:name="Medium Grid 3 Accent 6" w:uiPriority="69"/>
-    <w:lsdException w:name="Dark List Accent 6" w:uiPriority="70"/>
-    <w:lsdException w:name="Colorful Shading Accent 6" w:uiPriority="71"/>
-    <w:lsdException w:name="Colorful List Accent 6" w:uiPriority="72"/>
-    <w:lsdException w:name="Colorful Grid Accent 6" w:uiPriority="73"/>
-    <w:lsdException w:name="Subtle Emphasis" w:uiPriority="19"/>
-    <w:lsdException w:name="Intense Emphasis" w:uiPriority="21"/>
-    <w:lsdException w:name="Subtle Reference" w:uiPriority="31"/>
-    <w:lsdException w:name="Intense Reference" w:uiPriority="32"/>
-    <w:lsdException w:name="Book Title" w:uiPriority="33"/>
-    <w:lsdException w:name="Bibliography" w:semiHidden="1" w:uiPriority="37" w:unhideWhenUsed="1"/>
-    <w:lsdException w:name="TOC Heading" w:semiHidden="1" w:uiPriority="39" w:unhideWhenUsed="1" w:qFormat="1"/>
-  </w:latentStyles>
-  <w:style w:type="paragraph" w:default="1" w:styleId="Normal">
-    <w:name w:val="Normal"/>
-    <w:next w:val="Brdtext"/>
-    <w:qFormat/>
-    <w:rsid w:val="003F245C"/>
-    <w:pPr>
-      <w:spacing w:before="20" w:after="100"/>
-    </w:pPr>
-    <w:rPr>
-      <w:sz w:val="22"/>
-      <w:szCs w:val="24"/>
-      <w:lang w:eastAsia="en-GB"/>
-    </w:rPr>
-  </w:style>
-  <w:style w:type="paragraph" w:styleId="Rubrik1">
-    <w:name w:val="heading 1"/>
-    <w:basedOn w:val="Brdtext"/>
-    <w:next w:val="Normal"/>
-    <w:link w:val="Rubrik1Char"/>
-    <w:uiPriority w:val="9"/>
-    <w:qFormat/>
-    <w:rsid w:val="003F245C"/>
-    <w:pPr>
-      <w:keepNext/>
-      <w:numPr>
-        <w:numId w:val="35"/>
-      </w:numPr>
-      <w:spacing w:before="600" w:after="160"/>
-      <w:outlineLvl w:val="0"/>
-    </w:pPr>
-    <w:rPr>
-      <w:rFonts w:ascii="Arial" w:hAnsi="Arial" w:cs="Arial"/>
-      <w:bCs/>
-      <w:kern w:val="32"/>
-      <w:sz w:val="36"/>
-      <w:szCs w:val="32"/>
-    </w:rPr>
-  </w:style>
-  <w:style w:type="paragraph" w:styleId="Rubrik2">
-    <w:name w:val="heading 2"/>
-    <w:basedOn w:val="Brdtext"/>
-    <w:next w:val="Normal"/>
-    <w:link w:val="Rubrik2Char"/>
-    <w:uiPriority w:val="9"/>
-    <w:qFormat/>
-    <w:rsid w:val="003F245C"/>
-    <w:pPr>
-      <w:keepNext/>
-      <w:numPr>
-        <w:ilvl w:val="1"/>
-        <w:numId w:val="35"/>
-      </w:numPr>
-      <w:spacing w:before="480" w:after="120"/>
-      <w:outlineLvl w:val="1"/>
-    </w:pPr>
-    <w:rPr>
-      <w:rFonts w:ascii="Arial" w:hAnsi="Arial" w:cs="Arial"/>
-      <w:bCs/>
-      <w:iCs/>
-      <w:sz w:val="28"/>
-      <w:szCs w:val="28"/>
-    </w:rPr>
-  </w:style>
-  <w:style w:type="paragraph" w:styleId="Rubrik3">
-    <w:name w:val="heading 3"/>
-    <w:basedOn w:val="Brdtext"/>
-    <w:next w:val="Normal"/>
-    <w:link w:val="Rubrik3Char"/>
-    <w:uiPriority w:val="9"/>
-    <w:qFormat/>
-    <w:rsid w:val="003F245C"/>
-    <w:pPr>
-      <w:keepNext/>
-      <w:numPr>
-        <w:ilvl w:val="2"/>
-        <w:numId w:val="35"/>
-      </w:numPr>
-      <w:spacing w:before="400" w:after="0"/>
-      <w:outlineLvl w:val="2"/>
-    </w:pPr>
-    <w:rPr>
-      <w:rFonts w:ascii="Arial" w:hAnsi="Arial" w:cs="Arial"/>
-      <w:b/>
-      <w:bCs/>
-      <w:szCs w:val="26"/>
-    </w:rPr>
-  </w:style>
-  <w:style w:type="paragraph" w:styleId="Rubrik4">
-    <w:name w:val="heading 4"/>
-    <w:basedOn w:val="Rubrik3"/>
-    <w:next w:val="Normal"/>
-    <w:rsid w:val="008F5601"/>
-    <w:pPr>
-      <w:spacing w:before="360"/>
-      <w:outlineLvl w:val="3"/>
-    </w:pPr>
-  </w:style>
-  <w:style w:type="paragraph" w:styleId="Rubrik5">
-    <w:name w:val="heading 5"/>
-    <w:basedOn w:val="Rubrik4"/>
-    <w:next w:val="Normal"/>
-    <w:rsid w:val="008F5601"/>
-    <w:pPr>
-      <w:spacing w:before="240"/>
-      <w:outlineLvl w:val="4"/>
-    </w:pPr>
-  </w:style>
-  <w:style w:type="paragraph" w:styleId="Rubrik6">
-    <w:name w:val="heading 6"/>
-    <w:basedOn w:val="Normal"/>
-    <w:next w:val="Normal"/>
-    <w:rsid w:val="008F5601"/>
-    <w:pPr>
-      <w:spacing w:before="120" w:after="60"/>
-      <w:outlineLvl w:val="5"/>
-    </w:pPr>
-    <w:rPr>
-      <w:b/>
-      <w:bCs/>
-      <w:szCs w:val="22"/>
-    </w:rPr>
-  </w:style>
-  <w:style w:type="paragraph" w:styleId="Rubrik7">
-    <w:name w:val="heading 7"/>
-    <w:basedOn w:val="Normal"/>
-    <w:next w:val="Normal"/>
-    <w:rsid w:val="008F5601"/>
-    <w:pPr>
-      <w:spacing w:before="240" w:after="60"/>
-      <w:outlineLvl w:val="6"/>
-    </w:pPr>
-    <w:rPr>
-      <w:sz w:val="24"/>
-    </w:rPr>
-  </w:style>
-  <w:style w:type="paragraph" w:styleId="Rubrik8">
-    <w:name w:val="heading 8"/>
-    <w:basedOn w:val="Normal"/>
-    <w:next w:val="Normal"/>
-    <w:rsid w:val="008F5601"/>
-    <w:pPr>
-      <w:spacing w:before="240" w:after="60"/>
-      <w:outlineLvl w:val="7"/>
-    </w:pPr>
-    <w:rPr>
-      <w:iCs/>
-      <w:sz w:val="24"/>
-    </w:rPr>
-  </w:style>
-  <w:style w:type="paragraph" w:styleId="Rubrik9">
-    <w:name w:val="heading 9"/>
-    <w:basedOn w:val="Normal"/>
-    <w:next w:val="Normal"/>
-    <w:rsid w:val="008F5601"/>
-    <w:pPr>
-      <w:spacing w:before="240" w:after="60"/>
-      <w:outlineLvl w:val="8"/>
-    </w:pPr>
-    <w:rPr>
-      <w:rFonts w:ascii="Arial" w:hAnsi="Arial" w:cs="Arial"/>
-      <w:szCs w:val="22"/>
-    </w:rPr>
-  </w:style>
-  <w:style w:type="character" w:default="1" w:styleId="Standardstycketeckensnitt">
-    <w:name w:val="Default Paragraph Font"/>
-    <w:uiPriority w:val="1"/>
-    <w:semiHidden/>
-    <w:unhideWhenUsed/>
-  </w:style>
-  <w:style w:type="table" w:default="1" w:styleId="Normaltabell">
-    <w:name w:val="Normal Table"/>
-    <w:uiPriority w:val="99"/>
-    <w:semiHidden/>
-    <w:unhideWhenUsed/>
-    <w:tblPr>
-      <w:tblInd w:w="0" w:type="dxa"/>
-      <w:tblCellMar>
-        <w:top w:w="0" w:type="dxa"/>
-        <w:left w:w="108" w:type="dxa"/>
-        <w:bottom w:w="0" w:type="dxa"/>
-        <w:right w:w="108" w:type="dxa"/>
-      </w:tblCellMar>
-    </w:tblPr>
-  </w:style>
-  <w:style w:type="numbering" w:default="1" w:styleId="Ingenlista">
-    <w:name w:val="No List"/>
-    <w:uiPriority w:val="99"/>
-    <w:semiHidden/>
-    <w:unhideWhenUsed/>
-  </w:style>
-  <w:style w:type="character" w:customStyle="1" w:styleId="Rubrik1Char">
-    <w:name w:val="Rubrik 1 Char"/>
-    <w:link w:val="Rubrik1"/>
-    <w:uiPriority w:val="9"/>
-    <w:rsid w:val="003F245C"/>
-    <w:rPr>
-      <w:rFonts w:ascii="Arial" w:hAnsi="Arial" w:cs="Arial"/>
-      <w:bCs/>
-      <w:kern w:val="32"/>
-      <w:sz w:val="36"/>
-      <w:szCs w:val="32"/>
-      <w:lang w:eastAsia="en-GB"/>
-    </w:rPr>
-  </w:style>
-  <w:style w:type="paragraph" w:styleId="Sidhuvud">
-    <w:name w:val="header"/>
-    <w:basedOn w:val="Brdtext"/>
-    <w:semiHidden/>
-    <w:rsid w:val="00E123DA"/>
-    <w:pPr>
-      <w:spacing w:after="0"/>
-    </w:pPr>
-    <w:rPr>
-      <w:rFonts w:ascii="Arial" w:hAnsi="Arial"/>
-      <w:color w:val="00A9A7"/>
-      <w:sz w:val="14"/>
-    </w:rPr>
-  </w:style>
-  <w:style w:type="paragraph" w:styleId="Sidfot">
-    <w:name w:val="footer"/>
-    <w:basedOn w:val="Brdtext"/>
-    <w:semiHidden/>
-    <w:rsid w:val="00E123DA"/>
-    <w:pPr>
-      <w:tabs>
-        <w:tab w:val="center" w:pos="4153"/>
-        <w:tab w:val="right" w:pos="8306"/>
-      </w:tabs>
-      <w:spacing w:after="0"/>
-    </w:pPr>
-    <w:rPr>
-      <w:rFonts w:ascii="Arial" w:hAnsi="Arial"/>
-      <w:color w:val="00A9A7"/>
-      <w:sz w:val="14"/>
-    </w:rPr>
-  </w:style>
-  <w:style w:type="table" w:styleId="Professionelltabell">
-    <w:name w:val="Table Professional"/>
-    <w:basedOn w:val="Normaltabell"/>
-    <w:rsid w:val="00C86683"/>
-    <w:pPr>
-      <w:spacing w:before="20"/>
-    </w:pPr>
-    <w:rPr>
-      <w:rFonts w:ascii="Arial" w:hAnsi="Arial"/>
-      <w:sz w:val="16"/>
-    </w:rPr>
-    <w:tblPr>
-      <w:tblBorders>
-        <w:top w:val="single" w:sz="6" w:space="0" w:color="00A9A7"/>
-        <w:left w:val="single" w:sz="6" w:space="0" w:color="00A9A7"/>
-        <w:bottom w:val="single" w:sz="6" w:space="0" w:color="00A9A7"/>
-        <w:right w:val="single" w:sz="6" w:space="0" w:color="00A9A7"/>
-        <w:insideH w:val="single" w:sz="6" w:space="0" w:color="00A9A7"/>
-        <w:insideV w:val="single" w:sz="6" w:space="0" w:color="00A9A7"/>
-      </w:tblBorders>
-    </w:tblPr>
-    <w:tcPr>
-      <w:shd w:val="clear" w:color="auto" w:fill="auto"/>
-    </w:tcPr>
-    <w:tblStylePr w:type="firstRow">
-      <w:pPr>
-        <w:wordWrap/>
-        <w:spacing w:beforeLines="20" w:before="20" w:beforeAutospacing="0" w:afterLines="0" w:after="0" w:afterAutospacing="0"/>
-      </w:pPr>
-      <w:rPr>
-        <w:rFonts w:ascii="Arial" w:hAnsi="Arial"/>
-        <w:b/>
-        <w:bCs/>
-        <w:color w:val="FFFFFF"/>
-        <w:sz w:val="16"/>
-      </w:rPr>
-      <w:tblPr/>
-      <w:tcPr>
-        <w:tcBorders>
-          <w:top w:val="single" w:sz="4" w:space="0" w:color="00A9A7"/>
-          <w:left w:val="single" w:sz="4" w:space="0" w:color="00A9A7"/>
-          <w:bottom w:val="single" w:sz="4" w:space="0" w:color="00A9A7"/>
-          <w:right w:val="single" w:sz="4" w:space="0" w:color="00A9A7"/>
-          <w:insideH w:val="nil"/>
-          <w:insideV w:val="nil"/>
-        </w:tcBorders>
-        <w:shd w:val="solid" w:color="00A9A7" w:fill="FFFFFF"/>
-      </w:tcPr>
-    </w:tblStylePr>
-  </w:style>
-  <w:style w:type="character" w:styleId="Sidnummer">
-    <w:name w:val="page number"/>
-    <w:semiHidden/>
-    <w:rsid w:val="000D68C0"/>
-    <w:rPr>
-      <w:rFonts w:ascii="Arial" w:hAnsi="Arial"/>
-      <w:b/>
-      <w:color w:val="1C1C1C"/>
-      <w:sz w:val="14"/>
-    </w:rPr>
-  </w:style>
-  <w:style w:type="character" w:styleId="Hyperlnk">
-    <w:name w:val="Hyperlink"/>
-    <w:uiPriority w:val="99"/>
-    <w:qFormat/>
-    <w:rsid w:val="00B26C77"/>
-    <w:rPr>
-      <w:rFonts w:ascii="Arial" w:hAnsi="Arial"/>
-      <w:color w:val="CD5227"/>
-      <w:sz w:val="22"/>
-      <w:u w:val="single"/>
-      <w:lang w:val="sv-SE"/>
-    </w:rPr>
-  </w:style>
-  <w:style w:type="character" w:styleId="AnvndHyperlnk">
-    <w:name w:val="FollowedHyperlink"/>
-    <w:semiHidden/>
-    <w:rsid w:val="00524F0D"/>
-    <w:rPr>
-      <w:rFonts w:ascii="Times New Roman" w:hAnsi="Times New Roman"/>
-      <w:color w:val="CD5227"/>
-      <w:sz w:val="22"/>
-      <w:u w:val="single"/>
-    </w:rPr>
-  </w:style>
-  <w:style w:type="paragraph" w:styleId="Punktlista">
-    <w:name w:val="List Bullet"/>
-    <w:basedOn w:val="Brdtext"/>
-    <w:qFormat/>
-    <w:rsid w:val="003F245C"/>
-    <w:pPr>
-      <w:numPr>
-        <w:numId w:val="1"/>
-      </w:numPr>
-      <w:tabs>
-        <w:tab w:val="clear" w:pos="567"/>
-      </w:tabs>
-      <w:ind w:left="692" w:hanging="335"/>
-      <w:contextualSpacing/>
-    </w:pPr>
-  </w:style>
-  <w:style w:type="paragraph" w:styleId="Innehll1">
-    <w:name w:val="toc 1"/>
-    <w:basedOn w:val="Normal"/>
-    <w:next w:val="Normal"/>
-    <w:autoRedefine/>
-    <w:uiPriority w:val="39"/>
-    <w:rsid w:val="00E435D9"/>
-    <w:pPr>
-      <w:spacing w:after="160"/>
-    </w:pPr>
-    <w:rPr>
-      <w:rFonts w:ascii="Arial" w:hAnsi="Arial"/>
-      <w:b/>
-      <w:color w:val="1C1C1C"/>
-      <w:sz w:val="20"/>
-    </w:rPr>
-  </w:style>
-  <w:style w:type="paragraph" w:styleId="Innehll2">
-    <w:name w:val="toc 2"/>
-    <w:basedOn w:val="Normal"/>
-    <w:next w:val="Normal"/>
-    <w:autoRedefine/>
-    <w:uiPriority w:val="39"/>
-    <w:rsid w:val="00E435D9"/>
-    <w:pPr>
-      <w:spacing w:after="160"/>
-      <w:ind w:left="221"/>
-    </w:pPr>
-    <w:rPr>
-      <w:rFonts w:ascii="Arial" w:hAnsi="Arial"/>
-      <w:color w:val="1C1C1C"/>
-      <w:sz w:val="20"/>
-    </w:rPr>
-  </w:style>
-  <w:style w:type="paragraph" w:styleId="Innehll3">
-    <w:name w:val="toc 3"/>
-    <w:basedOn w:val="Normal"/>
-    <w:next w:val="Normal"/>
-    <w:autoRedefine/>
-    <w:uiPriority w:val="39"/>
-    <w:rsid w:val="006660F6"/>
-    <w:pPr>
-      <w:ind w:left="440"/>
-    </w:pPr>
-    <w:rPr>
-      <w:rFonts w:ascii="Arial" w:hAnsi="Arial"/>
-      <w:sz w:val="20"/>
-    </w:rPr>
-  </w:style>
-  <w:style w:type="paragraph" w:styleId="Innehll4">
-    <w:name w:val="toc 4"/>
-    <w:basedOn w:val="Normal"/>
-    <w:next w:val="Normal"/>
-    <w:autoRedefine/>
-    <w:semiHidden/>
-    <w:rsid w:val="00E435D9"/>
-    <w:pPr>
-      <w:spacing w:after="160"/>
-      <w:ind w:left="658"/>
-    </w:pPr>
-    <w:rPr>
-      <w:rFonts w:ascii="Arial" w:hAnsi="Arial"/>
-      <w:color w:val="1C1C1C"/>
-      <w:sz w:val="20"/>
-    </w:rPr>
-  </w:style>
-  <w:style w:type="paragraph" w:styleId="Innehll5">
-    <w:name w:val="toc 5"/>
-    <w:basedOn w:val="Normal"/>
-    <w:next w:val="Normal"/>
-    <w:autoRedefine/>
-    <w:semiHidden/>
-    <w:rsid w:val="00E435D9"/>
-    <w:pPr>
-      <w:spacing w:after="160"/>
-      <w:ind w:left="879"/>
-    </w:pPr>
-    <w:rPr>
-      <w:rFonts w:ascii="Arial" w:hAnsi="Arial"/>
-      <w:color w:val="1C1C1C"/>
-      <w:sz w:val="20"/>
-    </w:rPr>
-  </w:style>
-  <w:style w:type="paragraph" w:styleId="Innehll6">
-    <w:name w:val="toc 6"/>
-    <w:basedOn w:val="Normal"/>
-    <w:next w:val="Normal"/>
-    <w:autoRedefine/>
-    <w:semiHidden/>
-    <w:rsid w:val="00E435D9"/>
-    <w:pPr>
-      <w:spacing w:after="160"/>
-      <w:ind w:left="1100"/>
-    </w:pPr>
-    <w:rPr>
-      <w:rFonts w:ascii="Arial" w:hAnsi="Arial"/>
-      <w:color w:val="1C1C1C"/>
-      <w:sz w:val="20"/>
-    </w:rPr>
-  </w:style>
-  <w:style w:type="paragraph" w:styleId="Innehll7">
-    <w:name w:val="toc 7"/>
-    <w:basedOn w:val="Normal"/>
-    <w:next w:val="Normal"/>
-    <w:autoRedefine/>
-    <w:semiHidden/>
-    <w:rsid w:val="00E435D9"/>
-    <w:pPr>
-      <w:spacing w:after="160"/>
-      <w:ind w:left="1321"/>
-    </w:pPr>
-    <w:rPr>
-      <w:rFonts w:ascii="Arial" w:hAnsi="Arial"/>
-      <w:color w:val="1C1C1C"/>
-      <w:sz w:val="20"/>
-    </w:rPr>
-  </w:style>
-  <w:style w:type="paragraph" w:styleId="Innehll8">
-    <w:name w:val="toc 8"/>
-    <w:basedOn w:val="Normal"/>
-    <w:next w:val="Normal"/>
-    <w:autoRedefine/>
-    <w:semiHidden/>
-    <w:rsid w:val="00E435D9"/>
-    <w:pPr>
-      <w:spacing w:after="160"/>
-      <w:ind w:left="1542"/>
-    </w:pPr>
-    <w:rPr>
-      <w:rFonts w:ascii="Arial" w:hAnsi="Arial"/>
-      <w:color w:val="1C1C1C"/>
-      <w:sz w:val="20"/>
-    </w:rPr>
-  </w:style>
-  <w:style w:type="paragraph" w:styleId="Innehll9">
-    <w:name w:val="toc 9"/>
-    <w:basedOn w:val="Normal"/>
-    <w:next w:val="Normal"/>
-    <w:autoRedefine/>
-    <w:semiHidden/>
-    <w:rsid w:val="00E435D9"/>
-    <w:pPr>
-      <w:spacing w:after="160"/>
-      <w:ind w:left="1758"/>
-    </w:pPr>
-    <w:rPr>
-      <w:rFonts w:ascii="Arial" w:hAnsi="Arial"/>
-      <w:color w:val="1C1C1C"/>
-      <w:sz w:val="20"/>
-    </w:rPr>
-  </w:style>
-  <w:style w:type="paragraph" w:styleId="Numreradlista">
-    <w:name w:val="List Number"/>
-    <w:basedOn w:val="Brdtext"/>
-    <w:qFormat/>
-    <w:rsid w:val="00DA7395"/>
-    <w:pPr>
-      <w:numPr>
-        <w:numId w:val="2"/>
-      </w:numPr>
-    </w:pPr>
-  </w:style>
-  <w:style w:type="paragraph" w:styleId="Brdtext">
-    <w:name w:val="Body Text"/>
-    <w:basedOn w:val="Normal"/>
-    <w:link w:val="BrdtextChar"/>
-    <w:rsid w:val="003F245C"/>
-  </w:style>
-  <w:style w:type="paragraph" w:styleId="Brdtext2">
-    <w:name w:val="Body Text 2"/>
-    <w:basedOn w:val="Brdtext"/>
-    <w:next w:val="Brdtext"/>
-    <w:semiHidden/>
-    <w:rsid w:val="00104E54"/>
-    <w:pPr>
-      <w:spacing w:after="20"/>
-    </w:pPr>
-    <w:rPr>
-      <w:rFonts w:ascii="Arial" w:hAnsi="Arial"/>
-      <w:sz w:val="18"/>
-    </w:rPr>
-  </w:style>
-  <w:style w:type="paragraph" w:customStyle="1" w:styleId="FrsttsbladUnderrubrik">
-    <w:name w:val="Försättsblad Underrubrik"/>
-    <w:basedOn w:val="Normal"/>
-    <w:next w:val="Brdtext"/>
-    <w:link w:val="FrsttsbladUnderrubrikChar"/>
-    <w:qFormat/>
-    <w:rsid w:val="00477063"/>
-    <w:pPr>
-      <w:spacing w:before="120" w:after="600"/>
-    </w:pPr>
-    <w:rPr>
-      <w:rFonts w:ascii="Arial" w:hAnsi="Arial" w:cs="Arial"/>
-      <w:sz w:val="28"/>
-      <w:szCs w:val="28"/>
-    </w:rPr>
-  </w:style>
-  <w:style w:type="numbering" w:styleId="111111">
-    <w:name w:val="Outline List 2"/>
-    <w:basedOn w:val="Ingenlista"/>
-    <w:semiHidden/>
-    <w:rsid w:val="004D2F92"/>
-    <w:pPr>
-      <w:numPr>
-        <w:numId w:val="3"/>
-      </w:numPr>
-    </w:pPr>
-  </w:style>
-  <w:style w:type="numbering" w:styleId="1ai">
-    <w:name w:val="Outline List 1"/>
-    <w:basedOn w:val="Ingenlista"/>
-    <w:semiHidden/>
-    <w:rsid w:val="00524F0D"/>
-    <w:pPr>
-      <w:numPr>
-        <w:numId w:val="4"/>
-      </w:numPr>
-    </w:pPr>
-  </w:style>
-  <w:style w:type="paragraph" w:styleId="Index1">
-    <w:name w:val="index 1"/>
-    <w:basedOn w:val="Normal"/>
-    <w:next w:val="Normal"/>
-    <w:autoRedefine/>
-    <w:rsid w:val="00465985"/>
-    <w:pPr>
-      <w:ind w:left="220" w:hanging="220"/>
-    </w:pPr>
-  </w:style>
-  <w:style w:type="paragraph" w:customStyle="1" w:styleId="Rubrik1Nr">
-    <w:name w:val="Rubrik 1 Nr"/>
-    <w:next w:val="Normal"/>
-    <w:qFormat/>
-    <w:rsid w:val="004D2F92"/>
-    <w:pPr>
-      <w:numPr>
-        <w:numId w:val="29"/>
-      </w:numPr>
-      <w:spacing w:before="600" w:after="160"/>
-      <w:outlineLvl w:val="0"/>
-    </w:pPr>
-    <w:rPr>
-      <w:rFonts w:ascii="Arial" w:hAnsi="Arial" w:cs="Arial"/>
-      <w:bCs/>
-      <w:kern w:val="32"/>
-      <w:sz w:val="36"/>
-      <w:szCs w:val="32"/>
-    </w:rPr>
-  </w:style>
-  <w:style w:type="paragraph" w:customStyle="1" w:styleId="Rubrik2Nr">
-    <w:name w:val="Rubrik 2 Nr"/>
-    <w:next w:val="Normal"/>
-    <w:qFormat/>
-    <w:rsid w:val="004D2F92"/>
-    <w:pPr>
-      <w:numPr>
-        <w:ilvl w:val="1"/>
-        <w:numId w:val="29"/>
-      </w:numPr>
-      <w:spacing w:before="480" w:after="120"/>
-      <w:outlineLvl w:val="1"/>
-    </w:pPr>
-    <w:rPr>
-      <w:rFonts w:ascii="Arial" w:hAnsi="Arial" w:cs="Arial"/>
-      <w:bCs/>
-      <w:iCs/>
-      <w:sz w:val="28"/>
-      <w:szCs w:val="28"/>
-    </w:rPr>
-  </w:style>
-  <w:style w:type="paragraph" w:customStyle="1" w:styleId="Rubrik3Nr">
-    <w:name w:val="Rubrik 3 Nr"/>
-    <w:basedOn w:val="Rubrik3"/>
-    <w:next w:val="Normal"/>
-    <w:qFormat/>
-    <w:rsid w:val="004D2F92"/>
-    <w:pPr>
-      <w:numPr>
-        <w:numId w:val="29"/>
-      </w:numPr>
-    </w:pPr>
-    <w:rPr>
-      <w:bCs w:val="0"/>
-      <w:iCs/>
-      <w:lang w:eastAsia="sv-SE"/>
-    </w:rPr>
-  </w:style>
-  <w:style w:type="paragraph" w:styleId="Indexrubrik">
-    <w:name w:val="index heading"/>
-    <w:basedOn w:val="Normal"/>
-    <w:next w:val="Index1"/>
-    <w:rsid w:val="00465985"/>
-    <w:pPr>
-      <w:spacing w:before="600" w:after="160"/>
-    </w:pPr>
-    <w:rPr>
-      <w:rFonts w:ascii="Arial" w:hAnsi="Arial"/>
-      <w:b/>
-      <w:bCs/>
-      <w:sz w:val="36"/>
-    </w:rPr>
-  </w:style>
-  <w:style w:type="paragraph" w:styleId="Rubrik">
-    <w:name w:val="Title"/>
-    <w:aliases w:val="Försättsblad Rubrik"/>
-    <w:basedOn w:val="Normal"/>
-    <w:next w:val="Normal"/>
-    <w:link w:val="RubrikChar"/>
-    <w:qFormat/>
-    <w:rsid w:val="003F245C"/>
-    <w:pPr>
-      <w:spacing w:before="0" w:after="120"/>
-    </w:pPr>
-    <w:rPr>
-      <w:rFonts w:ascii="Arial" w:hAnsi="Arial" w:cs="Arial"/>
-      <w:b/>
-      <w:color w:val="00A9A7"/>
-      <w:sz w:val="56"/>
-      <w:szCs w:val="56"/>
-    </w:rPr>
-  </w:style>
-  <w:style w:type="character" w:customStyle="1" w:styleId="RubrikChar">
-    <w:name w:val="Rubrik Char"/>
-    <w:aliases w:val="Försättsblad Rubrik Char"/>
-    <w:link w:val="Rubrik"/>
-    <w:rsid w:val="003F245C"/>
-    <w:rPr>
-      <w:rFonts w:ascii="Arial" w:hAnsi="Arial" w:cs="Arial"/>
-      <w:b/>
-      <w:color w:val="00A9A7"/>
-      <w:sz w:val="56"/>
-      <w:szCs w:val="56"/>
-      <w:lang w:eastAsia="en-GB"/>
-    </w:rPr>
-  </w:style>
-  <w:style w:type="paragraph" w:styleId="Ingetavstnd">
-    <w:name w:val="No Spacing"/>
-    <w:link w:val="IngetavstndChar"/>
-    <w:uiPriority w:val="1"/>
-    <w:rsid w:val="0076353E"/>
-    <w:rPr>
-      <w:rFonts w:ascii="Calibri" w:hAnsi="Calibri"/>
-      <w:sz w:val="22"/>
-      <w:szCs w:val="22"/>
-    </w:rPr>
-  </w:style>
-  <w:style w:type="character" w:customStyle="1" w:styleId="FrsttsbladUnderrubrikChar">
-    <w:name w:val="Försättsblad Underrubrik Char"/>
-    <w:link w:val="FrsttsbladUnderrubrik"/>
-    <w:rsid w:val="00477063"/>
-    <w:rPr>
-      <w:rFonts w:ascii="Arial" w:hAnsi="Arial" w:cs="Arial"/>
-      <w:sz w:val="28"/>
-      <w:szCs w:val="28"/>
-      <w:lang w:eastAsia="en-GB"/>
-    </w:rPr>
-  </w:style>
-  <w:style w:type="character" w:customStyle="1" w:styleId="IngetavstndChar">
-    <w:name w:val="Inget avstånd Char"/>
-    <w:link w:val="Ingetavstnd"/>
-    <w:uiPriority w:val="1"/>
-    <w:rsid w:val="0076353E"/>
-    <w:rPr>
-      <w:rFonts w:ascii="Calibri" w:hAnsi="Calibri"/>
-      <w:sz w:val="22"/>
-      <w:szCs w:val="22"/>
-    </w:rPr>
-  </w:style>
-  <w:style w:type="paragraph" w:styleId="Ballongtext">
-    <w:name w:val="Balloon Text"/>
-    <w:basedOn w:val="Normal"/>
-    <w:link w:val="BallongtextChar"/>
-    <w:rsid w:val="0076353E"/>
-    <w:pPr>
-      <w:spacing w:before="0" w:after="0"/>
-    </w:pPr>
-    <w:rPr>
-      <w:rFonts w:ascii="Tahoma" w:hAnsi="Tahoma" w:cs="Tahoma"/>
-      <w:sz w:val="16"/>
-      <w:szCs w:val="16"/>
-    </w:rPr>
-  </w:style>
-  <w:style w:type="character" w:customStyle="1" w:styleId="BallongtextChar">
-    <w:name w:val="Ballongtext Char"/>
-    <w:link w:val="Ballongtext"/>
-    <w:rsid w:val="0076353E"/>
-    <w:rPr>
-      <w:rFonts w:ascii="Tahoma" w:hAnsi="Tahoma" w:cs="Tahoma"/>
-      <w:sz w:val="16"/>
-      <w:szCs w:val="16"/>
-      <w:lang w:eastAsia="en-GB"/>
-    </w:rPr>
-  </w:style>
-  <w:style w:type="character" w:customStyle="1" w:styleId="BrdtextChar">
-    <w:name w:val="Brödtext Char"/>
-    <w:link w:val="Brdtext"/>
-    <w:rsid w:val="003F245C"/>
-    <w:rPr>
-      <w:sz w:val="22"/>
-      <w:szCs w:val="24"/>
-      <w:lang w:eastAsia="en-GB"/>
-    </w:rPr>
-  </w:style>
-  <w:style w:type="table" w:styleId="Tabellrutnt">
-    <w:name w:val="Table Grid"/>
-    <w:basedOn w:val="Normaltabell"/>
-    <w:uiPriority w:val="59"/>
-    <w:rsid w:val="004B7C7D"/>
-    <w:pPr>
-      <w:spacing w:before="20" w:after="20"/>
-    </w:pPr>
-    <w:rPr>
-      <w:rFonts w:ascii="Arial" w:hAnsi="Arial"/>
-      <w:sz w:val="18"/>
-    </w:rPr>
-    <w:tblPr>
-      <w:tblBorders>
-        <w:top w:val="single" w:sz="4" w:space="0" w:color="00A9A7"/>
-        <w:left w:val="single" w:sz="4" w:space="0" w:color="00A9A7"/>
-        <w:bottom w:val="single" w:sz="4" w:space="0" w:color="00A9A7"/>
-        <w:right w:val="single" w:sz="4" w:space="0" w:color="00A9A7"/>
-        <w:insideH w:val="single" w:sz="4" w:space="0" w:color="00A9A7"/>
-        <w:insideV w:val="single" w:sz="4" w:space="0" w:color="00A9A7"/>
-      </w:tblBorders>
-    </w:tblPr>
-    <w:tblStylePr w:type="firstRow">
-      <w:pPr>
-        <w:wordWrap/>
-        <w:spacing w:beforeLines="0" w:before="20" w:beforeAutospacing="0" w:afterLines="0" w:after="120" w:afterAutospacing="0" w:line="240" w:lineRule="auto"/>
-      </w:pPr>
-      <w:rPr>
-        <w:rFonts w:ascii="Arial" w:hAnsi="Arial"/>
-        <w:b/>
-        <w:color w:val="FFFFFF" w:themeColor="background1"/>
-        <w:sz w:val="20"/>
-      </w:rPr>
-      <w:tblPr/>
-      <w:tcPr>
-        <w:shd w:val="clear" w:color="auto" w:fill="00A9A7"/>
-      </w:tcPr>
-    </w:tblStylePr>
-  </w:style>
-  <w:style w:type="paragraph" w:styleId="Innehllsfrteckningsrubrik">
-    <w:name w:val="TOC Heading"/>
-    <w:basedOn w:val="Rubrik1"/>
-    <w:next w:val="Normal"/>
-    <w:uiPriority w:val="39"/>
-    <w:semiHidden/>
-    <w:unhideWhenUsed/>
-    <w:qFormat/>
-    <w:rsid w:val="00495E86"/>
-    <w:pPr>
-      <w:keepLines/>
-      <w:spacing w:before="480" w:after="0" w:line="276" w:lineRule="auto"/>
-      <w:outlineLvl w:val="9"/>
-    </w:pPr>
-    <w:rPr>
-      <w:rFonts w:asciiTheme="majorHAnsi" w:eastAsiaTheme="majorEastAsia" w:hAnsiTheme="majorHAnsi" w:cstheme="majorBidi"/>
-      <w:b/>
-      <w:color w:val="007E7C" w:themeColor="accent1" w:themeShade="BF"/>
-      <w:kern w:val="0"/>
-      <w:sz w:val="28"/>
-      <w:szCs w:val="28"/>
-      <w:lang w:eastAsia="sv-SE"/>
-    </w:rPr>
-  </w:style>
-  <w:style w:type="character" w:styleId="Platshllartext">
-    <w:name w:val="Placeholder Text"/>
-    <w:basedOn w:val="Standardstycketeckensnitt"/>
-    <w:uiPriority w:val="99"/>
-    <w:semiHidden/>
-    <w:rsid w:val="00E6091D"/>
-    <w:rPr>
-      <w:color w:val="808080"/>
-    </w:rPr>
-  </w:style>
-  <w:style w:type="paragraph" w:customStyle="1" w:styleId="TableText">
-    <w:name w:val="Table Text"/>
-    <w:basedOn w:val="Brdtext"/>
-    <w:rsid w:val="00CA5524"/>
-    <w:pPr>
-      <w:suppressAutoHyphens/>
-      <w:overflowPunct w:val="0"/>
-      <w:autoSpaceDE w:val="0"/>
-      <w:spacing w:before="0" w:after="0"/>
-      <w:ind w:left="28" w:right="28"/>
-      <w:textAlignment w:val="baseline"/>
-    </w:pPr>
-    <w:rPr>
-      <w:rFonts w:ascii="Arial" w:hAnsi="Arial"/>
-      <w:szCs w:val="20"/>
-      <w:lang w:val="en-US" w:eastAsia="ar-SA"/>
-    </w:rPr>
-  </w:style>
-  <w:style w:type="paragraph" w:customStyle="1" w:styleId="PontusSvar">
-    <w:name w:val="Pontus Svar"/>
-    <w:basedOn w:val="Normal"/>
-    <w:rsid w:val="00CA5524"/>
-    <w:pPr>
-      <w:tabs>
-        <w:tab w:val="num" w:pos="643"/>
-      </w:tabs>
-      <w:suppressAutoHyphens/>
-      <w:overflowPunct w:val="0"/>
-      <w:autoSpaceDE w:val="0"/>
-      <w:spacing w:before="0" w:after="120"/>
-      <w:ind w:left="643" w:hanging="360"/>
-      <w:textAlignment w:val="baseline"/>
-    </w:pPr>
-    <w:rPr>
-      <w:rFonts w:ascii="Arial" w:hAnsi="Arial"/>
-      <w:sz w:val="20"/>
-      <w:szCs w:val="20"/>
-      <w:lang w:eastAsia="ar-SA"/>
-    </w:rPr>
-  </w:style>
-  <w:style w:type="paragraph" w:customStyle="1" w:styleId="TableHeader">
-    <w:name w:val="Table Header"/>
-    <w:basedOn w:val="TableText"/>
-    <w:rsid w:val="00CA5524"/>
-    <w:pPr>
-      <w:jc w:val="center"/>
-    </w:pPr>
-    <w:rPr>
-      <w:b/>
-      <w:bCs/>
-    </w:rPr>
-  </w:style>
-  <w:style w:type="paragraph" w:styleId="Liststycke">
-    <w:name w:val="List Paragraph"/>
-    <w:basedOn w:val="Normal"/>
-    <w:link w:val="ListstyckeChar"/>
-    <w:uiPriority w:val="34"/>
-    <w:rsid w:val="00CD6E73"/>
-    <w:pPr>
-      <w:spacing w:before="0" w:after="0" w:line="280" w:lineRule="atLeast"/>
-      <w:ind w:left="720" w:hanging="360"/>
-      <w:contextualSpacing/>
-    </w:pPr>
-    <w:rPr>
-      <w:rFonts w:ascii="Georgia" w:eastAsia="Calibri" w:hAnsi="Georgia"/>
-      <w:sz w:val="20"/>
-      <w:szCs w:val="22"/>
-      <w:lang w:eastAsia="en-US"/>
-    </w:rPr>
-  </w:style>
-  <w:style w:type="character" w:customStyle="1" w:styleId="ListstyckeChar">
-    <w:name w:val="Liststycke Char"/>
-    <w:basedOn w:val="Standardstycketeckensnitt"/>
-    <w:link w:val="Liststycke"/>
-    <w:uiPriority w:val="34"/>
-    <w:rsid w:val="00CD6E73"/>
-    <w:rPr>
-      <w:rFonts w:ascii="Georgia" w:eastAsia="Calibri" w:hAnsi="Georgia"/>
-      <w:szCs w:val="22"/>
-      <w:lang w:eastAsia="en-US"/>
-    </w:rPr>
-  </w:style>
-  <w:style w:type="character" w:customStyle="1" w:styleId="Rubrik2Char">
-    <w:name w:val="Rubrik 2 Char"/>
-    <w:basedOn w:val="Standardstycketeckensnitt"/>
-    <w:link w:val="Rubrik2"/>
-    <w:uiPriority w:val="9"/>
-    <w:rsid w:val="00DF6B75"/>
-    <w:rPr>
-      <w:rFonts w:ascii="Arial" w:hAnsi="Arial" w:cs="Arial"/>
-      <w:bCs/>
-      <w:iCs/>
-      <w:sz w:val="28"/>
-      <w:szCs w:val="28"/>
-      <w:lang w:eastAsia="en-GB"/>
-    </w:rPr>
-  </w:style>
-  <w:style w:type="character" w:customStyle="1" w:styleId="Rubrik3Char">
-    <w:name w:val="Rubrik 3 Char"/>
-    <w:basedOn w:val="Standardstycketeckensnitt"/>
-    <w:link w:val="Rubrik3"/>
-    <w:uiPriority w:val="9"/>
-    <w:rsid w:val="00DF6B75"/>
-    <w:rPr>
-      <w:rFonts w:ascii="Arial" w:hAnsi="Arial" w:cs="Arial"/>
-      <w:b/>
-      <w:bCs/>
-      <w:sz w:val="22"/>
-      <w:szCs w:val="26"/>
-      <w:lang w:eastAsia="en-GB"/>
-    </w:rPr>
-  </w:style>
-</w:styles>
-</file>
-
 <file path=word/theme/theme1.xml><?xml version="1.0" encoding="utf-8"?>
 <a:theme xmlns:a="http://schemas.openxmlformats.org/drawingml/2006/main" name="Office-tema">
   <a:themeElements>
@@ -18677,7 +18440,7 @@
 </file>
 
 <file path=customXml/itemProps1.xml><?xml version="1.0" encoding="utf-8"?>
-<ds:datastoreItem xmlns:ds="http://schemas.openxmlformats.org/officeDocument/2006/customXml" ds:itemID="{CC941C4F-25ED-4081-86BA-17DCD64A7FF3}">
+<ds:datastoreItem xmlns:ds="http://schemas.openxmlformats.org/officeDocument/2006/customXml" ds:itemID="{78469EC5-AEC6-4CD9-8921-5F1AF1590F99}">
   <ds:schemaRefs>
     <ds:schemaRef ds:uri="http://schemas.openxmlformats.org/officeDocument/2006/bibliography"/>
   </ds:schemaRefs>

</xml_diff>